<commit_message>
messing with bibtex italics
</commit_message>
<xml_diff>
--- a/thesis_references/thesis_references.docx
+++ b/thesis_references/thesis_references.docx
@@ -21249,16 +21249,7 @@
         <w:pStyle w:val="Bibliography"/>
       </w:pPr>
       <w:r>
-        <w:t xml:space="preserve">Adair EC, Reich PB, Hobbie SE, Knops JMH (2009) Interactive effects of time, CO</w:t>
-      </w:r>
-      <w:r>
-        <w:rPr>
-          <w:vertAlign w:val="subscript"/>
-        </w:rPr>
-        <w:t xml:space="preserve">2</w:t>
-      </w:r>
-      <w:r>
-        <w:t xml:space="preserve">, N, and diversity on total belowground carbon allocation and ecosystem carbon storage in a grassland community. Ecosystems 12:1037–1052.</w:t>
+        <w:t xml:space="preserve">Adair EC, Reich PB, Hobbie SE, Knops JMH (2009) Interactive effects of time, CO2, N, and diversity on total belowground carbon allocation and ecosystem carbon storage in a grassland community. Ecosystems 12:1037–1052.</w:t>
       </w:r>
     </w:p>
     <w:p>
@@ -21266,28 +21257,7 @@
         <w:pStyle w:val="Bibliography"/>
       </w:pPr>
       <w:r>
-        <w:t xml:space="preserve">Ainsworth EA, Long SP (2005) What have we learned from 15 years of free-air CO</w:t>
-      </w:r>
-      <w:r>
-        <w:rPr>
-          <w:vertAlign w:val="subscript"/>
-        </w:rPr>
-        <w:t xml:space="preserve">2</w:t>
-      </w:r>
-      <w:r>
-        <w:t xml:space="preserve"> </w:t>
-      </w:r>
-      <w:r>
-        <w:t xml:space="preserve">enrichment (FACE)? A meta-analytic review of the responses of photosynthesis, canopy properties and plant production to rising CO</w:t>
-      </w:r>
-      <w:r>
-        <w:rPr>
-          <w:vertAlign w:val="subscript"/>
-        </w:rPr>
-        <w:t xml:space="preserve">2</w:t>
-      </w:r>
-      <w:r>
-        <w:t xml:space="preserve">. New Phytologist 165:351–372.</w:t>
+        <w:t xml:space="preserve">Ainsworth EA, Long SP (2005) What have we learned from 15 years of free-air CO2 enrichment (FACE)? A meta-analytic review of the responses of photosynthesis, canopy properties and plant production to rising CO2. New Phytologist 165:351–372.</w:t>
       </w:r>
     </w:p>
     <w:p>
@@ -21295,16 +21265,7 @@
         <w:pStyle w:val="Bibliography"/>
       </w:pPr>
       <w:r>
-        <w:t xml:space="preserve">Ainsworth EA, Rogers A (2007) The response of photosynthesis and stomatal conductance to rising [CO</w:t>
-      </w:r>
-      <w:r>
-        <w:rPr>
-          <w:vertAlign w:val="subscript"/>
-        </w:rPr>
-        <w:t xml:space="preserve">2</w:t>
-      </w:r>
-      <w:r>
-        <w:t xml:space="preserve">]: mechanisms and environmental interactions. Plant, cell &amp; environment 30:258–270.</w:t>
+        <w:t xml:space="preserve">Ainsworth EA, Rogers A (2007) The response of photosynthesis and stomatal conductance to rising [CO2]: mechanisms and environmental interactions. Plant, cell &amp; environment 30:258–270.</w:t>
       </w:r>
     </w:p>
     <w:p>
@@ -21320,16 +21281,7 @@
         <w:pStyle w:val="Bibliography"/>
       </w:pPr>
       <w:r>
-        <w:t xml:space="preserve">Amthor JS (1994) Scaling CO</w:t>
-      </w:r>
-      <w:r>
-        <w:rPr>
-          <w:vertAlign w:val="subscript"/>
-        </w:rPr>
-        <w:t xml:space="preserve">2</w:t>
-      </w:r>
-      <w:r>
-        <w:t xml:space="preserve">-photosynthesis relationships from the leaf to the canopy. Photosynthesis Research 39:321–350.</w:t>
+        <w:t xml:space="preserve">Amthor JS (1994) Scaling CO2-photosynthesis relationships from the leaf to the canopy. Photosynthesis Research 39:321–350.</w:t>
       </w:r>
     </w:p>
     <w:p>
@@ -21345,16 +21297,7 @@
         <w:pStyle w:val="Bibliography"/>
       </w:pPr>
       <w:r>
-        <w:t xml:space="preserve">Arp WJ (1991) Effects of source-sink relations on photosynthetic acclimation to elevated CO</w:t>
-      </w:r>
-      <w:r>
-        <w:rPr>
-          <w:vertAlign w:val="subscript"/>
-        </w:rPr>
-        <w:t xml:space="preserve">2</w:t>
-      </w:r>
-      <w:r>
-        <w:t xml:space="preserve">. Plant, Cell &amp; Environment 14:869–875.</w:t>
+        <w:t xml:space="preserve">Arp WJ (1991) Effects of source-sink relations on photosynthetic acclimation to elevated CO2. Plant, Cell &amp; Environment 14:869–875.</w:t>
       </w:r>
     </w:p>
     <w:p>
@@ -21362,16 +21305,7 @@
         <w:pStyle w:val="Bibliography"/>
       </w:pPr>
       <w:r>
-        <w:t xml:space="preserve">Atwell BJ, Henery ML, Rogers GS, Seneweera SP, Treadwell M, Conroy JP (2007) Canopy development and hydraulic function in Eucalyptus tereticornis grown in drought in CO</w:t>
-      </w:r>
-      <w:r>
-        <w:rPr>
-          <w:vertAlign w:val="subscript"/>
-        </w:rPr>
-        <w:t xml:space="preserve">2</w:t>
-      </w:r>
-      <w:r>
-        <w:t xml:space="preserve">-enriched atmospheres. Functional Plant Biology 34:1137–1149.</w:t>
+        <w:t xml:space="preserve">Atwell BJ, Henery ML, Rogers GS, Seneweera SP, Treadwell M, Conroy JP (2007) Canopy development and hydraulic function in Eucalyptus tereticornis grown in drought in CO2-enriched atmospheres. Functional Plant Biology 34:1137–1149.</w:t>
       </w:r>
     </w:p>
     <w:p>
@@ -21412,16 +21346,7 @@
         <w:pStyle w:val="Bibliography"/>
       </w:pPr>
       <w:r>
-        <w:t xml:space="preserve">Barron-Gafford G, Martens D, Grieve K, Biel K, Kudeyarov V, McLain JET, Lipson D, Murthy R (2005) Growth of Eastern Cottonwoods (&lt;i&gt;Populus deltoides&lt;/i&gt;) in elevated [CO</w:t>
-      </w:r>
-      <w:r>
-        <w:rPr>
-          <w:vertAlign w:val="subscript"/>
-        </w:rPr>
-        <w:t xml:space="preserve">2</w:t>
-      </w:r>
-      <w:r>
-        <w:t xml:space="preserve">] stimulates stand-level respiration and rhizodeposition of carbohydrates, accelerates soil nutrient depletion, yet stimulates above-and belowground biomass production. Global Change Biology 11:1220–1233.</w:t>
+        <w:t xml:space="preserve">Barron-Gafford G, Martens D, Grieve K, Biel K, Kudeyarov V, McLain JET, Lipson D, Murthy R (2005) Growth of Eastern Cottonwoods (Populus deltoides) in elevated [CO2] stimulates stand-level respiration and rhizodeposition of carbohydrates, accelerates soil nutrient depletion, yet stimulates above-and belowground biomass production. Global Change Biology 11:1220–1233.</w:t>
       </w:r>
     </w:p>
     <w:p>
@@ -21429,16 +21354,7 @@
         <w:pStyle w:val="Bibliography"/>
       </w:pPr>
       <w:r>
-        <w:t xml:space="preserve">Barton CVM, Duursma RA, Medlyn BE, Ellsworth DS, Eamus D, Tissue DT, Adams MA, Conroy J, Crous KY, Liberloo M, Others (2012) Effects of elevated atmospheric [CO</w:t>
-      </w:r>
-      <w:r>
-        <w:rPr>
-          <w:vertAlign w:val="subscript"/>
-        </w:rPr>
-        <w:t xml:space="preserve">2</w:t>
-      </w:r>
-      <w:r>
-        <w:t xml:space="preserve">] on instantaneous transpiration efficiency at leaf and canopy scales in Eucalyptus saligna. Global Change Biology 18:585–595.</w:t>
+        <w:t xml:space="preserve">Barton CVM, Duursma RA, Medlyn BE, Ellsworth DS, Eamus D, Tissue DT, Adams MA, Conroy J, Crous KY, Liberloo M, Others (2012) Effects of elevated atmospheric [CO2] on instantaneous transpiration efficiency at leaf and canopy scales in Eucalyptus saligna. Global Change Biology 18:585–595.</w:t>
       </w:r>
     </w:p>
     <w:p>
@@ -21655,19 +21571,7 @@
         <w:pStyle w:val="Bibliography"/>
       </w:pPr>
       <w:r>
-        <w:t xml:space="preserve">Crous KY, Quentin AG, Lin Y-S, Medlyn BE, Williams DG, Barton CVM, Ellsworth DS (2013) Photosynthesis of temperate Eucalyptus globulus trees outside their native range has limited adjustment to elevated CO</w:t>
-      </w:r>
-      <w:r>
-        <w:rPr>
-          <w:vertAlign w:val="subscript"/>
-        </w:rPr>
-        <w:t xml:space="preserve">2</w:t>
-      </w:r>
-      <w:r>
-        <w:t xml:space="preserve"> </w:t>
-      </w:r>
-      <w:r>
-        <w:t xml:space="preserve">and climate warming. Global change biology 19:3790–3807.</w:t>
+        <w:t xml:space="preserve">Crous KY, Quentin AG, Lin Y-S, Medlyn BE, Williams DG, Barton CVM, Ellsworth DS (2013) Photosynthesis of temperate Eucalyptus globulus trees outside their native range has limited adjustment to elevated CO2 and climate warming. Global change biology 19:3790–3807.</w:t>
       </w:r>
     </w:p>
     <w:p>
@@ -21675,19 +21579,7 @@
         <w:pStyle w:val="Bibliography"/>
       </w:pPr>
       <w:r>
-        <w:t xml:space="preserve">Crous KY, Zaragoza-Castells J, Ellsworth DS, Duursma RA, Loew M, Tissue DT, Atkin OK (2012) Light inhibition of leaf respiration in field-grown Eucalyptus saligna in whole-tree chambers under elevated atmospheric CO</w:t>
-      </w:r>
-      <w:r>
-        <w:rPr>
-          <w:vertAlign w:val="subscript"/>
-        </w:rPr>
-        <w:t xml:space="preserve">2</w:t>
-      </w:r>
-      <w:r>
-        <w:t xml:space="preserve"> </w:t>
-      </w:r>
-      <w:r>
-        <w:t xml:space="preserve">and summer drought. Plant, cell &amp; environment 35:966–981.</w:t>
+        <w:t xml:space="preserve">Crous KY, Zaragoza-Castells J, Ellsworth DS, Duursma RA, Loew M, Tissue DT, Atkin OK (2012) Light inhibition of leaf respiration in field-grown Eucalyptus saligna in whole-tree chambers under elevated atmospheric CO2 and summer drought. Plant, cell &amp; environment 35:966–981.</w:t>
       </w:r>
     </w:p>
     <w:p>
@@ -21725,19 +21617,7 @@
         <w:t xml:space="preserve"> </w:t>
       </w:r>
       <w:r>
-        <w:t xml:space="preserve">MG, Medlyn BE, Zaehle S, Walker AP, Dietze MC, Wang Y-P, Luo Y, Jain AK, El-Masri B, Hickler T, Others (2014) Where does the carbon go? A model–data intercomparison of vegetation carbon allocation and turnover processes at two temperate forest free-air CO</w:t>
-      </w:r>
-      <w:r>
-        <w:rPr>
-          <w:vertAlign w:val="subscript"/>
-        </w:rPr>
-        <w:t xml:space="preserve">2</w:t>
-      </w:r>
-      <w:r>
-        <w:t xml:space="preserve"> </w:t>
-      </w:r>
-      <w:r>
-        <w:t xml:space="preserve">enrichment sites. New Phytologist 203:883–899.</w:t>
+        <w:t xml:space="preserve">MG, Medlyn BE, Zaehle S, Walker AP, Dietze MC, Wang Y-P, Luo Y, Jain AK, El-Masri B, Hickler T, Others (2014) Where does the carbon go? A model–data intercomparison of vegetation carbon allocation and turnover processes at two temperate forest free-air CO2 enrichment sites. New Phytologist 203:883–899.</w:t>
       </w:r>
     </w:p>
     <w:p>
@@ -21767,16 +21647,7 @@
         <w:pStyle w:val="Bibliography"/>
       </w:pPr>
       <w:r>
-        <w:t xml:space="preserve">DeLucia EH, Moore DJ, Norby RJ (2005) Contrasting responses of forest ecosystems to rising atmospheric CO</w:t>
-      </w:r>
-      <w:r>
-        <w:rPr>
-          <w:vertAlign w:val="subscript"/>
-        </w:rPr>
-        <w:t xml:space="preserve">2</w:t>
-      </w:r>
-      <w:r>
-        <w:t xml:space="preserve">: implications for the global C cycle. Global Biogeochemical Cycles 19</w:t>
+        <w:t xml:space="preserve">DeLucia EH, Moore DJ, Norby RJ (2005) Contrasting responses of forest ecosystems to rising atmospheric CO2: implications for the global C cycle. Global Biogeochemical Cycles 19</w:t>
       </w:r>
     </w:p>
     <w:p>
@@ -21814,16 +21685,7 @@
         <w:t xml:space="preserve">à</w:t>
       </w:r>
       <w:r>
-        <w:t xml:space="preserve">lez-Meler MA, Long SP (1997) More efficient plants: a consequence of rising atmospheric CO</w:t>
-      </w:r>
-      <w:r>
-        <w:rPr>
-          <w:vertAlign w:val="subscript"/>
-        </w:rPr>
-        <w:t xml:space="preserve">2</w:t>
-      </w:r>
-      <w:r>
-        <w:t xml:space="preserve">? Annual review of plant biology 48:609–639.</w:t>
+        <w:t xml:space="preserve">lez-Meler MA, Long SP (1997) More efficient plants: a consequence of rising atmospheric CO2? Annual review of plant biology 48:609–639.</w:t>
       </w:r>
     </w:p>
     <w:p>
@@ -21847,16 +21709,7 @@
         <w:pStyle w:val="Bibliography"/>
       </w:pPr>
       <w:r>
-        <w:t xml:space="preserve">Duursma RA, Barton CVM, Eamus D, Medlyn BE, Ellsworth DS, Forster MA, Tissue DT, Linder S, McMurtrie RE (2011) Rooting depth explains [CO</w:t>
-      </w:r>
-      <w:r>
-        <w:rPr>
-          <w:vertAlign w:val="subscript"/>
-        </w:rPr>
-        <w:t xml:space="preserve">2</w:t>
-      </w:r>
-      <w:r>
-        <w:t xml:space="preserve">] x drought interaction in Eucalyptus saligna. Tree physiology:tpr030.</w:t>
+        <w:t xml:space="preserve">Duursma RA, Barton CVM, Eamus D, Medlyn BE, Ellsworth DS, Forster MA, Tissue DT, Linder S, McMurtrie RE (2011) Rooting depth explains [CO2] x drought interaction in Eucalyptus saligna. Tree physiology:tpr030.</w:t>
       </w:r>
     </w:p>
     <w:p>
@@ -21880,16 +21733,7 @@
         <w:pStyle w:val="Bibliography"/>
       </w:pPr>
       <w:r>
-        <w:t xml:space="preserve">Duursma RA, Payton P, Bange MP, Broughton KJ, Smith RA, Medlyn BE, Tissue DT (2013) Near-optimal response of instantaneous transpiration efficiency to vapour pressure deficit, temperature and [CO</w:t>
-      </w:r>
-      <w:r>
-        <w:rPr>
-          <w:vertAlign w:val="subscript"/>
-        </w:rPr>
-        <w:t xml:space="preserve">2</w:t>
-      </w:r>
-      <w:r>
-        <w:t xml:space="preserve">] in cotton (Gossypium hirsutum L.). Agricultural and forest meteorology 168:168–176.</w:t>
+        <w:t xml:space="preserve">Duursma RA, Payton P, Bange MP, Broughton KJ, Smith RA, Medlyn BE, Tissue DT (2013) Near-optimal response of instantaneous transpiration efficiency to vapour pressure deficit, temperature and [CO2] in cotton (Gossypium hirsutum L.). Agricultural and forest meteorology 168:168–176.</w:t>
       </w:r>
     </w:p>
     <w:p>
@@ -21965,19 +21809,7 @@
         <w:pStyle w:val="Bibliography"/>
       </w:pPr>
       <w:r>
-        <w:t xml:space="preserve">Evans JR, Sharkey TD, Berry JA, Farquhar GD (1986) Carbon isotope discrimination measured concurrently with gas exchange to investigate CO</w:t>
-      </w:r>
-      <w:r>
-        <w:rPr>
-          <w:vertAlign w:val="subscript"/>
-        </w:rPr>
-        <w:t xml:space="preserve">2</w:t>
-      </w:r>
-      <w:r>
-        <w:t xml:space="preserve"> </w:t>
-      </w:r>
-      <w:r>
-        <w:t xml:space="preserve">diffusion in leaves of higher plants. Functional Plant Biology 13:281–292.</w:t>
+        <w:t xml:space="preserve">Evans JR, Sharkey TD, Berry JA, Farquhar GD (1986) Carbon isotope discrimination measured concurrently with gas exchange to investigate CO2 diffusion in leaves of higher plants. Functional Plant Biology 13:281–292.</w:t>
       </w:r>
     </w:p>
     <w:p>
@@ -22025,19 +21857,7 @@
         <w:pStyle w:val="Bibliography"/>
       </w:pPr>
       <w:r>
-        <w:t xml:space="preserve">Farquhar GD, Caemmerer S von von, Berry JA (1980) A biochemical model of photosynthetic CO</w:t>
-      </w:r>
-      <w:r>
-        <w:rPr>
-          <w:vertAlign w:val="subscript"/>
-        </w:rPr>
-        <w:t xml:space="preserve">2</w:t>
-      </w:r>
-      <w:r>
-        <w:t xml:space="preserve"> </w:t>
-      </w:r>
-      <w:r>
-        <w:t xml:space="preserve">assimilation in leaves of C3 species. Planta 149:78–90.</w:t>
+        <w:t xml:space="preserve">Farquhar GD, Caemmerer S von von, Berry JA (1980) A biochemical model of photosynthetic CO2 assimilation in leaves of C3 species. Planta 149:78–90.</w:t>
       </w:r>
     </w:p>
     <w:p>
@@ -22084,19 +21904,7 @@
         <w:t xml:space="preserve"> </w:t>
       </w:r>
       <w:r>
-        <w:t xml:space="preserve">M (2007) Rapid variations of mesophyll conductance in response to changes in CO</w:t>
-      </w:r>
-      <w:r>
-        <w:rPr>
-          <w:vertAlign w:val="subscript"/>
-        </w:rPr>
-        <w:t xml:space="preserve">2</w:t>
-      </w:r>
-      <w:r>
-        <w:t xml:space="preserve"> </w:t>
-      </w:r>
-      <w:r>
-        <w:t xml:space="preserve">concentration around leaves. Plant, Cell &amp; Environment 30:1284–1298.</w:t>
+        <w:t xml:space="preserve">M (2007) Rapid variations of mesophyll conductance in response to changes in CO2 concentration around leaves. Plant, Cell &amp; Environment 30:1284–1298.</w:t>
       </w:r>
     </w:p>
     <w:p>
@@ -22113,16 +21921,7 @@
         <w:t xml:space="preserve"> </w:t>
       </w:r>
       <w:r>
-        <w:t xml:space="preserve">M, Diaz-Espejo A, Galmes J, Medrano H (2008) Mesophyll conductance to CO</w:t>
-      </w:r>
-      <w:r>
-        <w:rPr>
-          <w:vertAlign w:val="subscript"/>
-        </w:rPr>
-        <w:t xml:space="preserve">2</w:t>
-      </w:r>
-      <w:r>
-        <w:t xml:space="preserve">: current knowledge and future prospects. Plant, Cell &amp; Environment 31:602–621.</w:t>
+        <w:t xml:space="preserve">M, Diaz-Espejo A, Galmes J, Medrano H (2008) Mesophyll conductance to CO2: current knowledge and future prospects. Plant, Cell &amp; Environment 31:602–621.</w:t>
       </w:r>
     </w:p>
     <w:p>
@@ -22184,7 +21983,34 @@
         <w:t xml:space="preserve">ê</w:t>
       </w:r>
       <w:r>
-        <w:t xml:space="preserve">ne E (2010) Age-related variation in carbon allocation at tree and stand scales in beech (Fagus sylvatica L.) and sessile oak (Quercus petraea (Matt.) Liebl.) using a chronosequence approach. Tree Physiology 30:177–192.</w:t>
+        <w:t xml:space="preserve">ne E (2010) Age-related variation in carbon allocation at tree and stand scales in beech (</w:t>
+      </w:r>
+      <m:oMath>
+        <m:r>
+          <m:rPr>
+            <m:sty m:val="p"/>
+          </m:rPr>
+          <m:t>∖</m:t>
+        </m:r>
+      </m:oMath>
+      <m:oMath>
+        <m:r>
+          <m:rPr>
+            <m:sty m:val="p"/>
+          </m:rPr>
+          <m:t>∖</m:t>
+        </m:r>
+      </m:oMath>
+      <m:oMath>
+        <m:r>
+          <m:rPr>
+            <m:sty m:val="p"/>
+          </m:rPr>
+          <m:t>∖</m:t>
+        </m:r>
+      </m:oMath>
+      <w:r>
+        <w:t xml:space="preserve">textit{Fagus sylvatica} L.) and sessile oak (Quercus petraea (Matt.) Liebl.) using a chronosequence approach. Tree Physiology 30:177–192.</w:t>
       </w:r>
     </w:p>
     <w:p>
@@ -22248,16 +22074,7 @@
         <w:pStyle w:val="Bibliography"/>
       </w:pPr>
       <w:r>
-        <w:t xml:space="preserve">Gunderson CA, Wullschleger SD (1994) Photosynthetic acclimation in trees to rising atmospheric CO</w:t>
-      </w:r>
-      <w:r>
-        <w:rPr>
-          <w:vertAlign w:val="subscript"/>
-        </w:rPr>
-        <w:t xml:space="preserve">2</w:t>
-      </w:r>
-      <w:r>
-        <w:t xml:space="preserve">: a broader perspective. Photosynthesis research 39:369–388.</w:t>
+        <w:t xml:space="preserve">Gunderson CA, Wullschleger SD (1994) Photosynthetic acclimation in trees to rising atmospheric CO2: a broader perspective. Photosynthesis research 39:369–388.</w:t>
       </w:r>
     </w:p>
     <w:p>
@@ -22265,31 +22082,7 @@
         <w:pStyle w:val="Bibliography"/>
       </w:pPr>
       <w:r>
-        <w:t xml:space="preserve">Hanba YT, Shibasaka M, Hayashi Y, Hayakawa T, Kasamo K, Terashima I, Katsuhara M (2004) Overexpression of the barley aquaporin HvPIP2; 1 increases internal CO</w:t>
-      </w:r>
-      <w:r>
-        <w:rPr>
-          <w:vertAlign w:val="subscript"/>
-        </w:rPr>
-        <w:t xml:space="preserve">2</w:t>
-      </w:r>
-      <w:r>
-        <w:t xml:space="preserve"> </w:t>
-      </w:r>
-      <w:r>
-        <w:t xml:space="preserve">conductance and CO</w:t>
-      </w:r>
-      <w:r>
-        <w:rPr>
-          <w:vertAlign w:val="subscript"/>
-        </w:rPr>
-        <w:t xml:space="preserve">2</w:t>
-      </w:r>
-      <w:r>
-        <w:t xml:space="preserve"> </w:t>
-      </w:r>
-      <w:r>
-        <w:t xml:space="preserve">assimilation in the leaves of transgenic rice plants. Plant and Cell Physiology 45:521–529.</w:t>
+        <w:t xml:space="preserve">Hanba YT, Shibasaka M, Hayashi Y, Hayakawa T, Kasamo K, Terashima I, Katsuhara M (2004) Overexpression of the barley aquaporin HvPIP2; 1 increases internal CO2 conductance and CO2 assimilation in the leaves of transgenic rice plants. Plant and Cell Physiology 45:521–529.</w:t>
       </w:r>
     </w:p>
     <w:p>
@@ -22309,19 +22102,7 @@
         <w:t xml:space="preserve">ä</w:t>
       </w:r>
       <w:r>
-        <w:t xml:space="preserve">ttenschwiler S (2005) A test of the treeline carbon limitation hypothesis by in situ CO</w:t>
-      </w:r>
-      <w:r>
-        <w:rPr>
-          <w:vertAlign w:val="subscript"/>
-        </w:rPr>
-        <w:t xml:space="preserve">2</w:t>
-      </w:r>
-      <w:r>
-        <w:t xml:space="preserve"> </w:t>
-      </w:r>
-      <w:r>
-        <w:t xml:space="preserve">enrichment and defoliation. Ecology 86:1288–1300.</w:t>
+        <w:t xml:space="preserve">ttenschwiler S (2005) A test of the treeline carbon limitation hypothesis by in situ CO2 enrichment and defoliation. Ecology 86:1288–1300.</w:t>
       </w:r>
     </w:p>
     <w:p>
@@ -22475,19 +22256,7 @@
         <w:pStyle w:val="Bibliography"/>
       </w:pPr>
       <w:r>
-        <w:t xml:space="preserve">Iversen CM (2010) Digging deeper: fine-root responses to rising atmospheric CO</w:t>
-      </w:r>
-      <w:r>
-        <w:rPr>
-          <w:vertAlign w:val="subscript"/>
-        </w:rPr>
-        <w:t xml:space="preserve">2</w:t>
-      </w:r>
-      <w:r>
-        <w:t xml:space="preserve"> </w:t>
-      </w:r>
-      <w:r>
-        <w:t xml:space="preserve">concentration in forested ecosystems. New Phytologist 186:346–357.</w:t>
+        <w:t xml:space="preserve">Iversen CM (2010) Digging deeper: fine-root responses to rising atmospheric CO2 concentration in forested ecosystems. New Phytologist 186:346–357.</w:t>
       </w:r>
     </w:p>
     <w:p>
@@ -22535,19 +22304,7 @@
         <w:pStyle w:val="Bibliography"/>
       </w:pPr>
       <w:r>
-        <w:t xml:space="preserve">Kirschbaum MUF (2011) Does enhanced photosynthesis enhance growth? Lessons learned from CO</w:t>
-      </w:r>
-      <w:r>
-        <w:rPr>
-          <w:vertAlign w:val="subscript"/>
-        </w:rPr>
-        <w:t xml:space="preserve">2</w:t>
-      </w:r>
-      <w:r>
-        <w:t xml:space="preserve"> </w:t>
-      </w:r>
-      <w:r>
-        <w:t xml:space="preserve">enrichment studies. Plant Physiology 155:117–124.</w:t>
+        <w:t xml:space="preserve">Kirschbaum MUF (2011) Does enhanced photosynthesis enhance growth? Lessons learned from CO2 enrichment studies. Plant Physiology 155:117–124.</w:t>
       </w:r>
     </w:p>
     <w:p>
@@ -22555,19 +22312,7 @@
         <w:pStyle w:val="Bibliography"/>
       </w:pPr>
       <w:r>
-        <w:t xml:space="preserve">Kitao M, Lei TT, Koike T, Kayama M, Tobita H, Maruyama Y (2007) Interaction of drought and elevated CO</w:t>
-      </w:r>
-      <w:r>
-        <w:rPr>
-          <w:vertAlign w:val="subscript"/>
-        </w:rPr>
-        <w:t xml:space="preserve">2</w:t>
-      </w:r>
-      <w:r>
-        <w:t xml:space="preserve"> </w:t>
-      </w:r>
-      <w:r>
-        <w:t xml:space="preserve">concentration on photosynthetic down-regulation and susceptibility to photoinhibition in Japanese white birch seedlings grown with limited N availability. Tree physiology 27:727–735.</w:t>
+        <w:t xml:space="preserve">Kitao M, Lei TT, Koike T, Kayama M, Tobita H, Maruyama Y (2007) Interaction of drought and elevated CO2 concentration on photosynthetic down-regulation and susceptibility to photoinhibition in Japanese white birch seedlings grown with limited N availability. Tree physiology 27:727–735.</w:t>
       </w:r>
     </w:p>
     <w:p>
@@ -22597,19 +22342,7 @@
         <w:t xml:space="preserve">ö</w:t>
       </w:r>
       <w:r>
-        <w:t xml:space="preserve">rner C (2006) Plant CO</w:t>
-      </w:r>
-      <w:r>
-        <w:rPr>
-          <w:vertAlign w:val="subscript"/>
-        </w:rPr>
-        <w:t xml:space="preserve">2</w:t>
-      </w:r>
-      <w:r>
-        <w:t xml:space="preserve"> </w:t>
-      </w:r>
-      <w:r>
-        <w:t xml:space="preserve">responses: an issue of definition, time and resource supply. New phytologist 172:393–411.</w:t>
+        <w:t xml:space="preserve">rner C (2006) Plant CO2 responses: an issue of definition, time and resource supply. New phytologist 172:393–411.</w:t>
       </w:r>
     </w:p>
     <w:p>
@@ -22649,16 +22382,7 @@
         <w:t xml:space="preserve">á</w:t>
       </w:r>
       <w:r>
-        <w:t xml:space="preserve">ez-Riedl S, Pepin S, Siegwolf RTW, Zotz G (2005) Carbon flux and growth in mature deciduous forest trees exposed to elevated CO</w:t>
-      </w:r>
-      <w:r>
-        <w:rPr>
-          <w:vertAlign w:val="subscript"/>
-        </w:rPr>
-        <w:t xml:space="preserve">2</w:t>
-      </w:r>
-      <w:r>
-        <w:t xml:space="preserve">. Science 309:1360–1362.</w:t>
+        <w:t xml:space="preserve">ez-Riedl S, Pepin S, Siegwolf RTW, Zotz G (2005) Carbon flux and growth in mature deciduous forest trees exposed to elevated CO2. Science 309:1360–1362.</w:t>
       </w:r>
     </w:p>
     <w:p>
@@ -22766,19 +22490,7 @@
         <w:pStyle w:val="Bibliography"/>
       </w:pPr>
       <w:r>
-        <w:t xml:space="preserve">Leakey ADB, Press MC, Scholes JD, Watling JR (2002) Relative enhancement of photosynthesis and growth at elevated CO</w:t>
-      </w:r>
-      <w:r>
-        <w:rPr>
-          <w:vertAlign w:val="subscript"/>
-        </w:rPr>
-        <w:t xml:space="preserve">2</w:t>
-      </w:r>
-      <w:r>
-        <w:t xml:space="preserve"> </w:t>
-      </w:r>
-      <w:r>
-        <w:t xml:space="preserve">is greater under sunflecks than uniform irradiance in a tropical rain forest tree seedling. Plant, Cell &amp; Environment 25:1701–1714.</w:t>
+        <w:t xml:space="preserve">Leakey ADB, Press MC, Scholes JD, Watling JR (2002) Relative enhancement of photosynthesis and growth at elevated CO2 is greater under sunflecks than uniform irradiance in a tropical rain forest tree seedling. Plant, Cell &amp; Environment 25:1701–1714.</w:t>
       </w:r>
     </w:p>
     <w:p>
@@ -22850,19 +22562,7 @@
         <w:pStyle w:val="Bibliography"/>
       </w:pPr>
       <w:r>
-        <w:t xml:space="preserve">Lloyd J, Syvertsen JP, Kriedemann PE, Farquhar GD (1992) Low conductances for CO</w:t>
-      </w:r>
-      <w:r>
-        <w:rPr>
-          <w:vertAlign w:val="subscript"/>
-        </w:rPr>
-        <w:t xml:space="preserve">2</w:t>
-      </w:r>
-      <w:r>
-        <w:t xml:space="preserve"> </w:t>
-      </w:r>
-      <w:r>
-        <w:t xml:space="preserve">diffusion from stomata to the sites of carboxylation in leaves of woody species. Plant, Cell &amp; Environment 15:873–899.</w:t>
+        <w:t xml:space="preserve">Lloyd J, Syvertsen JP, Kriedemann PE, Farquhar GD (1992) Low conductances for CO2 diffusion from stomata to the sites of carboxylation in leaves of woody species. Plant, Cell &amp; Environment 15:873–899.</w:t>
       </w:r>
     </w:p>
     <w:p>
@@ -22870,19 +22570,7 @@
         <w:pStyle w:val="Bibliography"/>
       </w:pPr>
       <w:r>
-        <w:t xml:space="preserve">Loewe A, Einig W, Shi L, Dizengremel P, Hampp R (2000) Mycorrhiza formation and elevated CO</w:t>
-      </w:r>
-      <w:r>
-        <w:rPr>
-          <w:vertAlign w:val="subscript"/>
-        </w:rPr>
-        <w:t xml:space="preserve">2</w:t>
-      </w:r>
-      <w:r>
-        <w:t xml:space="preserve"> </w:t>
-      </w:r>
-      <w:r>
-        <w:t xml:space="preserve">both increase the capacity for sucrose synthesis in source leaves of spruce and aspen. New Phytologist:565–574.</w:t>
+        <w:t xml:space="preserve">Loewe A, Einig W, Shi L, Dizengremel P, Hampp R (2000) Mycorrhiza formation and elevated CO2 both increase the capacity for sucrose synthesis in source leaves of spruce and aspen. New Phytologist:565–574.</w:t>
       </w:r>
     </w:p>
     <w:p>
@@ -22991,16 +22679,7 @@
         <w:pStyle w:val="Bibliography"/>
       </w:pPr>
       <w:r>
-        <w:t xml:space="preserve">McCarthy HR, Oren R, Finzi AC, Johnsen KH (2006) Canopy leaf area constrains [CO</w:t>
-      </w:r>
-      <w:r>
-        <w:rPr>
-          <w:vertAlign w:val="subscript"/>
-        </w:rPr>
-        <w:t xml:space="preserve">2</w:t>
-      </w:r>
-      <w:r>
-        <w:t xml:space="preserve">]-induced enhancement of productivity and partitioning among aboveground carbon pools. Proceedings of the National Academy of Sciences 103:19356–19361.</w:t>
+        <w:t xml:space="preserve">McCarthy HR, Oren R, Finzi AC, Johnsen KH (2006) Canopy leaf area constrains [CO2]-induced enhancement of productivity and partitioning among aboveground carbon pools. Proceedings of the National Academy of Sciences 103:19356–19361.</w:t>
       </w:r>
     </w:p>
     <w:p>
@@ -23197,19 +22876,7 @@
         <w:pStyle w:val="Bibliography"/>
       </w:pPr>
       <w:r>
-        <w:t xml:space="preserve">Norby RJ, DeLucia EH, Gielen B, Calfapietra C, Giardina CP, King JS, Ledford J, McCarthy HR, Moore DJP, Ceulemans R, Others (2005) Forest response to elevated CO</w:t>
-      </w:r>
-      <w:r>
-        <w:rPr>
-          <w:vertAlign w:val="subscript"/>
-        </w:rPr>
-        <w:t xml:space="preserve">2</w:t>
-      </w:r>
-      <w:r>
-        <w:t xml:space="preserve"> </w:t>
-      </w:r>
-      <w:r>
-        <w:t xml:space="preserve">is conserved across a broad range of productivity. Proceedings of the National Academy of Sciences of the United States of America 102:18052–18056.</w:t>
+        <w:t xml:space="preserve">Norby RJ, DeLucia EH, Gielen B, Calfapietra C, Giardina CP, King JS, Ledford J, McCarthy HR, Moore DJP, Ceulemans R, Others (2005) Forest response to elevated CO2 is conserved across a broad range of productivity. Proceedings of the National Academy of Sciences of the United States of America 102:18052–18056.</w:t>
       </w:r>
     </w:p>
     <w:p>
@@ -23273,16 +22940,7 @@
         <w:pStyle w:val="Bibliography"/>
       </w:pPr>
       <w:r>
-        <w:t xml:space="preserve">Palmroth S, Oren R, McCarthy HR, Johnsen KH, Finzi AC, Butnor JR, Ryan MG, Schlesinger WH (2006) Aboveground sink strength in forests controls the allocation of carbon below ground and its [CO</w:t>
-      </w:r>
-      <w:r>
-        <w:rPr>
-          <w:vertAlign w:val="subscript"/>
-        </w:rPr>
-        <w:t xml:space="preserve">2</w:t>
-      </w:r>
-      <w:r>
-        <w:t xml:space="preserve">]-induced enhancement. Proceedings of the National Academy of Sciences 103:19362–19367.</w:t>
+        <w:t xml:space="preserve">Palmroth S, Oren R, McCarthy HR, Johnsen KH, Finzi AC, Butnor JR, Ryan MG, Schlesinger WH (2006) Aboveground sink strength in forests controls the allocation of carbon below ground and its [CO2]-induced enhancement. Proceedings of the National Academy of Sciences 103:19362–19367.</w:t>
       </w:r>
     </w:p>
     <w:p>
@@ -23346,19 +23004,7 @@
         <w:pStyle w:val="Bibliography"/>
       </w:pPr>
       <w:r>
-        <w:t xml:space="preserve">Phillips RP, Finzi AC, Bernhardt ES (2011) Enhanced root exudation induces microbial feedbacks to N cycling in a pine forest under long-term CO</w:t>
-      </w:r>
-      <w:r>
-        <w:rPr>
-          <w:vertAlign w:val="subscript"/>
-        </w:rPr>
-        <w:t xml:space="preserve">2</w:t>
-      </w:r>
-      <w:r>
-        <w:t xml:space="preserve"> </w:t>
-      </w:r>
-      <w:r>
-        <w:t xml:space="preserve">fumigation. Ecology letters 14:187–194.</w:t>
+        <w:t xml:space="preserve">Phillips RP, Finzi AC, Bernhardt ES (2011) Enhanced root exudation induces microbial feedbacks to N cycling in a pine forest under long-term CO2 fumigation. Ecology letters 14:187–194.</w:t>
       </w:r>
     </w:p>
     <w:p>
@@ -23380,19 +23026,7 @@
         </m:r>
       </m:oMath>
       <w:r>
-        <w:t xml:space="preserve">13C of leaf carbohydrates in relation to gas exchange in Quercus robur under elevated CO</w:t>
-      </w:r>
-      <w:r>
-        <w:rPr>
-          <w:vertAlign w:val="subscript"/>
-        </w:rPr>
-        <w:t xml:space="preserve">2</w:t>
-      </w:r>
-      <w:r>
-        <w:t xml:space="preserve"> </w:t>
-      </w:r>
-      <w:r>
-        <w:t xml:space="preserve">and drought. Journal of Experimental Botany 48:1547–1556.</w:t>
+        <w:t xml:space="preserve">13C of leaf carbohydrates in relation to gas exchange in Quercus robur under elevated CO2 and drought. Journal of Experimental Botany 48:1547–1556.</w:t>
       </w:r>
     </w:p>
     <w:p>
@@ -23412,19 +23046,7 @@
         <w:t xml:space="preserve"> </w:t>
       </w:r>
       <w:r>
-        <w:t xml:space="preserve">X, Genty B (2002) Effect of local irradiance on CO</w:t>
-      </w:r>
-      <w:r>
-        <w:rPr>
-          <w:vertAlign w:val="subscript"/>
-        </w:rPr>
-        <w:t xml:space="preserve">2</w:t>
-      </w:r>
-      <w:r>
-        <w:t xml:space="preserve"> </w:t>
-      </w:r>
-      <w:r>
-        <w:t xml:space="preserve">transfer conductance of mesophyll in walnut. Journal of Experimental Botany 53:2423–2430.</w:t>
+        <w:t xml:space="preserve">X, Genty B (2002) Effect of local irradiance on CO2 transfer conductance of mesophyll in walnut. Journal of Experimental Botany 53:2423–2430.</w:t>
       </w:r>
     </w:p>
     <w:p>
@@ -23459,16 +23081,7 @@
         <w:pStyle w:val="Bibliography"/>
       </w:pPr>
       <w:r>
-        <w:t xml:space="preserve">Poorter H, Nagel O (2000) The role of biomass allocation in the growth response of plants to different levels of light, CO</w:t>
-      </w:r>
-      <w:r>
-        <w:rPr>
-          <w:vertAlign w:val="subscript"/>
-        </w:rPr>
-        <w:t xml:space="preserve">2</w:t>
-      </w:r>
-      <w:r>
-        <w:t xml:space="preserve">, nutrients and water: a quantitative review. Functional Plant Biology 27:1191.</w:t>
+        <w:t xml:space="preserve">Poorter H, Nagel O (2000) The role of biomass allocation in the growth response of plants to different levels of light, CO2, nutrients and water: a quantitative review. Functional Plant Biology 27:1191.</w:t>
       </w:r>
     </w:p>
     <w:p>
@@ -23538,19 +23151,7 @@
         <w:t xml:space="preserve"> </w:t>
       </w:r>
       <w:r>
-        <w:t xml:space="preserve">J, Dijkstra P, Gifford RM, Griffin KL, Roumet C, Roy J, Wong SC (1997) The effect of elevated CO</w:t>
-      </w:r>
-      <w:r>
-        <w:rPr>
-          <w:vertAlign w:val="subscript"/>
-        </w:rPr>
-        <w:t xml:space="preserve">2</w:t>
-      </w:r>
-      <w:r>
-        <w:t xml:space="preserve"> </w:t>
-      </w:r>
-      <w:r>
-        <w:t xml:space="preserve">on the chemical composition and construction costs of leaves of 27 C3 species. Plant, Cell &amp; Environment 20:472–482.</w:t>
+        <w:t xml:space="preserve">J, Dijkstra P, Gifford RM, Griffin KL, Roumet C, Roy J, Wong SC (1997) The effect of elevated CO2 on the chemical composition and construction costs of leaves of 27 C3 species. Plant, Cell &amp; Environment 20:472–482.</w:t>
       </w:r>
     </w:p>
     <w:p>
@@ -23623,19 +23224,7 @@
         <w:pStyle w:val="Bibliography"/>
       </w:pPr>
       <w:r>
-        <w:t xml:space="preserve">Rocha AV, Goulden ML, Dunn AL, Wofsy SC (2006) On linking interannual tree ring variability with observations of whole-forest CO</w:t>
-      </w:r>
-      <w:r>
-        <w:rPr>
-          <w:vertAlign w:val="subscript"/>
-        </w:rPr>
-        <w:t xml:space="preserve">2</w:t>
-      </w:r>
-      <w:r>
-        <w:t xml:space="preserve"> </w:t>
-      </w:r>
-      <w:r>
-        <w:t xml:space="preserve">flux. Global Change Biology 12:1378–1389.</w:t>
+        <w:t xml:space="preserve">Rocha AV, Goulden ML, Dunn AL, Wofsy SC (2006) On linking interannual tree ring variability with observations of whole-forest CO2 flux. Global Change Biology 12:1378–1389.</w:t>
       </w:r>
     </w:p>
     <w:p>
@@ -23643,16 +23232,7 @@
         <w:pStyle w:val="Bibliography"/>
       </w:pPr>
       <w:r>
-        <w:t xml:space="preserve">Roden JS, Ball MC (1996) The Effect of Elevated [CO</w:t>
-      </w:r>
-      <w:r>
-        <w:rPr>
-          <w:vertAlign w:val="subscript"/>
-        </w:rPr>
-        <w:t xml:space="preserve">2</w:t>
-      </w:r>
-      <w:r>
-        <w:t xml:space="preserve">] on Growth and Photosynthesis of Two Eucalyptus Species Exposed to High Temperatures and Water Deficits. Plant Physiology 111:909–919.</w:t>
+        <w:t xml:space="preserve">Roden JS, Ball MC (1996) The Effect of Elevated [CO2] on Growth and Photosynthesis of Two Eucalyptus Species Exposed to High Temperatures and Water Deficits. Plant Physiology 111:909–919.</w:t>
       </w:r>
     </w:p>
     <w:p>
@@ -23684,16 +23264,7 @@
         <w:pStyle w:val="Bibliography"/>
       </w:pPr>
       <w:r>
-        <w:t xml:space="preserve">Sage RF (1994) Acclimation of photosynthesis to increasing atmospheric CO</w:t>
-      </w:r>
-      <w:r>
-        <w:rPr>
-          <w:vertAlign w:val="subscript"/>
-        </w:rPr>
-        <w:t xml:space="preserve">2</w:t>
-      </w:r>
-      <w:r>
-        <w:t xml:space="preserve">: the gas exchange perspective. Photosynthesis research 39:351–368.</w:t>
+        <w:t xml:space="preserve">Sage RF (1994) Acclimation of photosynthesis to increasing atmospheric CO2: the gas exchange perspective. Photosynthesis research 39:351–368.</w:t>
       </w:r>
     </w:p>
     <w:p>
@@ -23834,31 +23405,7 @@
         <w:t xml:space="preserve"> </w:t>
       </w:r>
       <w:r>
-        <w:t xml:space="preserve">S, Badger MR, Evans JR (2009) Light and CO</w:t>
-      </w:r>
-      <w:r>
-        <w:rPr>
-          <w:vertAlign w:val="subscript"/>
-        </w:rPr>
-        <w:t xml:space="preserve">2</w:t>
-      </w:r>
-      <w:r>
-        <w:t xml:space="preserve"> </w:t>
-      </w:r>
-      <w:r>
-        <w:t xml:space="preserve">do not affect the mesophyll conductance to CO</w:t>
-      </w:r>
-      <w:r>
-        <w:rPr>
-          <w:vertAlign w:val="subscript"/>
-        </w:rPr>
-        <w:t xml:space="preserve">2</w:t>
-      </w:r>
-      <w:r>
-        <w:t xml:space="preserve"> </w:t>
-      </w:r>
-      <w:r>
-        <w:t xml:space="preserve">diffusion in wheat leaves. Journal of Experimental Botany 60:2291–2301.</w:t>
+        <w:t xml:space="preserve">S, Badger MR, Evans JR (2009) Light and CO2 do not affect the mesophyll conductance to CO2 diffusion in wheat leaves. Journal of Experimental Botany 60:2291–2301.</w:t>
       </w:r>
     </w:p>
     <w:p>
@@ -23866,19 +23413,7 @@
         <w:pStyle w:val="Bibliography"/>
       </w:pPr>
       <w:r>
-        <w:t xml:space="preserve">Terashima I, Hanba YT, Tazoe Y, Vyas P, Yano S (2006) Irradiance and phenotype: comparative eco-development of sun and shade leaves in relation to photosynthetic CO</w:t>
-      </w:r>
-      <w:r>
-        <w:rPr>
-          <w:vertAlign w:val="subscript"/>
-        </w:rPr>
-        <w:t xml:space="preserve">2</w:t>
-      </w:r>
-      <w:r>
-        <w:t xml:space="preserve"> </w:t>
-      </w:r>
-      <w:r>
-        <w:t xml:space="preserve">diffusion. Journal of Experimental Botany 57:343–354.</w:t>
+        <w:t xml:space="preserve">Terashima I, Hanba YT, Tazoe Y, Vyas P, Yano S (2006) Irradiance and phenotype: comparative eco-development of sun and shade leaves in relation to photosynthetic CO2 diffusion. Journal of Experimental Botany 57:343–354.</w:t>
       </w:r>
     </w:p>
     <w:p>
@@ -23929,19 +23464,7 @@
         <w:pStyle w:val="Bibliography"/>
       </w:pPr>
       <w:r>
-        <w:t xml:space="preserve">Tissue DT, Barbour MM, Hunt JE, Turnbull MH, Griffin KL, Walcroft AS, Whitehead D (2006) Spatial and temporal scaling of intercellular CO</w:t>
-      </w:r>
-      <w:r>
-        <w:rPr>
-          <w:vertAlign w:val="subscript"/>
-        </w:rPr>
-        <w:t xml:space="preserve">2</w:t>
-      </w:r>
-      <w:r>
-        <w:t xml:space="preserve"> </w:t>
-      </w:r>
-      <w:r>
-        <w:t xml:space="preserve">concentration in a temperate rain forest dominated by Dacrydium cupressinum in New Zealand. Plant, Cell &amp; Environment 29:497–510.</w:t>
+        <w:t xml:space="preserve">Tissue DT, Barbour MM, Hunt JE, Turnbull MH, Griffin KL, Walcroft AS, Whitehead D (2006) Spatial and temporal scaling of intercellular CO2 concentration in a temperate rain forest dominated by Dacrydium cupressinum in New Zealand. Plant, Cell &amp; Environment 29:497–510.</w:t>
       </w:r>
     </w:p>
     <w:p>
@@ -23949,19 +23472,7 @@
         <w:pStyle w:val="Bibliography"/>
       </w:pPr>
       <w:r>
-        <w:t xml:space="preserve">Tjoelker MG, Oleksyn J, Reich PB (1998) Temperature and ontogeny mediate growth response to elevated CO</w:t>
-      </w:r>
-      <w:r>
-        <w:rPr>
-          <w:vertAlign w:val="subscript"/>
-        </w:rPr>
-        <w:t xml:space="preserve">2</w:t>
-      </w:r>
-      <w:r>
-        <w:t xml:space="preserve"> </w:t>
-      </w:r>
-      <w:r>
-        <w:t xml:space="preserve">in seedlings of five boreal tree species. New Phytologist 140:197–210.</w:t>
+        <w:t xml:space="preserve">Tjoelker MG, Oleksyn J, Reich PB (1998) Temperature and ontogeny mediate growth response to elevated CO2 in seedlings of five boreal tree species. New Phytologist 140:197–210.</w:t>
       </w:r>
     </w:p>
     <w:p>
@@ -23969,19 +23480,7 @@
         <w:pStyle w:val="Bibliography"/>
       </w:pPr>
       <w:r>
-        <w:t xml:space="preserve">Tjoelker M, Oleksyn J, Reich PB, Others (1999) Acclimation of respiration to temperature and CO</w:t>
-      </w:r>
-      <w:r>
-        <w:rPr>
-          <w:vertAlign w:val="subscript"/>
-        </w:rPr>
-        <w:t xml:space="preserve">2</w:t>
-      </w:r>
-      <w:r>
-        <w:t xml:space="preserve"> </w:t>
-      </w:r>
-      <w:r>
-        <w:t xml:space="preserve">in seedlings of boreal tree species in relation to plant size and relative growth rate. Global Change Biology 5:679–691.</w:t>
+        <w:t xml:space="preserve">Tjoelker M, Oleksyn J, Reich PB, Others (1999) Acclimation of respiration to temperature and CO2 in seedlings of boreal tree species in relation to plant size and relative growth rate. Global Change Biology 5:679–691.</w:t>
       </w:r>
     </w:p>
     <w:p>
@@ -24088,19 +23587,7 @@
         <w:pStyle w:val="Bibliography"/>
       </w:pPr>
       <w:r>
-        <w:t xml:space="preserve">Walter A, Christ MM, Barron-gafford GA, Grieve KA, Murthy R, Rascher U (2005) The effect of elevated CO</w:t>
-      </w:r>
-      <w:r>
-        <w:rPr>
-          <w:vertAlign w:val="subscript"/>
-        </w:rPr>
-        <w:t xml:space="preserve">2</w:t>
-      </w:r>
-      <w:r>
-        <w:t xml:space="preserve"> </w:t>
-      </w:r>
-      <w:r>
-        <w:t xml:space="preserve">on diel leaf growth cycle, leaf carbohydrate content and canopy growth performance of Populus deltoides. Global Change Biology 11:1207–1219.</w:t>
+        <w:t xml:space="preserve">Walter A, Christ MM, Barron-gafford GA, Grieve KA, Murthy R, Rascher U (2005) The effect of elevated CO2 on diel leaf growth cycle, leaf carbohydrate content and canopy growth performance of Populus deltoides. Global Change Biology 11:1207–1219.</w:t>
       </w:r>
     </w:p>
     <w:p>
@@ -24108,16 +23595,7 @@
         <w:pStyle w:val="Bibliography"/>
       </w:pPr>
       <w:r>
-        <w:t xml:space="preserve">Wang D, Heckathorn SA, Wang X, Philpott SM (2012) A meta-analysis of plant physiological and growth responses to temperature and elevated CO</w:t>
-      </w:r>
-      <w:r>
-        <w:rPr>
-          <w:vertAlign w:val="subscript"/>
-        </w:rPr>
-        <w:t xml:space="preserve">2</w:t>
-      </w:r>
-      <w:r>
-        <w:t xml:space="preserve">. Oecologia 169:1–13.</w:t>
+        <w:t xml:space="preserve">Wang D, Heckathorn SA, Wang X, Philpott SM (2012) A meta-analysis of plant physiological and growth responses to temperature and elevated CO2. Oecologia 169:1–13.</w:t>
       </w:r>
     </w:p>
     <w:p>
@@ -24133,19 +23611,7 @@
         <w:pStyle w:val="Bibliography"/>
       </w:pPr>
       <w:r>
-        <w:t xml:space="preserve">Warren CR (2008) Stand aside stomata, another actor deserves centre stage: the forgotten role of the internal conductance to CO</w:t>
-      </w:r>
-      <w:r>
-        <w:rPr>
-          <w:vertAlign w:val="subscript"/>
-        </w:rPr>
-        <w:t xml:space="preserve">2</w:t>
-      </w:r>
-      <w:r>
-        <w:t xml:space="preserve"> </w:t>
-      </w:r>
-      <w:r>
-        <w:t xml:space="preserve">transfer. Journal of Experimental Botany 59:1475–1487.</w:t>
+        <w:t xml:space="preserve">Warren CR (2008) Stand aside stomata, another actor deserves centre stage: the forgotten role of the internal conductance to CO2 transfer. Journal of Experimental Botany 59:1475–1487.</w:t>
       </w:r>
     </w:p>
     <w:p>
@@ -24215,19 +23681,7 @@
         <w:pStyle w:val="Bibliography"/>
       </w:pPr>
       <w:r>
-        <w:t xml:space="preserve">Yin X (2002) Responses of leaf nitrogen concentration and specific leaf area to atmospheric CO</w:t>
-      </w:r>
-      <w:r>
-        <w:rPr>
-          <w:vertAlign w:val="subscript"/>
-        </w:rPr>
-        <w:t xml:space="preserve">2</w:t>
-      </w:r>
-      <w:r>
-        <w:t xml:space="preserve"> </w:t>
-      </w:r>
-      <w:r>
-        <w:t xml:space="preserve">enrichment: a retrospective synthesis across 62 species. Global Change Biology 8:631–642.</w:t>
+        <w:t xml:space="preserve">Yin X (2002) Responses of leaf nitrogen concentration and specific leaf area to atmospheric CO2 enrichment: a retrospective synthesis across 62 species. Global Change Biology 8:631–642.</w:t>
       </w:r>
     </w:p>
     <w:p>
@@ -24510,7 +23964,7 @@
     </w:lvl>
   </w:abstractNum>
   <w:abstractNum w:abstractNumId="990">
-    <w:nsid w:val="7be75b2e"/>
+    <w:nsid w:val="67e1c220"/>
     <w:multiLevelType w:val="multilevel"/>
     <w:lvl w:ilvl="0">
       <w:numFmt w:val="bullet"/>
@@ -24591,7 +24045,7 @@
     </w:lvl>
   </w:abstractNum>
   <w:abstractNum w:abstractNumId="991">
-    <w:nsid w:val="18ba329c"/>
+    <w:nsid w:val="c4969127"/>
     <w:multiLevelType w:val="multilevel"/>
     <w:lvl w:ilvl="0">
       <w:numFmt w:val="bullet"/>

</xml_diff>

<commit_message>
latex fixes for italics are now in master bibtex file
still shortcutting co2
</commit_message>
<xml_diff>
--- a/thesis_references/thesis_references.docx
+++ b/thesis_references/thesis_references.docx
@@ -21249,7 +21249,16 @@
         <w:pStyle w:val="Bibliography"/>
       </w:pPr>
       <w:r>
-        <w:t xml:space="preserve">Adair EC, Reich PB, Hobbie SE, Knops JMH (2009) Interactive effects of time, CO2, N, and diversity on total belowground carbon allocation and ecosystem carbon storage in a grassland community. Ecosystems 12:1037–1052.</w:t>
+        <w:t xml:space="preserve">Adair EC, Reich PB, Hobbie SE, Knops JMH (2009) Interactive effects of time, CO</w:t>
+      </w:r>
+      <w:r>
+        <w:rPr>
+          <w:vertAlign w:val="subscript"/>
+        </w:rPr>
+        <w:t xml:space="preserve">2</w:t>
+      </w:r>
+      <w:r>
+        <w:t xml:space="preserve">, N, and diversity on total belowground carbon allocation and ecosystem carbon storage in a grassland community. Ecosystems 12:1037–1052.</w:t>
       </w:r>
     </w:p>
     <w:p>
@@ -21257,7 +21266,28 @@
         <w:pStyle w:val="Bibliography"/>
       </w:pPr>
       <w:r>
-        <w:t xml:space="preserve">Ainsworth EA, Long SP (2005) What have we learned from 15 years of free-air CO2 enrichment (FACE)? A meta-analytic review of the responses of photosynthesis, canopy properties and plant production to rising CO2. New Phytologist 165:351–372.</w:t>
+        <w:t xml:space="preserve">Ainsworth EA, Long SP (2005) What have we learned from 15 years of free-air CO</w:t>
+      </w:r>
+      <w:r>
+        <w:rPr>
+          <w:vertAlign w:val="subscript"/>
+        </w:rPr>
+        <w:t xml:space="preserve">2</w:t>
+      </w:r>
+      <w:r>
+        <w:t xml:space="preserve"> </w:t>
+      </w:r>
+      <w:r>
+        <w:t xml:space="preserve">enrichment (FACE)? A meta-analytic review of the responses of photosynthesis, canopy properties and plant production to rising CO</w:t>
+      </w:r>
+      <w:r>
+        <w:rPr>
+          <w:vertAlign w:val="subscript"/>
+        </w:rPr>
+        <w:t xml:space="preserve">2</w:t>
+      </w:r>
+      <w:r>
+        <w:t xml:space="preserve">. New Phytologist 165:351–372.</w:t>
       </w:r>
     </w:p>
     <w:p>
@@ -21265,7 +21295,16 @@
         <w:pStyle w:val="Bibliography"/>
       </w:pPr>
       <w:r>
-        <w:t xml:space="preserve">Ainsworth EA, Rogers A (2007) The response of photosynthesis and stomatal conductance to rising [CO2]: mechanisms and environmental interactions. Plant, cell &amp; environment 30:258–270.</w:t>
+        <w:t xml:space="preserve">Ainsworth EA, Rogers A (2007) The response of photosynthesis and stomatal conductance to rising [CO</w:t>
+      </w:r>
+      <w:r>
+        <w:rPr>
+          <w:vertAlign w:val="subscript"/>
+        </w:rPr>
+        <w:t xml:space="preserve">2</w:t>
+      </w:r>
+      <w:r>
+        <w:t xml:space="preserve">]: mechanisms and environmental interactions. Plant, cell &amp; environment 30:258–270.</w:t>
       </w:r>
     </w:p>
     <w:p>
@@ -21281,7 +21320,16 @@
         <w:pStyle w:val="Bibliography"/>
       </w:pPr>
       <w:r>
-        <w:t xml:space="preserve">Amthor JS (1994) Scaling CO2-photosynthesis relationships from the leaf to the canopy. Photosynthesis Research 39:321–350.</w:t>
+        <w:t xml:space="preserve">Amthor JS (1994) Scaling CO</w:t>
+      </w:r>
+      <w:r>
+        <w:rPr>
+          <w:vertAlign w:val="subscript"/>
+        </w:rPr>
+        <w:t xml:space="preserve">2</w:t>
+      </w:r>
+      <w:r>
+        <w:t xml:space="preserve">-photosynthesis relationships from the leaf to the canopy. Photosynthesis Research 39:321–350.</w:t>
       </w:r>
     </w:p>
     <w:p>
@@ -21297,7 +21345,16 @@
         <w:pStyle w:val="Bibliography"/>
       </w:pPr>
       <w:r>
-        <w:t xml:space="preserve">Arp WJ (1991) Effects of source-sink relations on photosynthetic acclimation to elevated CO2. Plant, Cell &amp; Environment 14:869–875.</w:t>
+        <w:t xml:space="preserve">Arp WJ (1991) Effects of source-sink relations on photosynthetic acclimation to elevated CO</w:t>
+      </w:r>
+      <w:r>
+        <w:rPr>
+          <w:vertAlign w:val="subscript"/>
+        </w:rPr>
+        <w:t xml:space="preserve">2</w:t>
+      </w:r>
+      <w:r>
+        <w:t xml:space="preserve">. Plant, Cell &amp; Environment 14:869–875.</w:t>
       </w:r>
     </w:p>
     <w:p>
@@ -21305,7 +21362,16 @@
         <w:pStyle w:val="Bibliography"/>
       </w:pPr>
       <w:r>
-        <w:t xml:space="preserve">Atwell BJ, Henery ML, Rogers GS, Seneweera SP, Treadwell M, Conroy JP (2007) Canopy development and hydraulic function in Eucalyptus tereticornis grown in drought in CO2-enriched atmospheres. Functional Plant Biology 34:1137–1149.</w:t>
+        <w:t xml:space="preserve">Atwell BJ, Henery ML, Rogers GS, Seneweera SP, Treadwell M, Conroy JP (2007) Canopy development and hydraulic function in Eucalyptus tereticornis grown in drought in CO</w:t>
+      </w:r>
+      <w:r>
+        <w:rPr>
+          <w:vertAlign w:val="subscript"/>
+        </w:rPr>
+        <w:t xml:space="preserve">2</w:t>
+      </w:r>
+      <w:r>
+        <w:t xml:space="preserve">-enriched atmospheres. Functional Plant Biology 34:1137–1149.</w:t>
       </w:r>
     </w:p>
     <w:p>
@@ -21346,7 +21412,25 @@
         <w:pStyle w:val="Bibliography"/>
       </w:pPr>
       <w:r>
-        <w:t xml:space="preserve">Barron-Gafford G, Martens D, Grieve K, Biel K, Kudeyarov V, McLain JET, Lipson D, Murthy R (2005) Growth of Eastern Cottonwoods (Populus deltoides) in elevated [CO2] stimulates stand-level respiration and rhizodeposition of carbohydrates, accelerates soil nutrient depletion, yet stimulates above-and belowground biomass production. Global Change Biology 11:1220–1233.</w:t>
+        <w:t xml:space="preserve">Barron-Gafford G, Martens D, Grieve K, Biel K, Kudeyarov V, McLain JET, Lipson D, Murthy R (2005) Growth of Eastern Cottonwoods (</w:t>
+      </w:r>
+      <w:r>
+        <w:rPr>
+          <w:i/>
+        </w:rPr>
+        <w:t xml:space="preserve">Populus deltoides</w:t>
+      </w:r>
+      <w:r>
+        <w:t xml:space="preserve">) in elevated [CO</w:t>
+      </w:r>
+      <w:r>
+        <w:rPr>
+          <w:vertAlign w:val="subscript"/>
+        </w:rPr>
+        <w:t xml:space="preserve">2</w:t>
+      </w:r>
+      <w:r>
+        <w:t xml:space="preserve">] stimulates stand-level respiration and rhizodeposition of carbohydrates, accelerates soil nutrient depletion, yet stimulates above-and belowground biomass production. Global Change Biology 11:1220–1233.</w:t>
       </w:r>
     </w:p>
     <w:p>
@@ -21354,7 +21438,28 @@
         <w:pStyle w:val="Bibliography"/>
       </w:pPr>
       <w:r>
-        <w:t xml:space="preserve">Barton CVM, Duursma RA, Medlyn BE, Ellsworth DS, Eamus D, Tissue DT, Adams MA, Conroy J, Crous KY, Liberloo M, Others (2012) Effects of elevated atmospheric [CO2] on instantaneous transpiration efficiency at leaf and canopy scales in Eucalyptus saligna. Global Change Biology 18:585–595.</w:t>
+        <w:t xml:space="preserve">Barton CVM, Duursma RA, Medlyn BE, Ellsworth DS, Eamus D, Tissue DT, Adams MA, Conroy J, Crous KY, Liberloo M, Others (2012) Effects of elevated atmospheric [CO</w:t>
+      </w:r>
+      <w:r>
+        <w:rPr>
+          <w:vertAlign w:val="subscript"/>
+        </w:rPr>
+        <w:t xml:space="preserve">2</w:t>
+      </w:r>
+      <w:r>
+        <w:t xml:space="preserve">] on instantaneous transpiration efficiency at leaf and canopy scales in</w:t>
+      </w:r>
+      <w:r>
+        <w:t xml:space="preserve"> </w:t>
+      </w:r>
+      <w:r>
+        <w:rPr>
+          <w:i/>
+        </w:rPr>
+        <w:t xml:space="preserve">Eucalyptus saligna</w:t>
+      </w:r>
+      <w:r>
+        <w:t xml:space="preserve">. Global Change Biology 18:585–595.</w:t>
       </w:r>
     </w:p>
     <w:p>
@@ -21362,7 +21467,19 @@
         <w:pStyle w:val="Bibliography"/>
       </w:pPr>
       <w:r>
-        <w:t xml:space="preserve">Barton CVM, Ellsworth DS, Medlyn BE, Duursma RA, Tissue DT, Adams MA, Eamus D, Conroy JP, McMurtrie RE, Parsby J, Others (2010) Whole-tree chambers for elevated atmospheric CO 2 experimentation and tree scale flux measurements in south-eastern Australia: The Hawkesbury Forest Experiment. Agricultural and Forest Meteorology 150:941–951.</w:t>
+        <w:t xml:space="preserve">Barton CVM, Ellsworth DS, Medlyn BE, Duursma RA, Tissue DT, Adams MA, Eamus D, Conroy JP, McMurtrie RE, Parsby J, Others (2010) Whole-tree chambers for elevated atmospheric CO</w:t>
+      </w:r>
+      <w:r>
+        <w:rPr>
+          <w:vertAlign w:val="subscript"/>
+        </w:rPr>
+        <w:t xml:space="preserve">2</w:t>
+      </w:r>
+      <w:r>
+        <w:t xml:space="preserve"> </w:t>
+      </w:r>
+      <w:r>
+        <w:t xml:space="preserve">experimentation and tree scale flux measurements in south-eastern Australia: The Hawkesbury Forest Experiment. Agricultural and Forest Meteorology 150:941–951.</w:t>
       </w:r>
     </w:p>
     <w:p>
@@ -21410,7 +21527,7 @@
         <w:pStyle w:val="Bibliography"/>
       </w:pPr>
       <w:r>
-        <w:t xml:space="preserve">Boardman N (1977) Comparative photosynthesis of sun and shade plants. Annual review of plant physiology 28:355–377.</w:t>
+        <w:t xml:space="preserve">Boardman NK (1977) Comparative photosynthesis of sun and shade plants. Annual review of plant physiology 28:355–377.</w:t>
       </w:r>
     </w:p>
     <w:p>
@@ -21466,7 +21583,22 @@
         <w:pStyle w:val="Bibliography"/>
       </w:pPr>
       <w:r>
-        <w:t xml:space="preserve">Burgess SSO, Pittermann J, Dawson TE (2006) Hydraulic efficiency and safety of branch xylem increases with height in Sequoia sempervirens (D. Don) crowns. Plant, Cell &amp; Environment 29:229–239.</w:t>
+        <w:t xml:space="preserve">Burgess SSO, Pittermann J, Dawson TE (2006) Hydraulic efficiency and safety of branch xylem increases with height in</w:t>
+      </w:r>
+      <w:r>
+        <w:t xml:space="preserve"> </w:t>
+      </w:r>
+      <w:r>
+        <w:rPr>
+          <w:i/>
+        </w:rPr>
+        <w:t xml:space="preserve">Sequoia sempervirens</w:t>
+      </w:r>
+      <w:r>
+        <w:t xml:space="preserve"> </w:t>
+      </w:r>
+      <w:r>
+        <w:t xml:space="preserve">(D. Don) crowns. Plant, Cell &amp; Environment 29:229–239.</w:t>
       </w:r>
     </w:p>
     <w:p>
@@ -21571,7 +21703,34 @@
         <w:pStyle w:val="Bibliography"/>
       </w:pPr>
       <w:r>
-        <w:t xml:space="preserve">Crous KY, Quentin AG, Lin Y-S, Medlyn BE, Williams DG, Barton CVM, Ellsworth DS (2013) Photosynthesis of temperate Eucalyptus globulus trees outside their native range has limited adjustment to elevated CO2 and climate warming. Global change biology 19:3790–3807.</w:t>
+        <w:t xml:space="preserve">Crous KY, Quentin AG, Lin Y-S, Medlyn BE, Williams DG, Barton CVM, Ellsworth DS (2013) Photosynthesis of temperate</w:t>
+      </w:r>
+      <w:r>
+        <w:t xml:space="preserve"> </w:t>
+      </w:r>
+      <w:r>
+        <w:rPr>
+          <w:i/>
+        </w:rPr>
+        <w:t xml:space="preserve">Eucalyptus globulus</w:t>
+      </w:r>
+      <w:r>
+        <w:t xml:space="preserve"> </w:t>
+      </w:r>
+      <w:r>
+        <w:t xml:space="preserve">trees outside their native range has limited adjustment to elevated CO</w:t>
+      </w:r>
+      <w:r>
+        <w:rPr>
+          <w:vertAlign w:val="subscript"/>
+        </w:rPr>
+        <w:t xml:space="preserve">2</w:t>
+      </w:r>
+      <w:r>
+        <w:t xml:space="preserve"> </w:t>
+      </w:r>
+      <w:r>
+        <w:t xml:space="preserve">and climate warming. Global change biology 19:3790–3807.</w:t>
       </w:r>
     </w:p>
     <w:p>
@@ -21579,7 +21738,34 @@
         <w:pStyle w:val="Bibliography"/>
       </w:pPr>
       <w:r>
-        <w:t xml:space="preserve">Crous KY, Zaragoza-Castells J, Ellsworth DS, Duursma RA, Loew M, Tissue DT, Atkin OK (2012) Light inhibition of leaf respiration in field-grown Eucalyptus saligna in whole-tree chambers under elevated atmospheric CO2 and summer drought. Plant, cell &amp; environment 35:966–981.</w:t>
+        <w:t xml:space="preserve">Crous KY, Zaragoza-Castells J, Ellsworth DS, Duursma RA, Loew M, Tissue DT, Atkin OK (2012) Light inhibition of leaf respiration in field-grown</w:t>
+      </w:r>
+      <w:r>
+        <w:t xml:space="preserve"> </w:t>
+      </w:r>
+      <w:r>
+        <w:rPr>
+          <w:i/>
+        </w:rPr>
+        <w:t xml:space="preserve">Eucalyptus saligna</w:t>
+      </w:r>
+      <w:r>
+        <w:t xml:space="preserve"> </w:t>
+      </w:r>
+      <w:r>
+        <w:t xml:space="preserve">in whole-tree chambers under elevated atmospheric CO</w:t>
+      </w:r>
+      <w:r>
+        <w:rPr>
+          <w:vertAlign w:val="subscript"/>
+        </w:rPr>
+        <w:t xml:space="preserve">2</w:t>
+      </w:r>
+      <w:r>
+        <w:t xml:space="preserve"> </w:t>
+      </w:r>
+      <w:r>
+        <w:t xml:space="preserve">and summer drought. Plant, cell &amp; environment 35:966–981.</w:t>
       </w:r>
     </w:p>
     <w:p>
@@ -21617,7 +21803,19 @@
         <w:t xml:space="preserve"> </w:t>
       </w:r>
       <w:r>
-        <w:t xml:space="preserve">MG, Medlyn BE, Zaehle S, Walker AP, Dietze MC, Wang Y-P, Luo Y, Jain AK, El-Masri B, Hickler T, Others (2014) Where does the carbon go? A model–data intercomparison of vegetation carbon allocation and turnover processes at two temperate forest free-air CO2 enrichment sites. New Phytologist 203:883–899.</w:t>
+        <w:t xml:space="preserve">MG, Medlyn BE, Zaehle S, Walker AP, Dietze MC, Wang Y-P, Luo Y, Jain AK, El-Masri B, Hickler T, Others (2014) Where does the carbon go? A model–data intercomparison of vegetation carbon allocation and turnover processes at two temperate forest free-air CO</w:t>
+      </w:r>
+      <w:r>
+        <w:rPr>
+          <w:vertAlign w:val="subscript"/>
+        </w:rPr>
+        <w:t xml:space="preserve">2</w:t>
+      </w:r>
+      <w:r>
+        <w:t xml:space="preserve"> </w:t>
+      </w:r>
+      <w:r>
+        <w:t xml:space="preserve">enrichment sites. New Phytologist 203:883–899.</w:t>
       </w:r>
     </w:p>
     <w:p>
@@ -21647,7 +21845,16 @@
         <w:pStyle w:val="Bibliography"/>
       </w:pPr>
       <w:r>
-        <w:t xml:space="preserve">DeLucia EH, Moore DJ, Norby RJ (2005) Contrasting responses of forest ecosystems to rising atmospheric CO2: implications for the global C cycle. Global Biogeochemical Cycles 19</w:t>
+        <w:t xml:space="preserve">DeLucia EH, Moore DJ, Norby RJ (2005) Contrasting responses of forest ecosystems to rising atmospheric CO</w:t>
+      </w:r>
+      <w:r>
+        <w:rPr>
+          <w:vertAlign w:val="subscript"/>
+        </w:rPr>
+        <w:t xml:space="preserve">2</w:t>
+      </w:r>
+      <w:r>
+        <w:t xml:space="preserve">: implications for the global C cycle. Global Biogeochemical Cycles 19</w:t>
       </w:r>
     </w:p>
     <w:p>
@@ -21671,7 +21878,22 @@
         <w:pStyle w:val="Bibliography"/>
       </w:pPr>
       <w:r>
-        <w:t xml:space="preserve">Drake JE, Aspinwall MJ, Pfautsch S, Rymer PD, Reich PB, Smith RA, Crous KY, Tissue DT, Ghannoum O, Tjoelker MG (2014) The capacity to cope with climate warming declines from temperate to tropical latitudes in two widely distributed Eucalyptus species. Global change biology</w:t>
+        <w:t xml:space="preserve">Drake JE, Aspinwall MJ, Pfautsch S, Rymer PD, Reich PB, Smith RA, Crous KY, Tissue DT, Ghannoum O, Tjoelker MG (2014) The capacity to cope with climate warming declines from temperate to tropical latitudes in two widely distributed</w:t>
+      </w:r>
+      <w:r>
+        <w:t xml:space="preserve"> </w:t>
+      </w:r>
+      <w:r>
+        <w:rPr>
+          <w:i/>
+        </w:rPr>
+        <w:t xml:space="preserve">Eucalyptus</w:t>
+      </w:r>
+      <w:r>
+        <w:t xml:space="preserve"> </w:t>
+      </w:r>
+      <w:r>
+        <w:t xml:space="preserve">species. Global change biology</w:t>
       </w:r>
     </w:p>
     <w:p>
@@ -21685,7 +21907,16 @@
         <w:t xml:space="preserve">à</w:t>
       </w:r>
       <w:r>
-        <w:t xml:space="preserve">lez-Meler MA, Long SP (1997) More efficient plants: a consequence of rising atmospheric CO2? Annual review of plant biology 48:609–639.</w:t>
+        <w:t xml:space="preserve">lez-Meler MA, Long SP (1997) More efficient plants: a consequence of rising atmospheric CO</w:t>
+      </w:r>
+      <w:r>
+        <w:rPr>
+          <w:vertAlign w:val="subscript"/>
+        </w:rPr>
+        <w:t xml:space="preserve">2</w:t>
+      </w:r>
+      <w:r>
+        <w:t xml:space="preserve">? Annual review of plant biology 48:609–639.</w:t>
       </w:r>
     </w:p>
     <w:p>
@@ -21709,7 +21940,28 @@
         <w:pStyle w:val="Bibliography"/>
       </w:pPr>
       <w:r>
-        <w:t xml:space="preserve">Duursma RA, Barton CVM, Eamus D, Medlyn BE, Ellsworth DS, Forster MA, Tissue DT, Linder S, McMurtrie RE (2011) Rooting depth explains [CO2] x drought interaction in Eucalyptus saligna. Tree physiology:tpr030.</w:t>
+        <w:t xml:space="preserve">Duursma RA, Barton CVM, Eamus D, Medlyn BE, Ellsworth DS, Forster MA, Tissue DT, Linder S, McMurtrie RE (2011) Rooting depth explains [CO</w:t>
+      </w:r>
+      <w:r>
+        <w:rPr>
+          <w:vertAlign w:val="subscript"/>
+        </w:rPr>
+        <w:t xml:space="preserve">2</w:t>
+      </w:r>
+      <w:r>
+        <w:t xml:space="preserve">] x drought interaction in</w:t>
+      </w:r>
+      <w:r>
+        <w:t xml:space="preserve"> </w:t>
+      </w:r>
+      <w:r>
+        <w:rPr>
+          <w:i/>
+        </w:rPr>
+        <w:t xml:space="preserve">Eucalyptus saligna</w:t>
+      </w:r>
+      <w:r>
+        <w:t xml:space="preserve">. Tree physiology:tpr030.</w:t>
       </w:r>
     </w:p>
     <w:p>
@@ -21733,7 +21985,28 @@
         <w:pStyle w:val="Bibliography"/>
       </w:pPr>
       <w:r>
-        <w:t xml:space="preserve">Duursma RA, Payton P, Bange MP, Broughton KJ, Smith RA, Medlyn BE, Tissue DT (2013) Near-optimal response of instantaneous transpiration efficiency to vapour pressure deficit, temperature and [CO2] in cotton (Gossypium hirsutum L.). Agricultural and forest meteorology 168:168–176.</w:t>
+        <w:t xml:space="preserve">Duursma RA, Payton P, Bange MP, Broughton KJ, Smith RA, Medlyn BE, Tissue DT (2013) Near-optimal response of instantaneous transpiration efficiency to vapour pressure deficit, temperature and [CO</w:t>
+      </w:r>
+      <w:r>
+        <w:rPr>
+          <w:vertAlign w:val="subscript"/>
+        </w:rPr>
+        <w:t xml:space="preserve">2</w:t>
+      </w:r>
+      <w:r>
+        <w:t xml:space="preserve">] in cotton (</w:t>
+      </w:r>
+      <w:r>
+        <w:rPr>
+          <w:i/>
+        </w:rPr>
+        <w:t xml:space="preserve">Gossypium hirsutum</w:t>
+      </w:r>
+      <w:r>
+        <w:t xml:space="preserve"> </w:t>
+      </w:r>
+      <w:r>
+        <w:t xml:space="preserve">L.). Agricultural and forest meteorology 168:168–176.</w:t>
       </w:r>
     </w:p>
     <w:p>
@@ -21809,7 +22082,19 @@
         <w:pStyle w:val="Bibliography"/>
       </w:pPr>
       <w:r>
-        <w:t xml:space="preserve">Evans JR, Sharkey TD, Berry JA, Farquhar GD (1986) Carbon isotope discrimination measured concurrently with gas exchange to investigate CO2 diffusion in leaves of higher plants. Functional Plant Biology 13:281–292.</w:t>
+        <w:t xml:space="preserve">Evans JR, Sharkey TD, Berry JA, Farquhar GD (1986) Carbon isotope discrimination measured concurrently with gas exchange to investigate CO</w:t>
+      </w:r>
+      <w:r>
+        <w:rPr>
+          <w:vertAlign w:val="subscript"/>
+        </w:rPr>
+        <w:t xml:space="preserve">2</w:t>
+      </w:r>
+      <w:r>
+        <w:t xml:space="preserve"> </w:t>
+      </w:r>
+      <w:r>
+        <w:t xml:space="preserve">diffusion in leaves of higher plants. Functional Plant Biology 13:281–292.</w:t>
       </w:r>
     </w:p>
     <w:p>
@@ -21817,7 +22102,22 @@
         <w:pStyle w:val="Bibliography"/>
       </w:pPr>
       <w:r>
-        <w:t xml:space="preserve">Eyles A, Pinkard EA, Davies NW, Corkrey R, Churchill K, O’Grady AP, Sands P, Mohammed C (2013) Whole-plant versus leaf-level regulation of photosynthetic responses after partial defoliation in Eucalyptus globulus saplings. Journal of experimental botany 64:1625–1636.</w:t>
+        <w:t xml:space="preserve">Eyles A, Pinkard EA, Davies NW, Corkrey R, Churchill K, O’Grady AP, Sands P, Mohammed C (2013) Whole-plant versus leaf-level regulation of photosynthetic responses after partial defoliation in</w:t>
+      </w:r>
+      <w:r>
+        <w:t xml:space="preserve"> </w:t>
+      </w:r>
+      <w:r>
+        <w:rPr>
+          <w:i/>
+        </w:rPr>
+        <w:t xml:space="preserve">Eucalyptus globulus</w:t>
+      </w:r>
+      <w:r>
+        <w:t xml:space="preserve"> </w:t>
+      </w:r>
+      <w:r>
+        <w:t xml:space="preserve">saplings. Journal of experimental botany 64:1625–1636.</w:t>
       </w:r>
     </w:p>
     <w:p>
@@ -21857,7 +22157,19 @@
         <w:pStyle w:val="Bibliography"/>
       </w:pPr>
       <w:r>
-        <w:t xml:space="preserve">Farquhar GD, Caemmerer S von von, Berry JA (1980) A biochemical model of photosynthetic CO2 assimilation in leaves of C3 species. Planta 149:78–90.</w:t>
+        <w:t xml:space="preserve">Farquhar GD, Caemmerer S von von, Berry JA (1980) A biochemical model of photosynthetic CO</w:t>
+      </w:r>
+      <w:r>
+        <w:rPr>
+          <w:vertAlign w:val="subscript"/>
+        </w:rPr>
+        <w:t xml:space="preserve">2</w:t>
+      </w:r>
+      <w:r>
+        <w:t xml:space="preserve"> </w:t>
+      </w:r>
+      <w:r>
+        <w:t xml:space="preserve">assimilation in leaves of C3 species. Planta 149:78–90.</w:t>
       </w:r>
     </w:p>
     <w:p>
@@ -21904,7 +22216,19 @@
         <w:t xml:space="preserve"> </w:t>
       </w:r>
       <w:r>
-        <w:t xml:space="preserve">M (2007) Rapid variations of mesophyll conductance in response to changes in CO2 concentration around leaves. Plant, Cell &amp; Environment 30:1284–1298.</w:t>
+        <w:t xml:space="preserve">M (2007) Rapid variations of mesophyll conductance in response to changes in CO</w:t>
+      </w:r>
+      <w:r>
+        <w:rPr>
+          <w:vertAlign w:val="subscript"/>
+        </w:rPr>
+        <w:t xml:space="preserve">2</w:t>
+      </w:r>
+      <w:r>
+        <w:t xml:space="preserve"> </w:t>
+      </w:r>
+      <w:r>
+        <w:t xml:space="preserve">concentration around leaves. Plant, Cell &amp; Environment 30:1284–1298.</w:t>
       </w:r>
     </w:p>
     <w:p>
@@ -21921,7 +22245,16 @@
         <w:t xml:space="preserve"> </w:t>
       </w:r>
       <w:r>
-        <w:t xml:space="preserve">M, Diaz-Espejo A, Galmes J, Medrano H (2008) Mesophyll conductance to CO2: current knowledge and future prospects. Plant, Cell &amp; Environment 31:602–621.</w:t>
+        <w:t xml:space="preserve">M, Diaz-Espejo A, Galmes J, Medrano H (2008) Mesophyll conductance to CO</w:t>
+      </w:r>
+      <w:r>
+        <w:rPr>
+          <w:vertAlign w:val="subscript"/>
+        </w:rPr>
+        <w:t xml:space="preserve">2</w:t>
+      </w:r>
+      <w:r>
+        <w:t xml:space="preserve">: current knowledge and future prospects. Plant, Cell &amp; Environment 31:602–621.</w:t>
       </w:r>
     </w:p>
     <w:p>
@@ -21955,7 +22288,7 @@
         <w:t xml:space="preserve">ö</w:t>
       </w:r>
       <w:r>
-        <w:t xml:space="preserve">m Å, Dybzinski R (2012) Modeling carbon allocation in trees: a search for principles. Tree Physiology:tpr138.</w:t>
+        <w:t xml:space="preserve">m Å, Dybzinski R (2012) Modeling carbon allocation in trees: a search for principles. Tree Physiology 32:648–666.</w:t>
       </w:r>
     </w:p>
     <w:p>
@@ -21985,32 +22318,29 @@
       <w:r>
         <w:t xml:space="preserve">ne E (2010) Age-related variation in carbon allocation at tree and stand scales in beech (</w:t>
       </w:r>
-      <m:oMath>
-        <m:r>
-          <m:rPr>
-            <m:sty m:val="p"/>
-          </m:rPr>
-          <m:t>∖</m:t>
-        </m:r>
-      </m:oMath>
-      <m:oMath>
-        <m:r>
-          <m:rPr>
-            <m:sty m:val="p"/>
-          </m:rPr>
-          <m:t>∖</m:t>
-        </m:r>
-      </m:oMath>
-      <m:oMath>
-        <m:r>
-          <m:rPr>
-            <m:sty m:val="p"/>
-          </m:rPr>
-          <m:t>∖</m:t>
-        </m:r>
-      </m:oMath>
-      <w:r>
-        <w:t xml:space="preserve">textit{Fagus sylvatica} L.) and sessile oak (Quercus petraea (Matt.) Liebl.) using a chronosequence approach. Tree Physiology 30:177–192.</w:t>
+      <w:r>
+        <w:rPr>
+          <w:i/>
+        </w:rPr>
+        <w:t xml:space="preserve">Fagus sylvatica</w:t>
+      </w:r>
+      <w:r>
+        <w:t xml:space="preserve"> </w:t>
+      </w:r>
+      <w:r>
+        <w:t xml:space="preserve">L.) and sessile oak (</w:t>
+      </w:r>
+      <w:r>
+        <w:rPr>
+          <w:i/>
+        </w:rPr>
+        <w:t xml:space="preserve">Quercus petraea</w:t>
+      </w:r>
+      <w:r>
+        <w:t xml:space="preserve"> </w:t>
+      </w:r>
+      <w:r>
+        <w:t xml:space="preserve">(Matt.) Liebl.) using a chronosequence approach. Tree Physiology 30:177–192.</w:t>
       </w:r>
     </w:p>
     <w:p>
@@ -22018,7 +22348,22 @@
         <w:pStyle w:val="Bibliography"/>
       </w:pPr>
       <w:r>
-        <w:t xml:space="preserve">Giardina CP, Ryan MG (2002) Total belowground carbon allocation in a fast-growing Eucalyptus plantation estimated using a carbon balance approach. Ecosystems 5:487–499.</w:t>
+        <w:t xml:space="preserve">Giardina CP, Ryan MG (2002) Total belowground carbon allocation in a fast-growing</w:t>
+      </w:r>
+      <w:r>
+        <w:t xml:space="preserve"> </w:t>
+      </w:r>
+      <w:r>
+        <w:rPr>
+          <w:i/>
+        </w:rPr>
+        <w:t xml:space="preserve">Eucalyptus</w:t>
+      </w:r>
+      <w:r>
+        <w:t xml:space="preserve"> </w:t>
+      </w:r>
+      <w:r>
+        <w:t xml:space="preserve">plantation estimated using a carbon balance approach. Ecosystems 5:487–499.</w:t>
       </w:r>
     </w:p>
     <w:p>
@@ -22074,7 +22419,16 @@
         <w:pStyle w:val="Bibliography"/>
       </w:pPr>
       <w:r>
-        <w:t xml:space="preserve">Gunderson CA, Wullschleger SD (1994) Photosynthetic acclimation in trees to rising atmospheric CO2: a broader perspective. Photosynthesis research 39:369–388.</w:t>
+        <w:t xml:space="preserve">Gunderson CA, Wullschleger SD (1994) Photosynthetic acclimation in trees to rising atmospheric CO</w:t>
+      </w:r>
+      <w:r>
+        <w:rPr>
+          <w:vertAlign w:val="subscript"/>
+        </w:rPr>
+        <w:t xml:space="preserve">2</w:t>
+      </w:r>
+      <w:r>
+        <w:t xml:space="preserve">: a broader perspective. Photosynthesis research 39:369–388.</w:t>
       </w:r>
     </w:p>
     <w:p>
@@ -22082,7 +22436,31 @@
         <w:pStyle w:val="Bibliography"/>
       </w:pPr>
       <w:r>
-        <w:t xml:space="preserve">Hanba YT, Shibasaka M, Hayashi Y, Hayakawa T, Kasamo K, Terashima I, Katsuhara M (2004) Overexpression of the barley aquaporin HvPIP2; 1 increases internal CO2 conductance and CO2 assimilation in the leaves of transgenic rice plants. Plant and Cell Physiology 45:521–529.</w:t>
+        <w:t xml:space="preserve">Hanba YT, Shibasaka M, Hayashi Y, Hayakawa T, Kasamo K, Terashima I, Katsuhara M (2004) Overexpression of the barley aquaporin HvPIP2; 1 increases internal CO</w:t>
+      </w:r>
+      <w:r>
+        <w:rPr>
+          <w:vertAlign w:val="subscript"/>
+        </w:rPr>
+        <w:t xml:space="preserve">2</w:t>
+      </w:r>
+      <w:r>
+        <w:t xml:space="preserve"> </w:t>
+      </w:r>
+      <w:r>
+        <w:t xml:space="preserve">conductance and CO</w:t>
+      </w:r>
+      <w:r>
+        <w:rPr>
+          <w:vertAlign w:val="subscript"/>
+        </w:rPr>
+        <w:t xml:space="preserve">2</w:t>
+      </w:r>
+      <w:r>
+        <w:t xml:space="preserve"> </w:t>
+      </w:r>
+      <w:r>
+        <w:t xml:space="preserve">assimilation in the leaves of transgenic rice plants. Plant and Cell Physiology 45:521–529.</w:t>
       </w:r>
     </w:p>
     <w:p>
@@ -22102,7 +22480,19 @@
         <w:t xml:space="preserve">ä</w:t>
       </w:r>
       <w:r>
-        <w:t xml:space="preserve">ttenschwiler S (2005) A test of the treeline carbon limitation hypothesis by in situ CO2 enrichment and defoliation. Ecology 86:1288–1300.</w:t>
+        <w:t xml:space="preserve">ttenschwiler S (2005) A test of the treeline carbon limitation hypothesis by in situ CO</w:t>
+      </w:r>
+      <w:r>
+        <w:rPr>
+          <w:vertAlign w:val="subscript"/>
+        </w:rPr>
+        <w:t xml:space="preserve">2</w:t>
+      </w:r>
+      <w:r>
+        <w:t xml:space="preserve"> </w:t>
+      </w:r>
+      <w:r>
+        <w:t xml:space="preserve">enrichment and defoliation. Ecology 86:1288–1300.</w:t>
       </w:r>
     </w:p>
     <w:p>
@@ -22130,7 +22520,19 @@
         <w:pStyle w:val="Bibliography"/>
       </w:pPr>
       <w:r>
-        <w:t xml:space="preserve">Health J, Kerstiens G (1997) Effects of elevated CO 2 on leaf gas exchange in beech and oak at two levels of nutrient supply: consequences for sensitivity to drought in beech. Plant Cell and Environment 20:57–67.</w:t>
+        <w:t xml:space="preserve">Health J, Kerstiens G (1997) Effects of elevated CO</w:t>
+      </w:r>
+      <w:r>
+        <w:rPr>
+          <w:vertAlign w:val="subscript"/>
+        </w:rPr>
+        <w:t xml:space="preserve">2</w:t>
+      </w:r>
+      <w:r>
+        <w:t xml:space="preserve"> </w:t>
+      </w:r>
+      <w:r>
+        <w:t xml:space="preserve">on leaf gas exchange in beech and oak at two levels of nutrient supply: consequences for sensitivity to drought in beech. Plant Cell and Environment 20:57–67.</w:t>
       </w:r>
     </w:p>
     <w:p>
@@ -22166,7 +22568,22 @@
         <w:t xml:space="preserve">ö</w:t>
       </w:r>
       <w:r>
-        <w:t xml:space="preserve">rner C (2002) Altitudinal increase of mobile carbon pools in Pinus cembra suggests sink limitation of growth at the Swiss treeline. Oikos 98:361–374.</w:t>
+        <w:t xml:space="preserve">rner C (2002) Altitudinal increase of mobile carbon pools in</w:t>
+      </w:r>
+      <w:r>
+        <w:t xml:space="preserve"> </w:t>
+      </w:r>
+      <w:r>
+        <w:rPr>
+          <w:i/>
+        </w:rPr>
+        <w:t xml:space="preserve">Pinus cembra</w:t>
+      </w:r>
+      <w:r>
+        <w:t xml:space="preserve"> </w:t>
+      </w:r>
+      <w:r>
+        <w:t xml:space="preserve">suggests sink limitation of growth at the Swiss treeline. Oikos 98:361–374.</w:t>
       </w:r>
     </w:p>
     <w:p>
@@ -22256,7 +22673,19 @@
         <w:pStyle w:val="Bibliography"/>
       </w:pPr>
       <w:r>
-        <w:t xml:space="preserve">Iversen CM (2010) Digging deeper: fine-root responses to rising atmospheric CO2 concentration in forested ecosystems. New Phytologist 186:346–357.</w:t>
+        <w:t xml:space="preserve">Iversen CM (2010) Digging deeper: fine-root responses to rising atmospheric CO</w:t>
+      </w:r>
+      <w:r>
+        <w:rPr>
+          <w:vertAlign w:val="subscript"/>
+        </w:rPr>
+        <w:t xml:space="preserve">2</w:t>
+      </w:r>
+      <w:r>
+        <w:t xml:space="preserve"> </w:t>
+      </w:r>
+      <w:r>
+        <w:t xml:space="preserve">concentration in forested ecosystems. New Phytologist 186:346–357.</w:t>
       </w:r>
     </w:p>
     <w:p>
@@ -22272,7 +22701,22 @@
         <w:pStyle w:val="Bibliography"/>
       </w:pPr>
       <w:r>
-        <w:t xml:space="preserve">James SA, Bell DT (2000) Leaf orientation, light interception and stomatal conductance of Eucalyptus globulus ssp. globulus leaves. Tree Physiology 20:815–823.</w:t>
+        <w:t xml:space="preserve">James SA, Bell DT (2000) Leaf orientation, light interception and stomatal conductance of</w:t>
+      </w:r>
+      <w:r>
+        <w:t xml:space="preserve"> </w:t>
+      </w:r>
+      <w:r>
+        <w:rPr>
+          <w:i/>
+        </w:rPr>
+        <w:t xml:space="preserve">Eucalyptus globulus</w:t>
+      </w:r>
+      <w:r>
+        <w:t xml:space="preserve"> </w:t>
+      </w:r>
+      <w:r>
+        <w:t xml:space="preserve">ssp. globulus leaves. Tree Physiology 20:815–823.</w:t>
       </w:r>
     </w:p>
     <w:p>
@@ -22288,7 +22732,22 @@
         <w:pStyle w:val="Bibliography"/>
       </w:pPr>
       <w:r>
-        <w:t xml:space="preserve">Kallarackal J, Somen CK (1997) An ecophysiological evaluation of the suitability of Eucalyptus grandis for planting in the tropics. Forest Ecology and Management 95:53–61.</w:t>
+        <w:t xml:space="preserve">Kallarackal J, Somen CK (1997) An ecophysiological evaluation of the suitability of</w:t>
+      </w:r>
+      <w:r>
+        <w:t xml:space="preserve"> </w:t>
+      </w:r>
+      <w:r>
+        <w:rPr>
+          <w:i/>
+        </w:rPr>
+        <w:t xml:space="preserve">Eucalyptus grandis</w:t>
+      </w:r>
+      <w:r>
+        <w:t xml:space="preserve"> </w:t>
+      </w:r>
+      <w:r>
+        <w:t xml:space="preserve">for planting in the tropics. Forest Ecology and Management 95:53–61.</w:t>
       </w:r>
     </w:p>
     <w:p>
@@ -22304,7 +22763,19 @@
         <w:pStyle w:val="Bibliography"/>
       </w:pPr>
       <w:r>
-        <w:t xml:space="preserve">Kirschbaum MUF (2011) Does enhanced photosynthesis enhance growth? Lessons learned from CO2 enrichment studies. Plant Physiology 155:117–124.</w:t>
+        <w:t xml:space="preserve">Kirschbaum MUF (2011) Does enhanced photosynthesis enhance growth? Lessons learned from CO</w:t>
+      </w:r>
+      <w:r>
+        <w:rPr>
+          <w:vertAlign w:val="subscript"/>
+        </w:rPr>
+        <w:t xml:space="preserve">2</w:t>
+      </w:r>
+      <w:r>
+        <w:t xml:space="preserve"> </w:t>
+      </w:r>
+      <w:r>
+        <w:t xml:space="preserve">enrichment studies. Plant Physiology 155:117–124.</w:t>
       </w:r>
     </w:p>
     <w:p>
@@ -22312,7 +22783,19 @@
         <w:pStyle w:val="Bibliography"/>
       </w:pPr>
       <w:r>
-        <w:t xml:space="preserve">Kitao M, Lei TT, Koike T, Kayama M, Tobita H, Maruyama Y (2007) Interaction of drought and elevated CO2 concentration on photosynthetic down-regulation and susceptibility to photoinhibition in Japanese white birch seedlings grown with limited N availability. Tree physiology 27:727–735.</w:t>
+        <w:t xml:space="preserve">Kitao M, Lei TT, Koike T, Kayama M, Tobita H, Maruyama Y (2007) Interaction of drought and elevated CO</w:t>
+      </w:r>
+      <w:r>
+        <w:rPr>
+          <w:vertAlign w:val="subscript"/>
+        </w:rPr>
+        <w:t xml:space="preserve">2</w:t>
+      </w:r>
+      <w:r>
+        <w:t xml:space="preserve"> </w:t>
+      </w:r>
+      <w:r>
+        <w:t xml:space="preserve">concentration on photosynthetic down-regulation and susceptibility to photoinhibition in Japanese white birch seedlings grown with limited N availability. Tree physiology 27:727–735.</w:t>
       </w:r>
     </w:p>
     <w:p>
@@ -22342,7 +22825,19 @@
         <w:t xml:space="preserve">ö</w:t>
       </w:r>
       <w:r>
-        <w:t xml:space="preserve">rner C (2006) Plant CO2 responses: an issue of definition, time and resource supply. New phytologist 172:393–411.</w:t>
+        <w:t xml:space="preserve">rner C (2006) Plant CO</w:t>
+      </w:r>
+      <w:r>
+        <w:rPr>
+          <w:vertAlign w:val="subscript"/>
+        </w:rPr>
+        <w:t xml:space="preserve">2</w:t>
+      </w:r>
+      <w:r>
+        <w:t xml:space="preserve"> </w:t>
+      </w:r>
+      <w:r>
+        <w:t xml:space="preserve">responses: an issue of definition, time and resource supply. New phytologist 172:393–411.</w:t>
       </w:r>
     </w:p>
     <w:p>
@@ -22382,7 +22877,16 @@
         <w:t xml:space="preserve">á</w:t>
       </w:r>
       <w:r>
-        <w:t xml:space="preserve">ez-Riedl S, Pepin S, Siegwolf RTW, Zotz G (2005) Carbon flux and growth in mature deciduous forest trees exposed to elevated CO2. Science 309:1360–1362.</w:t>
+        <w:t xml:space="preserve">ez-Riedl S, Pepin S, Siegwolf RTW, Zotz G (2005) Carbon flux and growth in mature deciduous forest trees exposed to elevated CO</w:t>
+      </w:r>
+      <w:r>
+        <w:rPr>
+          <w:vertAlign w:val="subscript"/>
+        </w:rPr>
+        <w:t xml:space="preserve">2</w:t>
+      </w:r>
+      <w:r>
+        <w:t xml:space="preserve">. Science 309:1360–1362.</w:t>
       </w:r>
     </w:p>
     <w:p>
@@ -22396,7 +22900,19 @@
         <w:t xml:space="preserve">ü</w:t>
       </w:r>
       <w:r>
-        <w:t xml:space="preserve">ppers M, Schneider H (1993) Leaf gas exchange of beech (Fagus sylvatica L.) seedlings in lightflecks: effects of fleck length and leaf temperature in leaves grown in deep and partial shade. Trees 7:160–168.</w:t>
+        <w:t xml:space="preserve">ppers M, Schneider H (1993) Leaf gas exchange of beech (</w:t>
+      </w:r>
+      <w:r>
+        <w:rPr>
+          <w:i/>
+        </w:rPr>
+        <w:t xml:space="preserve">Fagus sylvatica</w:t>
+      </w:r>
+      <w:r>
+        <w:t xml:space="preserve"> </w:t>
+      </w:r>
+      <w:r>
+        <w:t xml:space="preserve">L.) seedlings in lightflecks: effects of fleck length and leaf temperature in leaves grown in deep and partial shade. Trees 7:160–168.</w:t>
       </w:r>
     </w:p>
     <w:p>
@@ -22436,7 +22952,22 @@
         <w:pStyle w:val="Bibliography"/>
       </w:pPr>
       <w:r>
-        <w:t xml:space="preserve">Layne DR, Flore JA (1995) End-product inhibition of photosynthesis in Prunus cerasus L. in response to whole-plant source-sink manipulation. Journal of the American Society for Horticultural Science 120:583–599.</w:t>
+        <w:t xml:space="preserve">Layne DR, Flore JA (1995) End-product inhibition of photosynthesis in</w:t>
+      </w:r>
+      <w:r>
+        <w:t xml:space="preserve"> </w:t>
+      </w:r>
+      <w:r>
+        <w:rPr>
+          <w:i/>
+        </w:rPr>
+        <w:t xml:space="preserve">Prunus cerasus</w:t>
+      </w:r>
+      <w:r>
+        <w:t xml:space="preserve"> </w:t>
+      </w:r>
+      <w:r>
+        <w:t xml:space="preserve">L. in response to whole-plant source-sink manipulation. Journal of the American Society for Horticultural Science 120:583–599.</w:t>
       </w:r>
     </w:p>
     <w:p>
@@ -22490,7 +23021,19 @@
         <w:pStyle w:val="Bibliography"/>
       </w:pPr>
       <w:r>
-        <w:t xml:space="preserve">Leakey ADB, Press MC, Scholes JD, Watling JR (2002) Relative enhancement of photosynthesis and growth at elevated CO2 is greater under sunflecks than uniform irradiance in a tropical rain forest tree seedling. Plant, Cell &amp; Environment 25:1701–1714.</w:t>
+        <w:t xml:space="preserve">Leakey ADB, Press MC, Scholes JD, Watling JR (2002) Relative enhancement of photosynthesis and growth at elevated CO</w:t>
+      </w:r>
+      <w:r>
+        <w:rPr>
+          <w:vertAlign w:val="subscript"/>
+        </w:rPr>
+        <w:t xml:space="preserve">2</w:t>
+      </w:r>
+      <w:r>
+        <w:t xml:space="preserve"> </w:t>
+      </w:r>
+      <w:r>
+        <w:t xml:space="preserve">is greater under sunflecks than uniform irradiance in a tropical rain forest tree seedling. Plant, Cell &amp; Environment 25:1701–1714.</w:t>
       </w:r>
     </w:p>
     <w:p>
@@ -22562,7 +23105,19 @@
         <w:pStyle w:val="Bibliography"/>
       </w:pPr>
       <w:r>
-        <w:t xml:space="preserve">Lloyd J, Syvertsen JP, Kriedemann PE, Farquhar GD (1992) Low conductances for CO2 diffusion from stomata to the sites of carboxylation in leaves of woody species. Plant, Cell &amp; Environment 15:873–899.</w:t>
+        <w:t xml:space="preserve">Lloyd J, Syvertsen JP, Kriedemann PE, Farquhar GD (1992) Low conductances for CO</w:t>
+      </w:r>
+      <w:r>
+        <w:rPr>
+          <w:vertAlign w:val="subscript"/>
+        </w:rPr>
+        <w:t xml:space="preserve">2</w:t>
+      </w:r>
+      <w:r>
+        <w:t xml:space="preserve"> </w:t>
+      </w:r>
+      <w:r>
+        <w:t xml:space="preserve">diffusion from stomata to the sites of carboxylation in leaves of woody species. Plant, Cell &amp; Environment 15:873–899.</w:t>
       </w:r>
     </w:p>
     <w:p>
@@ -22570,7 +23125,19 @@
         <w:pStyle w:val="Bibliography"/>
       </w:pPr>
       <w:r>
-        <w:t xml:space="preserve">Loewe A, Einig W, Shi L, Dizengremel P, Hampp R (2000) Mycorrhiza formation and elevated CO2 both increase the capacity for sucrose synthesis in source leaves of spruce and aspen. New Phytologist:565–574.</w:t>
+        <w:t xml:space="preserve">Loewe A, Einig W, Shi L, Dizengremel P, Hampp R (2000) Mycorrhiza formation and elevated CO</w:t>
+      </w:r>
+      <w:r>
+        <w:rPr>
+          <w:vertAlign w:val="subscript"/>
+        </w:rPr>
+        <w:t xml:space="preserve">2</w:t>
+      </w:r>
+      <w:r>
+        <w:t xml:space="preserve"> </w:t>
+      </w:r>
+      <w:r>
+        <w:t xml:space="preserve">both increase the capacity for sucrose synthesis in source leaves of spruce and aspen. New Phytologist:565–574.</w:t>
       </w:r>
     </w:p>
     <w:p>
@@ -22679,7 +23246,16 @@
         <w:pStyle w:val="Bibliography"/>
       </w:pPr>
       <w:r>
-        <w:t xml:space="preserve">McCarthy HR, Oren R, Finzi AC, Johnsen KH (2006) Canopy leaf area constrains [CO2]-induced enhancement of productivity and partitioning among aboveground carbon pools. Proceedings of the National Academy of Sciences 103:19356–19361.</w:t>
+        <w:t xml:space="preserve">McCarthy HR, Oren R, Finzi AC, Johnsen KH (2006) Canopy leaf area constrains [CO</w:t>
+      </w:r>
+      <w:r>
+        <w:rPr>
+          <w:vertAlign w:val="subscript"/>
+        </w:rPr>
+        <w:t xml:space="preserve">2</w:t>
+      </w:r>
+      <w:r>
+        <w:t xml:space="preserve">]-induced enhancement of productivity and partitioning among aboveground carbon pools. Proceedings of the National Academy of Sciences 103:19356–19361.</w:t>
       </w:r>
     </w:p>
     <w:p>
@@ -22876,7 +23452,19 @@
         <w:pStyle w:val="Bibliography"/>
       </w:pPr>
       <w:r>
-        <w:t xml:space="preserve">Norby RJ, DeLucia EH, Gielen B, Calfapietra C, Giardina CP, King JS, Ledford J, McCarthy HR, Moore DJP, Ceulemans R, Others (2005) Forest response to elevated CO2 is conserved across a broad range of productivity. Proceedings of the National Academy of Sciences of the United States of America 102:18052–18056.</w:t>
+        <w:t xml:space="preserve">Norby RJ, DeLucia EH, Gielen B, Calfapietra C, Giardina CP, King JS, Ledford J, McCarthy HR, Moore DJP, Ceulemans R, Others (2005) Forest response to elevated CO</w:t>
+      </w:r>
+      <w:r>
+        <w:rPr>
+          <w:vertAlign w:val="subscript"/>
+        </w:rPr>
+        <w:t xml:space="preserve">2</w:t>
+      </w:r>
+      <w:r>
+        <w:t xml:space="preserve"> </w:t>
+      </w:r>
+      <w:r>
+        <w:t xml:space="preserve">is conserved across a broad range of productivity. Proceedings of the National Academy of Sciences of the United States of America 102:18052–18056.</w:t>
       </w:r>
     </w:p>
     <w:p>
@@ -22890,7 +23478,22 @@
         <w:t xml:space="preserve">ä</w:t>
       </w:r>
       <w:r>
-        <w:t xml:space="preserve">ki E, Vapaavuori E (1993) Combined effects of partial defoliation and nutrient availability on cloned Betula pendula saplings II. Changes in net photosynthesis and related biochemical properties. Journal of Experimental Botany 44:1395–1402.</w:t>
+        <w:t xml:space="preserve">ki E, Vapaavuori E (1993) Combined effects of partial defoliation and nutrient availability on cloned</w:t>
+      </w:r>
+      <w:r>
+        <w:t xml:space="preserve"> </w:t>
+      </w:r>
+      <w:r>
+        <w:rPr>
+          <w:i/>
+        </w:rPr>
+        <w:t xml:space="preserve">Betula pendula</w:t>
+      </w:r>
+      <w:r>
+        <w:t xml:space="preserve"> </w:t>
+      </w:r>
+      <w:r>
+        <w:t xml:space="preserve">saplings II. Changes in net photosynthesis and related biochemical properties. Journal of Experimental Botany 44:1395–1402.</w:t>
       </w:r>
     </w:p>
     <w:p>
@@ -22898,7 +23501,22 @@
         <w:pStyle w:val="Bibliography"/>
       </w:pPr>
       <w:r>
-        <w:t xml:space="preserve">Ovaska J, Walls M, Vapaavuori E (1993) Combined effects of partial defoliation and nutrient availability on cloned betula pendula saplings I. Changes in growth, Partitioning and nitrogen uptake. Journal of Experimental Botany 44:1385–1393.</w:t>
+        <w:t xml:space="preserve">Ovaska J, Walls M, Vapaavuori E (1993) Combined effects of partial defoliation and nutrient availability on cloned</w:t>
+      </w:r>
+      <w:r>
+        <w:t xml:space="preserve"> </w:t>
+      </w:r>
+      <w:r>
+        <w:rPr>
+          <w:i/>
+        </w:rPr>
+        <w:t xml:space="preserve">Betula pendula</w:t>
+      </w:r>
+      <w:r>
+        <w:t xml:space="preserve"> </w:t>
+      </w:r>
+      <w:r>
+        <w:t xml:space="preserve">saplings I. Changes in growth, partitioning and nitrogen uptake. Journal of Experimental Botany 44:1385–1393.</w:t>
       </w:r>
     </w:p>
     <w:p>
@@ -22940,7 +23558,16 @@
         <w:pStyle w:val="Bibliography"/>
       </w:pPr>
       <w:r>
-        <w:t xml:space="preserve">Palmroth S, Oren R, McCarthy HR, Johnsen KH, Finzi AC, Butnor JR, Ryan MG, Schlesinger WH (2006) Aboveground sink strength in forests controls the allocation of carbon below ground and its [CO2]-induced enhancement. Proceedings of the National Academy of Sciences 103:19362–19367.</w:t>
+        <w:t xml:space="preserve">Palmroth S, Oren R, McCarthy HR, Johnsen KH, Finzi AC, Butnor JR, Ryan MG, Schlesinger WH (2006) Aboveground sink strength in forests controls the allocation of carbon below ground and its [CO</w:t>
+      </w:r>
+      <w:r>
+        <w:rPr>
+          <w:vertAlign w:val="subscript"/>
+        </w:rPr>
+        <w:t xml:space="preserve">2</w:t>
+      </w:r>
+      <w:r>
+        <w:t xml:space="preserve">]-induced enhancement. Proceedings of the National Academy of Sciences 103:19362–19367.</w:t>
       </w:r>
     </w:p>
     <w:p>
@@ -22980,7 +23607,7 @@
         <w:pStyle w:val="Bibliography"/>
       </w:pPr>
       <w:r>
-        <w:t xml:space="preserve">Peltoniemi MS, Duursma RA, Medlyn BE (2012) Co-optimal distribution of leaf nitrogen and hydraulic conductance in plant canopies. Tree physiology:tps023.</w:t>
+        <w:t xml:space="preserve">Peltoniemi MS, Duursma RA, Medlyn BE (2012) Co-optimal distribution of leaf nitrogen and hydraulic conductance in plant canopies. Tree physiology 32:510–519.</w:t>
       </w:r>
     </w:p>
     <w:p>
@@ -23004,7 +23631,19 @@
         <w:pStyle w:val="Bibliography"/>
       </w:pPr>
       <w:r>
-        <w:t xml:space="preserve">Phillips RP, Finzi AC, Bernhardt ES (2011) Enhanced root exudation induces microbial feedbacks to N cycling in a pine forest under long-term CO2 fumigation. Ecology letters 14:187–194.</w:t>
+        <w:t xml:space="preserve">Phillips RP, Finzi AC, Bernhardt ES (2011) Enhanced root exudation induces microbial feedbacks to N cycling in a pine forest under long-term CO</w:t>
+      </w:r>
+      <w:r>
+        <w:rPr>
+          <w:vertAlign w:val="subscript"/>
+        </w:rPr>
+        <w:t xml:space="preserve">2</w:t>
+      </w:r>
+      <w:r>
+        <w:t xml:space="preserve"> </w:t>
+      </w:r>
+      <w:r>
+        <w:t xml:space="preserve">fumigation. Ecology letters 14:187–194.</w:t>
       </w:r>
     </w:p>
     <w:p>
@@ -23026,7 +23665,34 @@
         </m:r>
       </m:oMath>
       <w:r>
-        <w:t xml:space="preserve">13C of leaf carbohydrates in relation to gas exchange in Quercus robur under elevated CO2 and drought. Journal of Experimental Botany 48:1547–1556.</w:t>
+        <w:t xml:space="preserve">13C of leaf carbohydrates in relation to gas exchange in</w:t>
+      </w:r>
+      <w:r>
+        <w:t xml:space="preserve"> </w:t>
+      </w:r>
+      <w:r>
+        <w:rPr>
+          <w:i/>
+        </w:rPr>
+        <w:t xml:space="preserve">Quercus robur</w:t>
+      </w:r>
+      <w:r>
+        <w:t xml:space="preserve"> </w:t>
+      </w:r>
+      <w:r>
+        <w:t xml:space="preserve">under elevated CO</w:t>
+      </w:r>
+      <w:r>
+        <w:rPr>
+          <w:vertAlign w:val="subscript"/>
+        </w:rPr>
+        <w:t xml:space="preserve">2</w:t>
+      </w:r>
+      <w:r>
+        <w:t xml:space="preserve"> </w:t>
+      </w:r>
+      <w:r>
+        <w:t xml:space="preserve">and drought. Journal of Experimental Botany 48:1547–1556.</w:t>
       </w:r>
     </w:p>
     <w:p>
@@ -23046,7 +23712,19 @@
         <w:t xml:space="preserve"> </w:t>
       </w:r>
       <w:r>
-        <w:t xml:space="preserve">X, Genty B (2002) Effect of local irradiance on CO2 transfer conductance of mesophyll in walnut. Journal of Experimental Botany 53:2423–2430.</w:t>
+        <w:t xml:space="preserve">X, Genty B (2002) Effect of local irradiance on CO</w:t>
+      </w:r>
+      <w:r>
+        <w:rPr>
+          <w:vertAlign w:val="subscript"/>
+        </w:rPr>
+        <w:t xml:space="preserve">2</w:t>
+      </w:r>
+      <w:r>
+        <w:t xml:space="preserve"> </w:t>
+      </w:r>
+      <w:r>
+        <w:t xml:space="preserve">transfer conductance of mesophyll in walnut. Journal of Experimental Botany 53:2423–2430.</w:t>
       </w:r>
     </w:p>
     <w:p>
@@ -23054,7 +23732,7 @@
         <w:pStyle w:val="Bibliography"/>
       </w:pPr>
       <w:r>
-        <w:t xml:space="preserve">Pinheiro J, Bates D, DebRoy S, Sarkar D, R Core Team (2015) {nlme}: Linear and Nonlinear Mixed Effects Models.</w:t>
+        <w:t xml:space="preserve">Pinheiro J, Bates D, DebRoy S, Sarkar D, R Core Team (2015) nlme: Linear and Nonlinear Mixed Effects Models.</w:t>
       </w:r>
       <w:r>
         <w:t xml:space="preserve"> </w:t>
@@ -23073,7 +23751,22 @@
         <w:pStyle w:val="Bibliography"/>
       </w:pPr>
       <w:r>
-        <w:t xml:space="preserve">Pinkard EA, Beadle CL, Davidson NJ, Battaglia M (1998) Photosynthetic responses of Eucalyptus nitens (Deane and Maiden) Maiden to green pruning. Trees 12:119–129.</w:t>
+        <w:t xml:space="preserve">Pinkard EA, Beadle CL, Davidson NJ, Battaglia M (1998) Photosynthetic responses of</w:t>
+      </w:r>
+      <w:r>
+        <w:t xml:space="preserve"> </w:t>
+      </w:r>
+      <w:r>
+        <w:rPr>
+          <w:i/>
+        </w:rPr>
+        <w:t xml:space="preserve">Eucalyptus nitens</w:t>
+      </w:r>
+      <w:r>
+        <w:t xml:space="preserve"> </w:t>
+      </w:r>
+      <w:r>
+        <w:t xml:space="preserve">(Deane and Maiden) Maiden to green pruning. Trees 12:119–129.</w:t>
       </w:r>
     </w:p>
     <w:p>
@@ -23081,7 +23774,16 @@
         <w:pStyle w:val="Bibliography"/>
       </w:pPr>
       <w:r>
-        <w:t xml:space="preserve">Poorter H, Nagel O (2000) The role of biomass allocation in the growth response of plants to different levels of light, CO2, nutrients and water: a quantitative review. Functional Plant Biology 27:1191.</w:t>
+        <w:t xml:space="preserve">Poorter H, Nagel O (2000) The role of biomass allocation in the growth response of plants to different levels of light, CO</w:t>
+      </w:r>
+      <w:r>
+        <w:rPr>
+          <w:vertAlign w:val="subscript"/>
+        </w:rPr>
+        <w:t xml:space="preserve">2</w:t>
+      </w:r>
+      <w:r>
+        <w:t xml:space="preserve">, nutrients and water: a quantitative review. Functional Plant Biology 27:1191.</w:t>
       </w:r>
     </w:p>
     <w:p>
@@ -23151,7 +23853,19 @@
         <w:t xml:space="preserve"> </w:t>
       </w:r>
       <w:r>
-        <w:t xml:space="preserve">J, Dijkstra P, Gifford RM, Griffin KL, Roumet C, Roy J, Wong SC (1997) The effect of elevated CO2 on the chemical composition and construction costs of leaves of 27 C3 species. Plant, Cell &amp; Environment 20:472–482.</w:t>
+        <w:t xml:space="preserve">J, Dijkstra P, Gifford RM, Griffin KL, Roumet C, Roy J, Wong SC (1997) The effect of elevated CO</w:t>
+      </w:r>
+      <w:r>
+        <w:rPr>
+          <w:vertAlign w:val="subscript"/>
+        </w:rPr>
+        <w:t xml:space="preserve">2</w:t>
+      </w:r>
+      <w:r>
+        <w:t xml:space="preserve"> </w:t>
+      </w:r>
+      <w:r>
+        <w:t xml:space="preserve">on the chemical composition and construction costs of leaves of 27 C3 species. Plant, Cell &amp; Environment 20:472–482.</w:t>
       </w:r>
     </w:p>
     <w:p>
@@ -23167,7 +23881,19 @@
         <w:pStyle w:val="Bibliography"/>
       </w:pPr>
       <w:r>
-        <w:t xml:space="preserve">Pryor LD, Johnson LAS (1981) Eucalyptus, the universal Australian. Ecological biogeography of Australia The Hague, Dr W Junk bv Publishers:499–536.</w:t>
+        <w:t xml:space="preserve">Pryor LD, Johnson LAS (1981)</w:t>
+      </w:r>
+      <w:r>
+        <w:t xml:space="preserve"> </w:t>
+      </w:r>
+      <w:r>
+        <w:rPr>
+          <w:i/>
+        </w:rPr>
+        <w:t xml:space="preserve">Eucalyptus</w:t>
+      </w:r>
+      <w:r>
+        <w:t xml:space="preserve">, the universal Australian. Ecological biogeography of Australia The Hague, Dr W Junk bv Publishers:499–536.</w:t>
       </w:r>
     </w:p>
     <w:p>
@@ -23224,7 +23950,19 @@
         <w:pStyle w:val="Bibliography"/>
       </w:pPr>
       <w:r>
-        <w:t xml:space="preserve">Rocha AV, Goulden ML, Dunn AL, Wofsy SC (2006) On linking interannual tree ring variability with observations of whole-forest CO2 flux. Global Change Biology 12:1378–1389.</w:t>
+        <w:t xml:space="preserve">Rocha AV, Goulden ML, Dunn AL, Wofsy SC (2006) On linking interannual tree ring variability with observations of whole-forest CO</w:t>
+      </w:r>
+      <w:r>
+        <w:rPr>
+          <w:vertAlign w:val="subscript"/>
+        </w:rPr>
+        <w:t xml:space="preserve">2</w:t>
+      </w:r>
+      <w:r>
+        <w:t xml:space="preserve"> </w:t>
+      </w:r>
+      <w:r>
+        <w:t xml:space="preserve">flux. Global Change Biology 12:1378–1389.</w:t>
       </w:r>
     </w:p>
     <w:p>
@@ -23232,7 +23970,16 @@
         <w:pStyle w:val="Bibliography"/>
       </w:pPr>
       <w:r>
-        <w:t xml:space="preserve">Roden JS, Ball MC (1996) The Effect of Elevated [CO2] on Growth and Photosynthesis of Two Eucalyptus Species Exposed to High Temperatures and Water Deficits. Plant Physiology 111:909–919.</w:t>
+        <w:t xml:space="preserve">Roden JS, Ball MC (1996) The Effect of Elevated [CO</w:t>
+      </w:r>
+      <w:r>
+        <w:rPr>
+          <w:vertAlign w:val="subscript"/>
+        </w:rPr>
+        <w:t xml:space="preserve">2</w:t>
+      </w:r>
+      <w:r>
+        <w:t xml:space="preserve">] on Growth and Photosynthesis of Two Eucalyptus Species Exposed to High Temperatures and Water Deficits. Plant Physiology 111:909–919.</w:t>
       </w:r>
     </w:p>
     <w:p>
@@ -23240,7 +23987,22 @@
         <w:pStyle w:val="Bibliography"/>
       </w:pPr>
       <w:r>
-        <w:t xml:space="preserve">Ronchi CP, DaMatta FM, Batista KD, Moraes GABK, Loureiro ME, Ducatti C (2006) Growth and photosynthetic down-regulation in Coffea arabica in response to restricted root volume. Functional Plant Biology 33:1013–1023.</w:t>
+        <w:t xml:space="preserve">Ronchi CP, DaMatta FM, Batista KD, Moraes GABK, Loureiro ME, Ducatti C (2006) Growth and photosynthetic down-regulation in</w:t>
+      </w:r>
+      <w:r>
+        <w:t xml:space="preserve"> </w:t>
+      </w:r>
+      <w:r>
+        <w:rPr>
+          <w:i/>
+        </w:rPr>
+        <w:t xml:space="preserve">Coffea arabica</w:t>
+      </w:r>
+      <w:r>
+        <w:t xml:space="preserve"> </w:t>
+      </w:r>
+      <w:r>
+        <w:t xml:space="preserve">in response to restricted root volume. Functional Plant Biology 33:1013–1023.</w:t>
       </w:r>
     </w:p>
     <w:p>
@@ -23256,7 +24018,22 @@
         <w:pStyle w:val="Bibliography"/>
       </w:pPr>
       <w:r>
-        <w:t xml:space="preserve">Ryan MG, Stape JL, Binkley D, Fonseca S, Loos RA, Takahashi EN, Silva CR, Silva SR, Hakamada RE, Ferreira JM, Others (2010) Factors controlling Eucalyptus productivity: How water availability and stand structure alter production and carbon allocation. Forest ecology and management 259:1695–1703.</w:t>
+        <w:t xml:space="preserve">Ryan MG, Stape JL, Binkley D, Fonseca S, Loos RA, Takahashi EN, Silva CR, Silva SR, Hakamada RE, Ferreira JM, Others (2010) Factors controlling</w:t>
+      </w:r>
+      <w:r>
+        <w:t xml:space="preserve"> </w:t>
+      </w:r>
+      <w:r>
+        <w:rPr>
+          <w:i/>
+        </w:rPr>
+        <w:t xml:space="preserve">Eucalyptus</w:t>
+      </w:r>
+      <w:r>
+        <w:t xml:space="preserve"> </w:t>
+      </w:r>
+      <w:r>
+        <w:t xml:space="preserve">productivity: How water availability and stand structure alter production and carbon allocation. Forest ecology and management 259:1695–1703.</w:t>
       </w:r>
     </w:p>
     <w:p>
@@ -23264,7 +24041,16 @@
         <w:pStyle w:val="Bibliography"/>
       </w:pPr>
       <w:r>
-        <w:t xml:space="preserve">Sage RF (1994) Acclimation of photosynthesis to increasing atmospheric CO2: the gas exchange perspective. Photosynthesis research 39:351–368.</w:t>
+        <w:t xml:space="preserve">Sage RF (1994) Acclimation of photosynthesis to increasing atmospheric CO</w:t>
+      </w:r>
+      <w:r>
+        <w:rPr>
+          <w:vertAlign w:val="subscript"/>
+        </w:rPr>
+        <w:t xml:space="preserve">2</w:t>
+      </w:r>
+      <w:r>
+        <w:t xml:space="preserve">: the gas exchange perspective. Photosynthesis research 39:351–368.</w:t>
       </w:r>
     </w:p>
     <w:p>
@@ -23304,7 +24090,19 @@
         <w:pStyle w:val="Bibliography"/>
       </w:pPr>
       <w:r>
-        <w:t xml:space="preserve">Sellin A, Kupper P (2007) Effects of enhanced hydraulic supply for foliage on stomatal responses in little-leaf linden (Tilia cordata Mill.). European Journal of Forest Research 126:241–251.</w:t>
+        <w:t xml:space="preserve">Sellin A, Kupper P (2007) Effects of enhanced hydraulic supply for foliage on stomatal responses in little-leaf linden (</w:t>
+      </w:r>
+      <w:r>
+        <w:rPr>
+          <w:i/>
+        </w:rPr>
+        <w:t xml:space="preserve">Tilia cordata</w:t>
+      </w:r>
+      <w:r>
+        <w:t xml:space="preserve"> </w:t>
+      </w:r>
+      <w:r>
+        <w:t xml:space="preserve">Mill.). European Journal of Forest Research 126:241–251.</w:t>
       </w:r>
     </w:p>
     <w:p>
@@ -23329,7 +24127,16 @@
         <w:t xml:space="preserve">Õ</w:t>
       </w:r>
       <w:r>
-        <w:t xml:space="preserve">unapuu E, Kupper P (2008) Effects of light intensity and duration on leaf hydraulic conductance and distribution of resistance in shoots of silver birch (Betula pendula). Physiologia Plantarum 134:412–420.</w:t>
+        <w:t xml:space="preserve">unapuu E, Kupper P (2008) Effects of light intensity and duration on leaf hydraulic conductance and distribution of resistance in shoots of silver birch (</w:t>
+      </w:r>
+      <w:r>
+        <w:rPr>
+          <w:i/>
+        </w:rPr>
+        <w:t xml:space="preserve">Betula pendula</w:t>
+      </w:r>
+      <w:r>
+        <w:t xml:space="preserve">). Physiologia Plantarum 134:412–420.</w:t>
       </w:r>
     </w:p>
     <w:p>
@@ -23361,7 +24168,22 @@
         <w:pStyle w:val="Bibliography"/>
       </w:pPr>
       <w:r>
-        <w:t xml:space="preserve">Stanturf JA, Vance ED, Fox TR, Kirst M (2013) Eucalyptus beyond its native range: Environmental issues in exotic bioenergy plantations. Int J For Res 2013:1–5.</w:t>
+        <w:t xml:space="preserve">Stanturf JA, Vance ED, Fox TR, Kirst M (2013)</w:t>
+      </w:r>
+      <w:r>
+        <w:t xml:space="preserve"> </w:t>
+      </w:r>
+      <w:r>
+        <w:rPr>
+          <w:i/>
+        </w:rPr>
+        <w:t xml:space="preserve">Eucalyptus</w:t>
+      </w:r>
+      <w:r>
+        <w:t xml:space="preserve"> </w:t>
+      </w:r>
+      <w:r>
+        <w:t xml:space="preserve">beyond its native range: Environmental issues in exotic bioenergy plantations. Int J For Res 2013:1–5.</w:t>
       </w:r>
     </w:p>
     <w:p>
@@ -23385,7 +24207,22 @@
         <w:pStyle w:val="Bibliography"/>
       </w:pPr>
       <w:r>
-        <w:t xml:space="preserve">Tausz M, Warren CR, Adams MA (2005) Dynamic light use and protection from excess light in upper canopy and coppice leaves of Nothofagus cunninghamii in an old growth, cool temperate rainforest in Victoria, Australia. New Phytologist 165:143–156.</w:t>
+        <w:t xml:space="preserve">Tausz M, Warren CR, Adams MA (2005) Dynamic light use and protection from excess light in upper canopy and coppice leaves of</w:t>
+      </w:r>
+      <w:r>
+        <w:t xml:space="preserve"> </w:t>
+      </w:r>
+      <w:r>
+        <w:rPr>
+          <w:i/>
+        </w:rPr>
+        <w:t xml:space="preserve">Nothofagus cunninghamii</w:t>
+      </w:r>
+      <w:r>
+        <w:t xml:space="preserve"> </w:t>
+      </w:r>
+      <w:r>
+        <w:t xml:space="preserve">in an old growth, cool temperate rainforest in Victoria, Australia. New Phytologist 165:143–156.</w:t>
       </w:r>
     </w:p>
     <w:p>
@@ -23405,7 +24242,31 @@
         <w:t xml:space="preserve"> </w:t>
       </w:r>
       <w:r>
-        <w:t xml:space="preserve">S, Badger MR, Evans JR (2009) Light and CO2 do not affect the mesophyll conductance to CO2 diffusion in wheat leaves. Journal of Experimental Botany 60:2291–2301.</w:t>
+        <w:t xml:space="preserve">S, Badger MR, Evans JR (2009) Light and CO</w:t>
+      </w:r>
+      <w:r>
+        <w:rPr>
+          <w:vertAlign w:val="subscript"/>
+        </w:rPr>
+        <w:t xml:space="preserve">2</w:t>
+      </w:r>
+      <w:r>
+        <w:t xml:space="preserve"> </w:t>
+      </w:r>
+      <w:r>
+        <w:t xml:space="preserve">do not affect the mesophyll conductance to CO</w:t>
+      </w:r>
+      <w:r>
+        <w:rPr>
+          <w:vertAlign w:val="subscript"/>
+        </w:rPr>
+        <w:t xml:space="preserve">2</w:t>
+      </w:r>
+      <w:r>
+        <w:t xml:space="preserve"> </w:t>
+      </w:r>
+      <w:r>
+        <w:t xml:space="preserve">diffusion in wheat leaves. Journal of Experimental Botany 60:2291–2301.</w:t>
       </w:r>
     </w:p>
     <w:p>
@@ -23413,7 +24274,19 @@
         <w:pStyle w:val="Bibliography"/>
       </w:pPr>
       <w:r>
-        <w:t xml:space="preserve">Terashima I, Hanba YT, Tazoe Y, Vyas P, Yano S (2006) Irradiance and phenotype: comparative eco-development of sun and shade leaves in relation to photosynthetic CO2 diffusion. Journal of Experimental Botany 57:343–354.</w:t>
+        <w:t xml:space="preserve">Terashima I, Hanba YT, Tazoe Y, Vyas P, Yano S (2006) Irradiance and phenotype: comparative eco-development of sun and shade leaves in relation to photosynthetic CO</w:t>
+      </w:r>
+      <w:r>
+        <w:rPr>
+          <w:vertAlign w:val="subscript"/>
+        </w:rPr>
+        <w:t xml:space="preserve">2</w:t>
+      </w:r>
+      <w:r>
+        <w:t xml:space="preserve"> </w:t>
+      </w:r>
+      <w:r>
+        <w:t xml:space="preserve">diffusion. Journal of Experimental Botany 57:343–354.</w:t>
       </w:r>
     </w:p>
     <w:p>
@@ -23464,7 +24337,19 @@
         <w:pStyle w:val="Bibliography"/>
       </w:pPr>
       <w:r>
-        <w:t xml:space="preserve">Tissue DT, Barbour MM, Hunt JE, Turnbull MH, Griffin KL, Walcroft AS, Whitehead D (2006) Spatial and temporal scaling of intercellular CO2 concentration in a temperate rain forest dominated by Dacrydium cupressinum in New Zealand. Plant, Cell &amp; Environment 29:497–510.</w:t>
+        <w:t xml:space="preserve">Tissue DT, Barbour MM, Hunt JE, Turnbull MH, Griffin KL, Walcroft AS, Whitehead D (2006) Spatial and temporal scaling of intercellular CO</w:t>
+      </w:r>
+      <w:r>
+        <w:rPr>
+          <w:vertAlign w:val="subscript"/>
+        </w:rPr>
+        <w:t xml:space="preserve">2</w:t>
+      </w:r>
+      <w:r>
+        <w:t xml:space="preserve"> </w:t>
+      </w:r>
+      <w:r>
+        <w:t xml:space="preserve">concentration in a temperate rain forest dominated by Dacrydium cupressinum in New Zealand. Plant, Cell &amp; Environment 29:497–510.</w:t>
       </w:r>
     </w:p>
     <w:p>
@@ -23472,7 +24357,19 @@
         <w:pStyle w:val="Bibliography"/>
       </w:pPr>
       <w:r>
-        <w:t xml:space="preserve">Tjoelker MG, Oleksyn J, Reich PB (1998) Temperature and ontogeny mediate growth response to elevated CO2 in seedlings of five boreal tree species. New Phytologist 140:197–210.</w:t>
+        <w:t xml:space="preserve">Tjoelker MG, Oleksyn J, Reich PB (1998) Temperature and ontogeny mediate growth response to elevated CO</w:t>
+      </w:r>
+      <w:r>
+        <w:rPr>
+          <w:vertAlign w:val="subscript"/>
+        </w:rPr>
+        <w:t xml:space="preserve">2</w:t>
+      </w:r>
+      <w:r>
+        <w:t xml:space="preserve"> </w:t>
+      </w:r>
+      <w:r>
+        <w:t xml:space="preserve">in seedlings of five boreal tree species. New Phytologist 140:197–210.</w:t>
       </w:r>
     </w:p>
     <w:p>
@@ -23480,7 +24377,19 @@
         <w:pStyle w:val="Bibliography"/>
       </w:pPr>
       <w:r>
-        <w:t xml:space="preserve">Tjoelker M, Oleksyn J, Reich PB, Others (1999) Acclimation of respiration to temperature and CO2 in seedlings of boreal tree species in relation to plant size and relative growth rate. Global Change Biology 5:679–691.</w:t>
+        <w:t xml:space="preserve">Tjoelker M, Oleksyn J, Reich PB, Others (1999) Acclimation of respiration to temperature and CO</w:t>
+      </w:r>
+      <w:r>
+        <w:rPr>
+          <w:vertAlign w:val="subscript"/>
+        </w:rPr>
+        <w:t xml:space="preserve">2</w:t>
+      </w:r>
+      <w:r>
+        <w:t xml:space="preserve"> </w:t>
+      </w:r>
+      <w:r>
+        <w:t xml:space="preserve">in seedlings of boreal tree species in relation to plant size and relative growth rate. Global Change Biology 5:679–691.</w:t>
       </w:r>
     </w:p>
     <w:p>
@@ -23488,7 +24397,22 @@
         <w:pStyle w:val="Bibliography"/>
       </w:pPr>
       <w:r>
-        <w:t xml:space="preserve">Turnbull TL, Adams MA, Warren CR (2007) Increased photosynthesis following partial defoliation of field-grown Eucalyptus globulus seedlings is not caused by increased leaf nitrogen. Tree Physiology 27:1481–1492.</w:t>
+        <w:t xml:space="preserve">Turnbull TL, Adams MA, Warren CR (2007) Increased photosynthesis following partial defoliation of field-grown</w:t>
+      </w:r>
+      <w:r>
+        <w:t xml:space="preserve"> </w:t>
+      </w:r>
+      <w:r>
+        <w:rPr>
+          <w:i/>
+        </w:rPr>
+        <w:t xml:space="preserve">Eucalyptus globulus</w:t>
+      </w:r>
+      <w:r>
+        <w:t xml:space="preserve"> </w:t>
+      </w:r>
+      <w:r>
+        <w:t xml:space="preserve">seedlings is not caused by increased leaf nitrogen. Tree Physiology 27:1481–1492.</w:t>
       </w:r>
     </w:p>
     <w:p>
@@ -23587,7 +24511,31 @@
         <w:pStyle w:val="Bibliography"/>
       </w:pPr>
       <w:r>
-        <w:t xml:space="preserve">Walter A, Christ MM, Barron-gafford GA, Grieve KA, Murthy R, Rascher U (2005) The effect of elevated CO2 on diel leaf growth cycle, leaf carbohydrate content and canopy growth performance of Populus deltoides. Global Change Biology 11:1207–1219.</w:t>
+        <w:t xml:space="preserve">Walter A, Christ MM, Barron-gafford GA, Grieve KA, Murthy R, Rascher U (2005) The effect of elevated CO</w:t>
+      </w:r>
+      <w:r>
+        <w:rPr>
+          <w:vertAlign w:val="subscript"/>
+        </w:rPr>
+        <w:t xml:space="preserve">2</w:t>
+      </w:r>
+      <w:r>
+        <w:t xml:space="preserve"> </w:t>
+      </w:r>
+      <w:r>
+        <w:t xml:space="preserve">on diel leaf growth cycle, leaf carbohydrate content and canopy growth performance of</w:t>
+      </w:r>
+      <w:r>
+        <w:t xml:space="preserve"> </w:t>
+      </w:r>
+      <w:r>
+        <w:rPr>
+          <w:i/>
+        </w:rPr>
+        <w:t xml:space="preserve">Populus deltoides</w:t>
+      </w:r>
+      <w:r>
+        <w:t xml:space="preserve">. Global Change Biology 11:1207–1219.</w:t>
       </w:r>
     </w:p>
     <w:p>
@@ -23595,7 +24543,16 @@
         <w:pStyle w:val="Bibliography"/>
       </w:pPr>
       <w:r>
-        <w:t xml:space="preserve">Wang D, Heckathorn SA, Wang X, Philpott SM (2012) A meta-analysis of plant physiological and growth responses to temperature and elevated CO2. Oecologia 169:1–13.</w:t>
+        <w:t xml:space="preserve">Wang D, Heckathorn SA, Wang X, Philpott SM (2012) A meta-analysis of plant physiological and growth responses to temperature and elevated CO</w:t>
+      </w:r>
+      <w:r>
+        <w:rPr>
+          <w:vertAlign w:val="subscript"/>
+        </w:rPr>
+        <w:t xml:space="preserve">2</w:t>
+      </w:r>
+      <w:r>
+        <w:t xml:space="preserve">. Oecologia 169:1–13.</w:t>
       </w:r>
     </w:p>
     <w:p>
@@ -23611,7 +24568,19 @@
         <w:pStyle w:val="Bibliography"/>
       </w:pPr>
       <w:r>
-        <w:t xml:space="preserve">Warren CR (2008) Stand aside stomata, another actor deserves centre stage: the forgotten role of the internal conductance to CO2 transfer. Journal of Experimental Botany 59:1475–1487.</w:t>
+        <w:t xml:space="preserve">Warren CR (2008) Stand aside stomata, another actor deserves centre stage: the forgotten role of the internal conductance to CO</w:t>
+      </w:r>
+      <w:r>
+        <w:rPr>
+          <w:vertAlign w:val="subscript"/>
+        </w:rPr>
+        <w:t xml:space="preserve">2</w:t>
+      </w:r>
+      <w:r>
+        <w:t xml:space="preserve"> </w:t>
+      </w:r>
+      <w:r>
+        <w:t xml:space="preserve">transfer. Journal of Experimental Botany 59:1475–1487.</w:t>
       </w:r>
     </w:p>
     <w:p>
@@ -23619,7 +24588,19 @@
         <w:pStyle w:val="Bibliography"/>
       </w:pPr>
       <w:r>
-        <w:t xml:space="preserve">Warren CR, Ethier GJ, Livingston NJ, Grant NJ, Turpin DH, Harrison DL, Black TA (2003) Transfer conductance in second growth Douglas-fir (Pseudotsuga menziesii (Mirb.) Franco) canopies. Plant, Cell &amp; Environment 26:1215–1227.</w:t>
+        <w:t xml:space="preserve">Warren CR, Ethier GJ, Livingston NJ, Grant NJ, Turpin DH, Harrison DL, Black TA (2003) Transfer conductance in second growth Douglas-fir (</w:t>
+      </w:r>
+      <w:r>
+        <w:rPr>
+          <w:i/>
+        </w:rPr>
+        <w:t xml:space="preserve">Pseudotsuga menziesii</w:t>
+      </w:r>
+      <w:r>
+        <w:t xml:space="preserve"> </w:t>
+      </w:r>
+      <w:r>
+        <w:t xml:space="preserve">(Mirb.) Franco) canopies. Plant, Cell &amp; Environment 26:1215–1227.</w:t>
       </w:r>
     </w:p>
     <w:p>
@@ -23641,7 +24622,31 @@
         <w:t xml:space="preserve">ö</w:t>
       </w:r>
       <w:r>
-        <w:t xml:space="preserve">w M, Matyssek R, Tausz M (2007) Internal conductance to CO 2 transfer of adult Fagus sylvatica: variation between sun and shade leaves and due to free-air ozone fumigation. Environmental and Experimental Botany 59:130–138.</w:t>
+        <w:t xml:space="preserve">w M, Matyssek R, Tausz M (2007) Internal conductance to CO</w:t>
+      </w:r>
+      <w:r>
+        <w:rPr>
+          <w:vertAlign w:val="subscript"/>
+        </w:rPr>
+        <w:t xml:space="preserve">2</w:t>
+      </w:r>
+      <w:r>
+        <w:t xml:space="preserve"> </w:t>
+      </w:r>
+      <w:r>
+        <w:t xml:space="preserve">transfer of adult</w:t>
+      </w:r>
+      <w:r>
+        <w:t xml:space="preserve"> </w:t>
+      </w:r>
+      <w:r>
+        <w:rPr>
+          <w:i/>
+        </w:rPr>
+        <w:t xml:space="preserve">Fagus sylvatica</w:t>
+      </w:r>
+      <w:r>
+        <w:t xml:space="preserve">: variation between sun and shade leaves and due to free-air ozone fumigation. Environmental and Experimental Botany 59:130–138.</w:t>
       </w:r>
     </w:p>
     <w:p>
@@ -23673,7 +24678,7 @@
         <w:pStyle w:val="Bibliography"/>
       </w:pPr>
       <w:r>
-        <w:t xml:space="preserve">Wright IJ, Reich PB, Westoby M (2003) Least-Cost Input Mixtures of Water and Nitrogen for Photosynthesis. The American Naturalist 161:98–111.</w:t>
+        <w:t xml:space="preserve">Wright IJ, Reich PB, Westoby M (2003) Least-cost input mixtures of water and nitrogen for photosynthesis. The American Naturalist 161:98–111.</w:t>
       </w:r>
     </w:p>
     <w:p>
@@ -23681,7 +24686,19 @@
         <w:pStyle w:val="Bibliography"/>
       </w:pPr>
       <w:r>
-        <w:t xml:space="preserve">Yin X (2002) Responses of leaf nitrogen concentration and specific leaf area to atmospheric CO2 enrichment: a retrospective synthesis across 62 species. Global Change Biology 8:631–642.</w:t>
+        <w:t xml:space="preserve">Yin X (2002) Responses of leaf nitrogen concentration and specific leaf area to atmospheric CO</w:t>
+      </w:r>
+      <w:r>
+        <w:rPr>
+          <w:vertAlign w:val="subscript"/>
+        </w:rPr>
+        <w:t xml:space="preserve">2</w:t>
+      </w:r>
+      <w:r>
+        <w:t xml:space="preserve"> </w:t>
+      </w:r>
+      <w:r>
+        <w:t xml:space="preserve">enrichment: a retrospective synthesis across 62 species. Global Change Biology 8:631–642.</w:t>
       </w:r>
     </w:p>
     <w:p>
@@ -23964,7 +24981,7 @@
     </w:lvl>
   </w:abstractNum>
   <w:abstractNum w:abstractNumId="990">
-    <w:nsid w:val="67e1c220"/>
+    <w:nsid w:val="36733f74"/>
     <w:multiLevelType w:val="multilevel"/>
     <w:lvl w:ilvl="0">
       <w:numFmt w:val="bullet"/>
@@ -24045,7 +25062,7 @@
     </w:lvl>
   </w:abstractNum>
   <w:abstractNum w:abstractNumId="991">
-    <w:nsid w:val="c4969127"/>
+    <w:nsid w:val="5bb1db62"/>
     <w:multiLevelType w:val="multilevel"/>
     <w:lvl w:ilvl="0">
       <w:numFmt w:val="bullet"/>

</xml_diff>

<commit_message>
updated refernces with new pub page numbers and superscripts
</commit_message>
<xml_diff>
--- a/thesis_references/thesis_references.docx
+++ b/thesis_references/thesis_references.docx
@@ -21660,7 +21660,19 @@
         <w:pStyle w:val="Bibliography"/>
       </w:pPr>
       <w:r>
-        <w:t xml:space="preserve">Cheng W, Fu S, Susfalk RB, Mitchell RJ (2005) Measuring tree root respiration using 13C natural abundance: rooting medium matters. New Phytologist 167:297–307.</w:t>
+        <w:t xml:space="preserve">Cheng W, Fu S, Susfalk RB, Mitchell RJ (2005) Measuring tree root respiration using</w:t>
+      </w:r>
+      <w:r>
+        <w:t xml:space="preserve"> </w:t>
+      </w:r>
+      <w:r>
+        <w:rPr>
+          <w:vertAlign w:val="superscript"/>
+        </w:rPr>
+        <w:t xml:space="preserve">13</w:t>
+      </w:r>
+      <w:r>
+        <w:t xml:space="preserve">C natural abundance: rooting medium matters. New Phytologist 167:297–307.</w:t>
       </w:r>
     </w:p>
     <w:p>
@@ -23409,7 +23421,19 @@
         <w:pStyle w:val="Bibliography"/>
       </w:pPr>
       <w:r>
-        <w:t xml:space="preserve">Nakagawa S, Schielzeth H (2013) A general and simple method for obtaining R2 from generalized linear mixed-effects models. Methods in Ecology and Evolution 4:133–142.</w:t>
+        <w:t xml:space="preserve">Nakagawa S, Schielzeth H (2013) A general and simple method for obtaining R</w:t>
+      </w:r>
+      <w:r>
+        <w:rPr>
+          <w:vertAlign w:val="superscript"/>
+        </w:rPr>
+        <w:t xml:space="preserve">2</w:t>
+      </w:r>
+      <w:r>
+        <w:t xml:space="preserve"> </w:t>
+      </w:r>
+      <w:r>
+        <w:t xml:space="preserve">from generalized linear mixed-effects models. Methods in Ecology and Evolution 4:133–142.</w:t>
       </w:r>
     </w:p>
     <w:p>
@@ -23677,7 +23701,13 @@
         </m:r>
       </m:oMath>
       <w:r>
-        <w:t xml:space="preserve">13C of leaf carbohydrates in relation to gas exchange in</w:t>
+        <w:rPr>
+          <w:vertAlign w:val="superscript"/>
+        </w:rPr>
+        <w:t xml:space="preserve">13</w:t>
+      </w:r>
+      <w:r>
+        <w:t xml:space="preserve">C of leaf carbohydrates in relation to gas exchange in</w:t>
       </w:r>
       <w:r>
         <w:t xml:space="preserve"> </w:t>
@@ -24461,7 +24491,13 @@
         </m:r>
       </m:oMath>
       <w:r>
-        <w:t xml:space="preserve">13C of phloem contents. Plant, cell &amp; environment 34:1521–1535.</w:t>
+        <w:rPr>
+          <w:vertAlign w:val="superscript"/>
+        </w:rPr>
+        <w:t xml:space="preserve">13</w:t>
+      </w:r>
+      <w:r>
+        <w:t xml:space="preserve">C of phloem contents. Plant, cell &amp; environment 34:1521–1535.</w:t>
       </w:r>
     </w:p>
     <w:p>
@@ -24647,7 +24683,19 @@
         <w:t xml:space="preserve"> </w:t>
       </w:r>
       <w:r>
-        <w:t xml:space="preserve">L.) stand using 13C labeling and shade treatments. Tree physiology 32:799–813.</w:t>
+        <w:t xml:space="preserve">L.) stand using</w:t>
+      </w:r>
+      <w:r>
+        <w:t xml:space="preserve"> </w:t>
+      </w:r>
+      <w:r>
+        <w:rPr>
+          <w:vertAlign w:val="superscript"/>
+        </w:rPr>
+        <w:t xml:space="preserve">13</w:t>
+      </w:r>
+      <w:r>
+        <w:t xml:space="preserve">C labeling and shade treatments. Tree physiology 32:799–813.</w:t>
       </w:r>
     </w:p>
     <w:p>
@@ -25020,7 +25068,7 @@
     </w:lvl>
   </w:abstractNum>
   <w:abstractNum w:abstractNumId="990">
-    <w:nsid w:val="6db2e394"/>
+    <w:nsid w:val="c7fb4802"/>
     <w:multiLevelType w:val="multilevel"/>
     <w:lvl w:ilvl="0">
       <w:numFmt w:val="bullet"/>
@@ -25101,7 +25149,7 @@
     </w:lvl>
   </w:abstractNum>
   <w:abstractNum w:abstractNumId="991">
-    <w:nsid w:val="135e5cb8"/>
+    <w:nsid w:val="b261948c"/>
     <w:multiLevelType w:val="multilevel"/>
     <w:lvl w:ilvl="0">
       <w:numFmt w:val="bullet"/>

</xml_diff>

<commit_message>
edits to chapter 4 and references for thesis (RD)
</commit_message>
<xml_diff>
--- a/thesis_references/thesis_references.docx
+++ b/thesis_references/thesis_references.docx
@@ -21182,7 +21182,16 @@
         <w:pStyle w:val="Bibliography"/>
       </w:pPr>
       <w:r>
-        <w:t xml:space="preserve">Adair EC, Reich PB, Hobbie SE, Knops JMH (2009) Interactive effects of time, CO_2, N, and diversity on total belowground carbon allocation and ecosystem carbon storage in a grassland community. Ecosystems 12:1037–1052.</w:t>
+        <w:t xml:space="preserve">Adair EC, Reich PB, Hobbie SE, Knops JMH (2009) Interactive effects of time, CO</w:t>
+      </w:r>
+      <w:r>
+        <w:rPr>
+          <w:vertAlign w:val="subscript"/>
+        </w:rPr>
+        <w:t xml:space="preserve">2</w:t>
+      </w:r>
+      <w:r>
+        <w:t xml:space="preserve">, N, and diversity on total belowground carbon allocation and ecosystem carbon storage in a grassland community. Ecosystems 12:1037–1052.</w:t>
       </w:r>
     </w:p>
     <w:p>
@@ -21190,7 +21199,19 @@
         <w:pStyle w:val="Bibliography"/>
       </w:pPr>
       <w:r>
-        <w:t xml:space="preserve">Ainsworth EA, Long SP (2005) What have we learned from 15 years of free-air CO_2 enrichment (FACE)? A meta-analytic review of the responses of photosynthesis, canopy properties and plant production to rising CO2. New Phytologist 165:351–372.</w:t>
+        <w:t xml:space="preserve">Ainsworth EA, Long SP (2005) What have we learned from 15 years of free-air CO</w:t>
+      </w:r>
+      <w:r>
+        <w:rPr>
+          <w:vertAlign w:val="subscript"/>
+        </w:rPr>
+        <w:t xml:space="preserve">2</w:t>
+      </w:r>
+      <w:r>
+        <w:t xml:space="preserve"> </w:t>
+      </w:r>
+      <w:r>
+        <w:t xml:space="preserve">enrichment (FACE)? A meta-analytic review of the responses of photosynthesis, canopy properties and plant production to rising CO2. New Phytologist 165:351–372.</w:t>
       </w:r>
     </w:p>
     <w:p>
@@ -21198,7 +21219,16 @@
         <w:pStyle w:val="Bibliography"/>
       </w:pPr>
       <w:r>
-        <w:t xml:space="preserve">Ainsworth EA, Rogers A (2007) The response of photosynthesis and stomatal conductance to rising [CO_2]: mechanisms and environmental interactions. Plant, cell &amp; environment 30:258–270.</w:t>
+        <w:t xml:space="preserve">Ainsworth EA, Rogers A (2007) The response of photosynthesis and stomatal conductance to rising [CO</w:t>
+      </w:r>
+      <w:r>
+        <w:rPr>
+          <w:vertAlign w:val="subscript"/>
+        </w:rPr>
+        <w:t xml:space="preserve">2</w:t>
+      </w:r>
+      <w:r>
+        <w:t xml:space="preserve">]: mechanisms and environmental interactions. Plant, cell &amp; environment 30:258–270.</w:t>
       </w:r>
     </w:p>
     <w:p>
@@ -21214,7 +21244,16 @@
         <w:pStyle w:val="Bibliography"/>
       </w:pPr>
       <w:r>
-        <w:t xml:space="preserve">Amthor JS (1994) Scaling CO_2-photosynthesis relationships from the leaf to the canopy. Photosynthesis Research 39:321–350.</w:t>
+        <w:t xml:space="preserve">Amthor JS (1994) Scaling CO</w:t>
+      </w:r>
+      <w:r>
+        <w:rPr>
+          <w:vertAlign w:val="subscript"/>
+        </w:rPr>
+        <w:t xml:space="preserve">2</w:t>
+      </w:r>
+      <w:r>
+        <w:t xml:space="preserve">-photosynthesis relationships from the leaf to the canopy. Photosynthesis Research 39:321–350.</w:t>
       </w:r>
     </w:p>
     <w:p>
@@ -21230,7 +21269,16 @@
         <w:pStyle w:val="Bibliography"/>
       </w:pPr>
       <w:r>
-        <w:t xml:space="preserve">Arp WJ (1991) Effects of source-sink relations on photosynthetic acclimation to elevated CO_2. Plant, Cell &amp; Environment 14:869–875.</w:t>
+        <w:t xml:space="preserve">Arp WJ (1991) Effects of source-sink relations on photosynthetic acclimation to elevated CO</w:t>
+      </w:r>
+      <w:r>
+        <w:rPr>
+          <w:vertAlign w:val="subscript"/>
+        </w:rPr>
+        <w:t xml:space="preserve">2</w:t>
+      </w:r>
+      <w:r>
+        <w:t xml:space="preserve">. Plant, Cell &amp; Environment 14:869–875.</w:t>
       </w:r>
     </w:p>
     <w:p>
@@ -21253,7 +21301,16 @@
         <w:t xml:space="preserve"> </w:t>
       </w:r>
       <w:r>
-        <w:t xml:space="preserve">grown in drought in CO_2-enriched atmospheres. Functional Plant Biology 34:1137–1149.</w:t>
+        <w:t xml:space="preserve">grown in drought in CO</w:t>
+      </w:r>
+      <w:r>
+        <w:rPr>
+          <w:vertAlign w:val="subscript"/>
+        </w:rPr>
+        <w:t xml:space="preserve">2</w:t>
+      </w:r>
+      <w:r>
+        <w:t xml:space="preserve">-enriched atmospheres. Functional Plant Biology 34:1137–1149.</w:t>
       </w:r>
     </w:p>
     <w:p>
@@ -21278,7 +21335,16 @@
         <w:t xml:space="preserve">Populus deltoides</w:t>
       </w:r>
       <w:r>
-        <w:t xml:space="preserve">) in elevated [CO_2] stimulates stand-level respiration and rhizodeposition of carbohydrates, accelerates soil nutrient depletion, yet stimulates above-and belowground biomass production. Global Change Biology 11:1220–1233.</w:t>
+        <w:t xml:space="preserve">) in elevated [CO</w:t>
+      </w:r>
+      <w:r>
+        <w:rPr>
+          <w:vertAlign w:val="subscript"/>
+        </w:rPr>
+        <w:t xml:space="preserve">2</w:t>
+      </w:r>
+      <w:r>
+        <w:t xml:space="preserve">] stimulates stand-level respiration and rhizodeposition of carbohydrates, accelerates soil nutrient depletion, yet stimulates above-and belowground biomass production. Global Change Biology 11:1220–1233.</w:t>
       </w:r>
     </w:p>
     <w:p>
@@ -21286,7 +21352,16 @@
         <w:pStyle w:val="Bibliography"/>
       </w:pPr>
       <w:r>
-        <w:t xml:space="preserve">Barton CVM, Duursma RA, Medlyn BE, Ellsworth DS, Eamus D, Tissue DT, Adams MA, Conroy J, Crous KY, Liberloo M, Others (2012) Effects of elevated atmospheric [CO_2] on instantaneous transpiration efficiency at leaf and canopy scales in</w:t>
+        <w:t xml:space="preserve">Barton CVM, Duursma RA, Medlyn BE, Ellsworth DS, Eamus D, Tissue DT, Adams MA, Conroy J, Crous KY, Liberloo M, Others (2012) Effects of elevated atmospheric [CO</w:t>
+      </w:r>
+      <w:r>
+        <w:rPr>
+          <w:vertAlign w:val="subscript"/>
+        </w:rPr>
+        <w:t xml:space="preserve">2</w:t>
+      </w:r>
+      <w:r>
+        <w:t xml:space="preserve">] on instantaneous transpiration efficiency at leaf and canopy scales in</w:t>
       </w:r>
       <w:r>
         <w:t xml:space="preserve"> </w:t>
@@ -21306,7 +21381,19 @@
         <w:pStyle w:val="Bibliography"/>
       </w:pPr>
       <w:r>
-        <w:t xml:space="preserve">Barton CVM, Ellsworth DS, Medlyn BE, Duursma RA, Tissue DT, Adams MA, Eamus D, Conroy JP, McMurtrie RE, Parsby J, Others (2010) Whole-tree chambers for elevated atmospheric CO_2 experimentation and tree scale flux measurements in south-eastern Australia: The Hawkesbury Forest Experiment. Agricultural and Forest Meteorology 150:941–951.</w:t>
+        <w:t xml:space="preserve">Barton CVM, Ellsworth DS, Medlyn BE, Duursma RA, Tissue DT, Adams MA, Eamus D, Conroy JP, McMurtrie RE, Parsby J, Others (2010) Whole-tree chambers for elevated atmospheric CO</w:t>
+      </w:r>
+      <w:r>
+        <w:rPr>
+          <w:vertAlign w:val="subscript"/>
+        </w:rPr>
+        <w:t xml:space="preserve">2</w:t>
+      </w:r>
+      <w:r>
+        <w:t xml:space="preserve"> </w:t>
+      </w:r>
+      <w:r>
+        <w:t xml:space="preserve">experimentation and tree scale flux measurements in south-eastern Australia: The Hawkesbury Forest Experiment. Agricultural and Forest Meteorology 150:941–951.</w:t>
       </w:r>
     </w:p>
     <w:p>
@@ -21520,7 +21607,19 @@
         <w:t xml:space="preserve"> </w:t>
       </w:r>
       <w:r>
-        <w:t xml:space="preserve">trees outside their native range has limited adjustment to elevated CO_2 and climate warming. Global change biology 19:3790–3807.</w:t>
+        <w:t xml:space="preserve">trees outside their native range has limited adjustment to elevated CO</w:t>
+      </w:r>
+      <w:r>
+        <w:rPr>
+          <w:vertAlign w:val="subscript"/>
+        </w:rPr>
+        <w:t xml:space="preserve">2</w:t>
+      </w:r>
+      <w:r>
+        <w:t xml:space="preserve"> </w:t>
+      </w:r>
+      <w:r>
+        <w:t xml:space="preserve">and climate warming. Global change biology 19:3790–3807.</w:t>
       </w:r>
     </w:p>
     <w:p>
@@ -21543,7 +21642,19 @@
         <w:t xml:space="preserve"> </w:t>
       </w:r>
       <w:r>
-        <w:t xml:space="preserve">in whole-tree chambers under elevated atmospheric CO_2 and summer drought. Plant, cell &amp; environment 35:966–981.</w:t>
+        <w:t xml:space="preserve">in whole-tree chambers under elevated atmospheric CO</w:t>
+      </w:r>
+      <w:r>
+        <w:rPr>
+          <w:vertAlign w:val="subscript"/>
+        </w:rPr>
+        <w:t xml:space="preserve">2</w:t>
+      </w:r>
+      <w:r>
+        <w:t xml:space="preserve"> </w:t>
+      </w:r>
+      <w:r>
+        <w:t xml:space="preserve">and summer drought. Plant, cell &amp; environment 35:966–981.</w:t>
       </w:r>
     </w:p>
     <w:p>
@@ -21575,7 +21686,19 @@
         <w:pStyle w:val="Bibliography"/>
       </w:pPr>
       <w:r>
-        <w:t xml:space="preserve">De Kauwe MG, Medlyn BE, Zaehle S, Walker AP, Dietze MC, Wang Y-P, Luo Y, Jain AK, El-Masri B, Hickler T, Others (2014) Where does the carbon go? A model–data intercomparison of vegetation carbon allocation and turnover processes at two temperate forest free-air CO_2 enrichment sites. New Phytologist 203:883–899.</w:t>
+        <w:t xml:space="preserve">De Kauwe MG, Medlyn BE, Zaehle S, Walker AP, Dietze MC, Wang Y-P, Luo Y, Jain AK, El-Masri B, Hickler T, Others (2014) Where does the carbon go? A model–data intercomparison of vegetation carbon allocation and turnover processes at two temperate forest free-air CO</w:t>
+      </w:r>
+      <w:r>
+        <w:rPr>
+          <w:vertAlign w:val="subscript"/>
+        </w:rPr>
+        <w:t xml:space="preserve">2</w:t>
+      </w:r>
+      <w:r>
+        <w:t xml:space="preserve"> </w:t>
+      </w:r>
+      <w:r>
+        <w:t xml:space="preserve">enrichment sites. New Phytologist 203:883–899.</w:t>
       </w:r>
     </w:p>
     <w:p>
@@ -21599,7 +21722,16 @@
         <w:pStyle w:val="Bibliography"/>
       </w:pPr>
       <w:r>
-        <w:t xml:space="preserve">DeLucia EH, Moore DJ, Norby RJ (2005) Contrasting responses of forest ecosystems to rising atmospheric CO_2: implications for the global C cycle. Global Biogeochemical Cycles 19</w:t>
+        <w:t xml:space="preserve">DeLucia EH, Moore DJ, Norby RJ (2005) Contrasting responses of forest ecosystems to rising atmospheric CO</w:t>
+      </w:r>
+      <w:r>
+        <w:rPr>
+          <w:vertAlign w:val="subscript"/>
+        </w:rPr>
+        <w:t xml:space="preserve">2</w:t>
+      </w:r>
+      <w:r>
+        <w:t xml:space="preserve">: implications for the global C cycle. Global Biogeochemical Cycles 19</w:t>
       </w:r>
     </w:p>
     <w:p>
@@ -21607,7 +21739,7 @@
         <w:pStyle w:val="Bibliography"/>
       </w:pPr>
       <w:r>
-        <w:t xml:space="preserve">Dickson RE (1989) Carbon and nitrogen allocation in trees. In: Annales des sciences forestières. EDP Sciences, pp 631s—–647s.</w:t>
+        <w:t xml:space="preserve">Dickson RE (1989) Carbon and nitrogen allocation in trees. In: Annales des sciences forestières. EDP Sciences, pp 631s–647s.</w:t>
       </w:r>
     </w:p>
     <w:p>
@@ -21646,7 +21778,16 @@
         <w:pStyle w:val="Bibliography"/>
       </w:pPr>
       <w:r>
-        <w:t xml:space="preserve">Drake BG, Gonzàlez-Meler MA, Long SP (1997) More efficient plants: a consequence of rising atmospheric CO_2? Annual review of plant biology 48:609–639.</w:t>
+        <w:t xml:space="preserve">Drake BG, Gonzàlez-Meler MA, Long SP (1997) More efficient plants: a consequence of rising atmospheric CO</w:t>
+      </w:r>
+      <w:r>
+        <w:rPr>
+          <w:vertAlign w:val="subscript"/>
+        </w:rPr>
+        <w:t xml:space="preserve">2</w:t>
+      </w:r>
+      <w:r>
+        <w:t xml:space="preserve">? Annual review of plant biology 48:609–639.</w:t>
       </w:r>
     </w:p>
     <w:p>
@@ -21689,7 +21830,16 @@
         <w:pStyle w:val="Bibliography"/>
       </w:pPr>
       <w:r>
-        <w:t xml:space="preserve">Duursma RA, Barton CVM, Eamus D, Medlyn BE, Ellsworth DS, Forster MA, Tissue DT, Linder S, McMurtrie RE (2011) Rooting depth explains [CO_2] x drought interaction in</w:t>
+        <w:t xml:space="preserve">Duursma RA, Barton CVM, Eamus D, Medlyn BE, Ellsworth DS, Forster MA, Tissue DT, Linder S, McMurtrie RE (2011) Rooting depth explains [CO</w:t>
+      </w:r>
+      <w:r>
+        <w:rPr>
+          <w:vertAlign w:val="subscript"/>
+        </w:rPr>
+        <w:t xml:space="preserve">2</w:t>
+      </w:r>
+      <w:r>
+        <w:t xml:space="preserve">] x drought interaction in</w:t>
       </w:r>
       <w:r>
         <w:t xml:space="preserve"> </w:t>
@@ -21725,7 +21875,16 @@
         <w:pStyle w:val="Bibliography"/>
       </w:pPr>
       <w:r>
-        <w:t xml:space="preserve">Duursma RA, Payton P, Bange MP, Broughton KJ, Smith RA, Medlyn BE, Tissue DT (2013) Near-optimal response of instantaneous transpiration efficiency to vapour pressure deficit, temperature and [CO_2] in cotton (</w:t>
+        <w:t xml:space="preserve">Duursma RA, Payton P, Bange MP, Broughton KJ, Smith RA, Medlyn BE, Tissue DT (2013) Near-optimal response of instantaneous transpiration efficiency to vapour pressure deficit, temperature and [CO</w:t>
+      </w:r>
+      <w:r>
+        <w:rPr>
+          <w:vertAlign w:val="subscript"/>
+        </w:rPr>
+        <w:t xml:space="preserve">2</w:t>
+      </w:r>
+      <w:r>
+        <w:t xml:space="preserve">] in cotton (</w:t>
       </w:r>
       <w:r>
         <w:rPr>
@@ -21816,7 +21975,19 @@
         <w:pStyle w:val="Bibliography"/>
       </w:pPr>
       <w:r>
-        <w:t xml:space="preserve">Evans JR, Sharkey TD, Berry JA, Farquhar GD (1986) Carbon isotope discrimination measured concurrently with gas exchange to investigate CO_2 diffusion in leaves of higher plants. Functional Plant Biology 13:281–292.</w:t>
+        <w:t xml:space="preserve">Evans JR, Sharkey TD, Berry JA, Farquhar GD (1986) Carbon isotope discrimination measured concurrently with gas exchange to investigate CO</w:t>
+      </w:r>
+      <w:r>
+        <w:rPr>
+          <w:vertAlign w:val="subscript"/>
+        </w:rPr>
+        <w:t xml:space="preserve">2</w:t>
+      </w:r>
+      <w:r>
+        <w:t xml:space="preserve"> </w:t>
+      </w:r>
+      <w:r>
+        <w:t xml:space="preserve">diffusion in leaves of higher plants. Functional Plant Biology 13:281–292.</w:t>
       </w:r>
     </w:p>
     <w:p>
@@ -21879,7 +22050,19 @@
         <w:pStyle w:val="Bibliography"/>
       </w:pPr>
       <w:r>
-        <w:t xml:space="preserve">Farquhar GD, Caemmerer S von von, Berry JA (1980) A biochemical model of photosynthetic CO_2 assimilation in leaves of C3 species. Planta 149:78–90.</w:t>
+        <w:t xml:space="preserve">Farquhar GD, Caemmerer S von von, Berry JA (1980) A biochemical model of photosynthetic CO</w:t>
+      </w:r>
+      <w:r>
+        <w:rPr>
+          <w:vertAlign w:val="subscript"/>
+        </w:rPr>
+        <w:t xml:space="preserve">2</w:t>
+      </w:r>
+      <w:r>
+        <w:t xml:space="preserve"> </w:t>
+      </w:r>
+      <w:r>
+        <w:t xml:space="preserve">assimilation in leaves of C3 species. Planta 149:78–90.</w:t>
       </w:r>
     </w:p>
     <w:p>
@@ -21911,7 +22094,19 @@
         <w:pStyle w:val="Bibliography"/>
       </w:pPr>
       <w:r>
-        <w:t xml:space="preserve">Flexas J, Diaz-Espejo A, Galmes J, Kaldenhoff R, Medrano H, Ribas-Carbó M (2007) Rapid variations of mesophyll conductance in response to changes in CO_2 concentration around leaves. Plant, Cell &amp; Environment 30:1284–1298.</w:t>
+        <w:t xml:space="preserve">Flexas J, Diaz-Espejo A, Galmes J, Kaldenhoff R, Medrano H, Ribas-Carbó M (2007) Rapid variations of mesophyll conductance in response to changes in CO</w:t>
+      </w:r>
+      <w:r>
+        <w:rPr>
+          <w:vertAlign w:val="subscript"/>
+        </w:rPr>
+        <w:t xml:space="preserve">2</w:t>
+      </w:r>
+      <w:r>
+        <w:t xml:space="preserve"> </w:t>
+      </w:r>
+      <w:r>
+        <w:t xml:space="preserve">concentration around leaves. Plant, Cell &amp; Environment 30:1284–1298.</w:t>
       </w:r>
     </w:p>
     <w:p>
@@ -21919,7 +22114,16 @@
         <w:pStyle w:val="Bibliography"/>
       </w:pPr>
       <w:r>
-        <w:t xml:space="preserve">Flexas J, Ribas-Carbó M, Diaz-Espejo A, Galmes J, Medrano H (2008) Mesophyll conductance to CO_2: current knowledge and future prospects. Plant, Cell &amp; Environment 31:602–621.</w:t>
+        <w:t xml:space="preserve">Flexas J, Ribas-Carbó M, Diaz-Espejo A, Galmes J, Medrano H (2008) Mesophyll conductance to CO</w:t>
+      </w:r>
+      <w:r>
+        <w:rPr>
+          <w:vertAlign w:val="subscript"/>
+        </w:rPr>
+        <w:t xml:space="preserve">2</w:t>
+      </w:r>
+      <w:r>
+        <w:t xml:space="preserve">: current knowledge and future prospects. Plant, Cell &amp; Environment 31:602–621.</w:t>
       </w:r>
     </w:p>
     <w:p>
@@ -22054,7 +22258,16 @@
         <w:pStyle w:val="Bibliography"/>
       </w:pPr>
       <w:r>
-        <w:t xml:space="preserve">Gunderson CA, Wullschleger SD (1994) Photosynthetic acclimation in trees to rising atmospheric CO_2: a broader perspective. Photosynthesis research 39:369–388.</w:t>
+        <w:t xml:space="preserve">Gunderson CA, Wullschleger SD (1994) Photosynthetic acclimation in trees to rising atmospheric CO</w:t>
+      </w:r>
+      <w:r>
+        <w:rPr>
+          <w:vertAlign w:val="subscript"/>
+        </w:rPr>
+        <w:t xml:space="preserve">2</w:t>
+      </w:r>
+      <w:r>
+        <w:t xml:space="preserve">: a broader perspective. Photosynthesis research 39:369–388.</w:t>
       </w:r>
     </w:p>
     <w:p>
@@ -22062,7 +22275,31 @@
         <w:pStyle w:val="Bibliography"/>
       </w:pPr>
       <w:r>
-        <w:t xml:space="preserve">Hanba YT, Shibasaka M, Hayashi Y, Hayakawa T, Kasamo K, Terashima I, Katsuhara M (2004) Overexpression of the barley aquaporin HvPIP2; 1 increases internal CO_2 conductance and CO_2 assimilation in the leaves of transgenic rice plants. Plant and Cell Physiology 45:521–529.</w:t>
+        <w:t xml:space="preserve">Hanba YT, Shibasaka M, Hayashi Y, Hayakawa T, Kasamo K, Terashima I, Katsuhara M (2004) Overexpression of the barley aquaporin HvPIP2; 1 increases internal CO</w:t>
+      </w:r>
+      <w:r>
+        <w:rPr>
+          <w:vertAlign w:val="subscript"/>
+        </w:rPr>
+        <w:t xml:space="preserve">2</w:t>
+      </w:r>
+      <w:r>
+        <w:t xml:space="preserve"> </w:t>
+      </w:r>
+      <w:r>
+        <w:t xml:space="preserve">conductance and CO</w:t>
+      </w:r>
+      <w:r>
+        <w:rPr>
+          <w:vertAlign w:val="subscript"/>
+        </w:rPr>
+        <w:t xml:space="preserve">2</w:t>
+      </w:r>
+      <w:r>
+        <w:t xml:space="preserve"> </w:t>
+      </w:r>
+      <w:r>
+        <w:t xml:space="preserve">assimilation in the leaves of transgenic rice plants. Plant and Cell Physiology 45:521–529.</w:t>
       </w:r>
     </w:p>
     <w:p>
@@ -22070,7 +22307,19 @@
         <w:pStyle w:val="Bibliography"/>
       </w:pPr>
       <w:r>
-        <w:t xml:space="preserve">Handa IT, Körner C, Hättenschwiler S (2005) A test of the treeline carbon limitation hypothesis by in situ CO_2 enrichment and defoliation. Ecology 86:1288–1300.</w:t>
+        <w:t xml:space="preserve">Handa IT, Körner C, Hättenschwiler S (2005) A test of the treeline carbon limitation hypothesis by in situ CO</w:t>
+      </w:r>
+      <w:r>
+        <w:rPr>
+          <w:vertAlign w:val="subscript"/>
+        </w:rPr>
+        <w:t xml:space="preserve">2</w:t>
+      </w:r>
+      <w:r>
+        <w:t xml:space="preserve"> </w:t>
+      </w:r>
+      <w:r>
+        <w:t xml:space="preserve">enrichment and defoliation. Ecology 86:1288–1300.</w:t>
       </w:r>
     </w:p>
     <w:p>
@@ -22094,7 +22343,19 @@
         <w:pStyle w:val="Bibliography"/>
       </w:pPr>
       <w:r>
-        <w:t xml:space="preserve">Health J, Kerstiens G (1997) Effects of elevated CO_2 on leaf gas exchange in beech and oak at two levels of nutrient supply: consequences for sensitivity to drought in beech. Plant Cell and Environment 20:57–67.</w:t>
+        <w:t xml:space="preserve">Health J, Kerstiens G (1997) Effects of elevated CO</w:t>
+      </w:r>
+      <w:r>
+        <w:rPr>
+          <w:vertAlign w:val="subscript"/>
+        </w:rPr>
+        <w:t xml:space="preserve">2</w:t>
+      </w:r>
+      <w:r>
+        <w:t xml:space="preserve"> </w:t>
+      </w:r>
+      <w:r>
+        <w:t xml:space="preserve">on leaf gas exchange in beech and oak at two levels of nutrient supply: consequences for sensitivity to drought in beech. Plant Cell and Environment 20:57–67.</w:t>
       </w:r>
     </w:p>
     <w:p>
@@ -22174,7 +22435,7 @@
         <w:t xml:space="preserve"> </w:t>
       </w:r>
       <w:r>
-        <w:t xml:space="preserve">(1 January 2015, date last accessed ).</w:t>
+        <w:t xml:space="preserve">(1 November 2015, date last accessed ).</w:t>
       </w:r>
     </w:p>
     <w:p>
@@ -22223,7 +22484,19 @@
         <w:pStyle w:val="Bibliography"/>
       </w:pPr>
       <w:r>
-        <w:t xml:space="preserve">Iversen CM (2010) Digging deeper: fine-root responses to rising atmospheric CO_2 concentration in forested ecosystems. New Phytologist 186:346–357.</w:t>
+        <w:t xml:space="preserve">Iversen CM (2010) Digging deeper: fine-root responses to rising atmospheric CO</w:t>
+      </w:r>
+      <w:r>
+        <w:rPr>
+          <w:vertAlign w:val="subscript"/>
+        </w:rPr>
+        <w:t xml:space="preserve">2</w:t>
+      </w:r>
+      <w:r>
+        <w:t xml:space="preserve"> </w:t>
+      </w:r>
+      <w:r>
+        <w:t xml:space="preserve">concentration in forested ecosystems. New Phytologist 186:346–357.</w:t>
       </w:r>
     </w:p>
     <w:p>
@@ -22301,7 +22574,19 @@
         <w:pStyle w:val="Bibliography"/>
       </w:pPr>
       <w:r>
-        <w:t xml:space="preserve">Kirschbaum MUF (2011) Does enhanced photosynthesis enhance growth? Lessons learned from CO_2 enrichment studies. Plant Physiology 155:117–124.</w:t>
+        <w:t xml:space="preserve">Kirschbaum MUF (2011) Does enhanced photosynthesis enhance growth? Lessons learned from CO</w:t>
+      </w:r>
+      <w:r>
+        <w:rPr>
+          <w:vertAlign w:val="subscript"/>
+        </w:rPr>
+        <w:t xml:space="preserve">2</w:t>
+      </w:r>
+      <w:r>
+        <w:t xml:space="preserve"> </w:t>
+      </w:r>
+      <w:r>
+        <w:t xml:space="preserve">enrichment studies. Plant Physiology 155:117–124.</w:t>
       </w:r>
     </w:p>
     <w:p>
@@ -22309,7 +22594,19 @@
         <w:pStyle w:val="Bibliography"/>
       </w:pPr>
       <w:r>
-        <w:t xml:space="preserve">Kitao M, Lei TT, Koike T, Kayama M, Tobita H, Maruyama Y (2007) Interaction of drought and elevated CO_2 concentration on photosynthetic down-regulation and susceptibility to photoinhibition in Japanese white birch seedlings grown with limited N availability. Tree physiology 27:727–735.</w:t>
+        <w:t xml:space="preserve">Kitao M, Lei TT, Koike T, Kayama M, Tobita H, Maruyama Y (2007) Interaction of drought and elevated CO</w:t>
+      </w:r>
+      <w:r>
+        <w:rPr>
+          <w:vertAlign w:val="subscript"/>
+        </w:rPr>
+        <w:t xml:space="preserve">2</w:t>
+      </w:r>
+      <w:r>
+        <w:t xml:space="preserve"> </w:t>
+      </w:r>
+      <w:r>
+        <w:t xml:space="preserve">concentration on photosynthetic down-regulation and susceptibility to photoinhibition in Japanese white birch seedlings grown with limited N availability. Tree physiology 27:727–735.</w:t>
       </w:r>
     </w:p>
     <w:p>
@@ -22333,7 +22630,19 @@
         <w:pStyle w:val="Bibliography"/>
       </w:pPr>
       <w:r>
-        <w:t xml:space="preserve">Körner C (2006) Plant CO_2 responses: an issue of definition, time and resource supply. New phytologist 172:393–411.</w:t>
+        <w:t xml:space="preserve">Körner C (2006) Plant CO</w:t>
+      </w:r>
+      <w:r>
+        <w:rPr>
+          <w:vertAlign w:val="subscript"/>
+        </w:rPr>
+        <w:t xml:space="preserve">2</w:t>
+      </w:r>
+      <w:r>
+        <w:t xml:space="preserve"> </w:t>
+      </w:r>
+      <w:r>
+        <w:t xml:space="preserve">responses: an issue of definition, time and resource supply. New phytologist 172:393–411.</w:t>
       </w:r>
     </w:p>
     <w:p>
@@ -22349,7 +22658,16 @@
         <w:pStyle w:val="Bibliography"/>
       </w:pPr>
       <w:r>
-        <w:t xml:space="preserve">Körner C, Asshoff R, Bignucolo O, Hättenschwiler S, Keel SG, Peláez-Riedl S, Pepin S, Siegwolf RTW, Zotz G (2005) Carbon flux and growth in mature deciduous forest trees exposed to elevated CO_2. Science 309:1360–1362.</w:t>
+        <w:t xml:space="preserve">Körner C, Asshoff R, Bignucolo O, Hättenschwiler S, Keel SG, Peláez-Riedl S, Pepin S, Siegwolf RTW, Zotz G (2005) Carbon flux and growth in mature deciduous forest trees exposed to elevated CO</w:t>
+      </w:r>
+      <w:r>
+        <w:rPr>
+          <w:vertAlign w:val="subscript"/>
+        </w:rPr>
+        <w:t xml:space="preserve">2</w:t>
+      </w:r>
+      <w:r>
+        <w:t xml:space="preserve">. Science 309:1360–1362.</w:t>
       </w:r>
     </w:p>
     <w:p>
@@ -22448,7 +22766,19 @@
         <w:pStyle w:val="Bibliography"/>
       </w:pPr>
       <w:r>
-        <w:t xml:space="preserve">Leakey ADB, Press MC, Scholes JD, Watling JR (2002) Relative enhancement of photosynthesis and growth at elevated CO_2 is greater under sunflecks than uniform irradiance in a tropical rain forest tree seedling. Plant, Cell &amp; Environment 25:1701–1714.</w:t>
+        <w:t xml:space="preserve">Leakey ADB, Press MC, Scholes JD, Watling JR (2002) Relative enhancement of photosynthesis and growth at elevated CO</w:t>
+      </w:r>
+      <w:r>
+        <w:rPr>
+          <w:vertAlign w:val="subscript"/>
+        </w:rPr>
+        <w:t xml:space="preserve">2</w:t>
+      </w:r>
+      <w:r>
+        <w:t xml:space="preserve"> </w:t>
+      </w:r>
+      <w:r>
+        <w:t xml:space="preserve">is greater under sunflecks than uniform irradiance in a tropical rain forest tree seedling. Plant, Cell &amp; Environment 25:1701–1714.</w:t>
       </w:r>
     </w:p>
     <w:p>
@@ -22520,7 +22850,19 @@
         <w:pStyle w:val="Bibliography"/>
       </w:pPr>
       <w:r>
-        <w:t xml:space="preserve">Lloyd J, Syvertsen JP, Kriedemann PE, Farquhar GD (1992) Low conductances for CO_2 diffusion from stomata to the sites of carboxylation in leaves of woody species. Plant, Cell &amp; Environment 15:873–899.</w:t>
+        <w:t xml:space="preserve">Lloyd J, Syvertsen JP, Kriedemann PE, Farquhar GD (1992) Low conductances for CO</w:t>
+      </w:r>
+      <w:r>
+        <w:rPr>
+          <w:vertAlign w:val="subscript"/>
+        </w:rPr>
+        <w:t xml:space="preserve">2</w:t>
+      </w:r>
+      <w:r>
+        <w:t xml:space="preserve"> </w:t>
+      </w:r>
+      <w:r>
+        <w:t xml:space="preserve">diffusion from stomata to the sites of carboxylation in leaves of woody species. Plant, Cell &amp; Environment 15:873–899.</w:t>
       </w:r>
     </w:p>
     <w:p>
@@ -22528,7 +22870,19 @@
         <w:pStyle w:val="Bibliography"/>
       </w:pPr>
       <w:r>
-        <w:t xml:space="preserve">Loewe A, Einig W, Shi L, Dizengremel P, Hampp R (2000) Mycorrhiza formation and elevated CO_2 both increase the capacity for sucrose synthesis in source leaves of spruce and aspen. New Phytologist:565–574.</w:t>
+        <w:t xml:space="preserve">Loewe A, Einig W, Shi L, Dizengremel P, Hampp R (2000) Mycorrhiza formation and elevated CO</w:t>
+      </w:r>
+      <w:r>
+        <w:rPr>
+          <w:vertAlign w:val="subscript"/>
+        </w:rPr>
+        <w:t xml:space="preserve">2</w:t>
+      </w:r>
+      <w:r>
+        <w:t xml:space="preserve"> </w:t>
+      </w:r>
+      <w:r>
+        <w:t xml:space="preserve">both increase the capacity for sucrose synthesis in source leaves of spruce and aspen. New Phytologist:565–574.</w:t>
       </w:r>
     </w:p>
     <w:p>
@@ -22592,7 +22946,16 @@
         <w:pStyle w:val="Bibliography"/>
       </w:pPr>
       <w:r>
-        <w:t xml:space="preserve">McCarthy HR, Oren R, Finzi AC, Johnsen KH (2006) Canopy leaf area constrains [CO_2]-induced enhancement of productivity and partitioning among aboveground carbon pools. Proceedings of the National Academy of Sciences 103:19356–19361.</w:t>
+        <w:t xml:space="preserve">McCarthy HR, Oren R, Finzi AC, Johnsen KH (2006) Canopy leaf area constrains [CO</w:t>
+      </w:r>
+      <w:r>
+        <w:rPr>
+          <w:vertAlign w:val="subscript"/>
+        </w:rPr>
+        <w:t xml:space="preserve">2</w:t>
+      </w:r>
+      <w:r>
+        <w:t xml:space="preserve">]-induced enhancement of productivity and partitioning among aboveground carbon pools. Proceedings of the National Academy of Sciences 103:19356–19361.</w:t>
       </w:r>
     </w:p>
     <w:p>
@@ -22769,7 +23132,19 @@
         <w:pStyle w:val="Bibliography"/>
       </w:pPr>
       <w:r>
-        <w:t xml:space="preserve">Norby RJ, DeLucia EH, Gielen B, Calfapietra C, Giardina CP, King JS, Ledford J, McCarthy HR, Moore DJP, Ceulemans R, Others (2005) Forest response to elevated CO_2 is conserved across a broad range of productivity. Proceedings of the National Academy of Sciences of the United States of America 102:18052–18056.</w:t>
+        <w:t xml:space="preserve">Norby RJ, DeLucia EH, Gielen B, Calfapietra C, Giardina CP, King JS, Ledford J, McCarthy HR, Moore DJP, Ceulemans R, Others (2005) Forest response to elevated CO</w:t>
+      </w:r>
+      <w:r>
+        <w:rPr>
+          <w:vertAlign w:val="subscript"/>
+        </w:rPr>
+        <w:t xml:space="preserve">2</w:t>
+      </w:r>
+      <w:r>
+        <w:t xml:space="preserve"> </w:t>
+      </w:r>
+      <w:r>
+        <w:t xml:space="preserve">is conserved across a broad range of productivity. Proceedings of the National Academy of Sciences of the United States of America 102:18052–18056.</w:t>
       </w:r>
     </w:p>
     <w:p>
@@ -22911,7 +23286,19 @@
         <w:pStyle w:val="Bibliography"/>
       </w:pPr>
       <w:r>
-        <w:t xml:space="preserve">Phillips RP, Finzi AC, Bernhardt ES (2011) Enhanced root exudation induces microbial feedbacks to N cycling in a pine forest under long-term CO_2 fumigation. Ecology letters 14:187–194.</w:t>
+        <w:t xml:space="preserve">Phillips RP, Finzi AC, Bernhardt ES (2011) Enhanced root exudation induces microbial feedbacks to N cycling in a pine forest under long-term CO</w:t>
+      </w:r>
+      <w:r>
+        <w:rPr>
+          <w:vertAlign w:val="subscript"/>
+        </w:rPr>
+        <w:t xml:space="preserve">2</w:t>
+      </w:r>
+      <w:r>
+        <w:t xml:space="preserve"> </w:t>
+      </w:r>
+      <w:r>
+        <w:t xml:space="preserve">fumigation. Ecology letters 14:187–194.</w:t>
       </w:r>
     </w:p>
     <w:p>
@@ -22927,7 +23314,19 @@
         <w:pStyle w:val="Bibliography"/>
       </w:pPr>
       <w:r>
-        <w:t xml:space="preserve">Piel C, Frak E, Le Roux X, Genty B (2002) Effect of local irradiance on CO_2 transfer conductance of mesophyll in walnut. Journal of Experimental Botany 53:2423–2430.</w:t>
+        <w:t xml:space="preserve">Piel C, Frak E, Le Roux X, Genty B (2002) Effect of local irradiance on CO</w:t>
+      </w:r>
+      <w:r>
+        <w:rPr>
+          <w:vertAlign w:val="subscript"/>
+        </w:rPr>
+        <w:t xml:space="preserve">2</w:t>
+      </w:r>
+      <w:r>
+        <w:t xml:space="preserve"> </w:t>
+      </w:r>
+      <w:r>
+        <w:t xml:space="preserve">transfer conductance of mesophyll in walnut. Journal of Experimental Botany 53:2423–2430.</w:t>
       </w:r>
     </w:p>
     <w:p>
@@ -22977,7 +23376,16 @@
         <w:pStyle w:val="Bibliography"/>
       </w:pPr>
       <w:r>
-        <w:t xml:space="preserve">Poorter H, Nagel O (2000) The role of biomass allocation in the growth response of plants to different levels of light, CO_2, nutrients and water: a quantitative review. Functional Plant Biology 27:1191.</w:t>
+        <w:t xml:space="preserve">Poorter H, Nagel O (2000) The role of biomass allocation in the growth response of plants to different levels of light, CO</w:t>
+      </w:r>
+      <w:r>
+        <w:rPr>
+          <w:vertAlign w:val="subscript"/>
+        </w:rPr>
+        <w:t xml:space="preserve">2</w:t>
+      </w:r>
+      <w:r>
+        <w:t xml:space="preserve">, nutrients and water: a quantitative review. Functional Plant Biology 27:1191.</w:t>
       </w:r>
     </w:p>
     <w:p>
@@ -23017,7 +23425,19 @@
         <w:pStyle w:val="Bibliography"/>
       </w:pPr>
       <w:r>
-        <w:t xml:space="preserve">Poorter H, Van Berkel Y, Baxter R, Den Hertog J, Dijkstra P, Gifford RM, Griffin KL, Roumet C, Roy J, Wong SC (1997) The effect of elevated CO_2 on the chemical composition and construction costs of leaves of 27 C3 species. Plant, Cell &amp; Environment 20:472–482.</w:t>
+        <w:t xml:space="preserve">Poorter H, Van Berkel Y, Baxter R, Den Hertog J, Dijkstra P, Gifford RM, Griffin KL, Roumet C, Roy J, Wong SC (1997) The effect of elevated CO</w:t>
+      </w:r>
+      <w:r>
+        <w:rPr>
+          <w:vertAlign w:val="subscript"/>
+        </w:rPr>
+        <w:t xml:space="preserve">2</w:t>
+      </w:r>
+      <w:r>
+        <w:t xml:space="preserve"> </w:t>
+      </w:r>
+      <w:r>
+        <w:t xml:space="preserve">on the chemical composition and construction costs of leaves of 27 C3 species. Plant, Cell &amp; Environment 20:472–482.</w:t>
       </w:r>
     </w:p>
     <w:p>
@@ -23096,7 +23516,19 @@
         <w:pStyle w:val="Bibliography"/>
       </w:pPr>
       <w:r>
-        <w:t xml:space="preserve">Rocha AV, Goulden ML, Dunn AL, Wofsy SC (2006) On linking interannual tree ring variability with observations of whole-forest CO_2 flux. Global Change Biology 12:1378–1389.</w:t>
+        <w:t xml:space="preserve">Rocha AV, Goulden ML, Dunn AL, Wofsy SC (2006) On linking interannual tree ring variability with observations of whole-forest CO</w:t>
+      </w:r>
+      <w:r>
+        <w:rPr>
+          <w:vertAlign w:val="subscript"/>
+        </w:rPr>
+        <w:t xml:space="preserve">2</w:t>
+      </w:r>
+      <w:r>
+        <w:t xml:space="preserve"> </w:t>
+      </w:r>
+      <w:r>
+        <w:t xml:space="preserve">flux. Global Change Biology 12:1378–1389.</w:t>
       </w:r>
     </w:p>
     <w:p>
@@ -23104,7 +23536,16 @@
         <w:pStyle w:val="Bibliography"/>
       </w:pPr>
       <w:r>
-        <w:t xml:space="preserve">Roden JS, Ball MC (1996) The Effect of Elevated [CO_2] on Growth and Photosynthesis of Two Eucalyptus Species Exposed to High Temperatures and Water Deficits. Plant Physiology 111:909–919.</w:t>
+        <w:t xml:space="preserve">Roden JS, Ball MC (1996) The Effect of Elevated [CO</w:t>
+      </w:r>
+      <w:r>
+        <w:rPr>
+          <w:vertAlign w:val="subscript"/>
+        </w:rPr>
+        <w:t xml:space="preserve">2</w:t>
+      </w:r>
+      <w:r>
+        <w:t xml:space="preserve">] on Growth and Photosynthesis of Two Eucalyptus Species Exposed to High Temperatures and Water Deficits. Plant Physiology 111:909–919.</w:t>
       </w:r>
     </w:p>
     <w:p>
@@ -23166,7 +23607,16 @@
         <w:pStyle w:val="Bibliography"/>
       </w:pPr>
       <w:r>
-        <w:t xml:space="preserve">Sage RF (1994) Acclimation of photosynthesis to increasing atmospheric CO_2: the gas exchange perspective. Photosynthesis research 39:351–368.</w:t>
+        <w:t xml:space="preserve">Sage RF (1994) Acclimation of photosynthesis to increasing atmospheric CO</w:t>
+      </w:r>
+      <w:r>
+        <w:rPr>
+          <w:vertAlign w:val="subscript"/>
+        </w:rPr>
+        <w:t xml:space="preserve">2</w:t>
+      </w:r>
+      <w:r>
+        <w:t xml:space="preserve">: the gas exchange perspective. Photosynthesis research 39:351–368.</w:t>
       </w:r>
     </w:p>
     <w:p>
@@ -23345,7 +23795,31 @@
         <w:pStyle w:val="Bibliography"/>
       </w:pPr>
       <w:r>
-        <w:t xml:space="preserve">Tazoe Y, Von Caemmerer S, Badger MR, Evans JR (2009) Light and CO_2 do not affect the mesophyll conductance to CO_2 diffusion in wheat leaves. Journal of Experimental Botany 60:2291–2301.</w:t>
+        <w:t xml:space="preserve">Tazoe Y, Von Caemmerer S, Badger MR, Evans JR (2009) Light and CO</w:t>
+      </w:r>
+      <w:r>
+        <w:rPr>
+          <w:vertAlign w:val="subscript"/>
+        </w:rPr>
+        <w:t xml:space="preserve">2</w:t>
+      </w:r>
+      <w:r>
+        <w:t xml:space="preserve"> </w:t>
+      </w:r>
+      <w:r>
+        <w:t xml:space="preserve">do not affect the mesophyll conductance to CO</w:t>
+      </w:r>
+      <w:r>
+        <w:rPr>
+          <w:vertAlign w:val="subscript"/>
+        </w:rPr>
+        <w:t xml:space="preserve">2</w:t>
+      </w:r>
+      <w:r>
+        <w:t xml:space="preserve"> </w:t>
+      </w:r>
+      <w:r>
+        <w:t xml:space="preserve">diffusion in wheat leaves. Journal of Experimental Botany 60:2291–2301.</w:t>
       </w:r>
     </w:p>
     <w:p>
@@ -23353,7 +23827,19 @@
         <w:pStyle w:val="Bibliography"/>
       </w:pPr>
       <w:r>
-        <w:t xml:space="preserve">Terashima I, Hanba YT, Tazoe Y, Vyas P, Yano S (2006) Irradiance and phenotype: comparative eco-development of sun and shade leaves in relation to photosynthetic CO_2 diffusion. Journal of Experimental Botany 57:343–354.</w:t>
+        <w:t xml:space="preserve">Terashima I, Hanba YT, Tazoe Y, Vyas P, Yano S (2006) Irradiance and phenotype: comparative eco-development of sun and shade leaves in relation to photosynthetic CO</w:t>
+      </w:r>
+      <w:r>
+        <w:rPr>
+          <w:vertAlign w:val="subscript"/>
+        </w:rPr>
+        <w:t xml:space="preserve">2</w:t>
+      </w:r>
+      <w:r>
+        <w:t xml:space="preserve"> </w:t>
+      </w:r>
+      <w:r>
+        <w:t xml:space="preserve">diffusion. Journal of Experimental Botany 57:343–354.</w:t>
       </w:r>
     </w:p>
     <w:p>
@@ -23404,7 +23890,19 @@
         <w:pStyle w:val="Bibliography"/>
       </w:pPr>
       <w:r>
-        <w:t xml:space="preserve">Tissue DT, Barbour MM, Hunt JE, Turnbull MH, Griffin KL, Walcroft AS, Whitehead D (2006) Spatial and temporal scaling of intercellular CO_2 concentration in a temperate rain forest dominated by</w:t>
+        <w:t xml:space="preserve">Tissue DT, Barbour MM, Hunt JE, Turnbull MH, Griffin KL, Walcroft AS, Whitehead D (2006) Spatial and temporal scaling of intercellular CO</w:t>
+      </w:r>
+      <w:r>
+        <w:rPr>
+          <w:vertAlign w:val="subscript"/>
+        </w:rPr>
+        <w:t xml:space="preserve">2</w:t>
+      </w:r>
+      <w:r>
+        <w:t xml:space="preserve"> </w:t>
+      </w:r>
+      <w:r>
+        <w:t xml:space="preserve">concentration in a temperate rain forest dominated by</w:t>
       </w:r>
       <w:r>
         <w:t xml:space="preserve"> </w:t>
@@ -23427,7 +23925,19 @@
         <w:pStyle w:val="Bibliography"/>
       </w:pPr>
       <w:r>
-        <w:t xml:space="preserve">Tjoelker MG, Oleksyn J, Reich PB (1998) Temperature and ontogeny mediate growth response to elevated CO_2 in seedlings of five boreal tree species. New Phytologist 140:197–210.</w:t>
+        <w:t xml:space="preserve">Tjoelker MG, Oleksyn J, Reich PB (1998) Temperature and ontogeny mediate growth response to elevated CO</w:t>
+      </w:r>
+      <w:r>
+        <w:rPr>
+          <w:vertAlign w:val="subscript"/>
+        </w:rPr>
+        <w:t xml:space="preserve">2</w:t>
+      </w:r>
+      <w:r>
+        <w:t xml:space="preserve"> </w:t>
+      </w:r>
+      <w:r>
+        <w:t xml:space="preserve">in seedlings of five boreal tree species. New Phytologist 140:197–210.</w:t>
       </w:r>
     </w:p>
     <w:p>
@@ -23435,7 +23945,19 @@
         <w:pStyle w:val="Bibliography"/>
       </w:pPr>
       <w:r>
-        <w:t xml:space="preserve">Tjoelker M, Oleksyn J, Reich PB, Others (1999) Acclimation of respiration to temperature and CO_2 in seedlings of boreal tree species in relation to plant size and relative growth rate. Global Change Biology 5:679–691.</w:t>
+        <w:t xml:space="preserve">Tjoelker M, Oleksyn J, Reich PB, Others (1999) Acclimation of respiration to temperature and CO</w:t>
+      </w:r>
+      <w:r>
+        <w:rPr>
+          <w:vertAlign w:val="subscript"/>
+        </w:rPr>
+        <w:t xml:space="preserve">2</w:t>
+      </w:r>
+      <w:r>
+        <w:t xml:space="preserve"> </w:t>
+      </w:r>
+      <w:r>
+        <w:t xml:space="preserve">in seedlings of boreal tree species in relation to plant size and relative growth rate. Global Change Biology 5:679–691.</w:t>
       </w:r>
     </w:p>
     <w:p>
@@ -23522,7 +24044,19 @@
         <w:pStyle w:val="Bibliography"/>
       </w:pPr>
       <w:r>
-        <w:t xml:space="preserve">Walter A, Christ MM, Barron-gafford GA, Grieve KA, Murthy R, Rascher U (2005) The effect of elevated CO_2 on diel leaf growth cycle, leaf carbohydrate content and canopy growth performance of</w:t>
+        <w:t xml:space="preserve">Walter A, Christ MM, Barron-gafford GA, Grieve KA, Murthy R, Rascher U (2005) The effect of elevated CO</w:t>
+      </w:r>
+      <w:r>
+        <w:rPr>
+          <w:vertAlign w:val="subscript"/>
+        </w:rPr>
+        <w:t xml:space="preserve">2</w:t>
+      </w:r>
+      <w:r>
+        <w:t xml:space="preserve"> </w:t>
+      </w:r>
+      <w:r>
+        <w:t xml:space="preserve">on diel leaf growth cycle, leaf carbohydrate content and canopy growth performance of</w:t>
       </w:r>
       <w:r>
         <w:t xml:space="preserve"> </w:t>
@@ -23542,7 +24076,16 @@
         <w:pStyle w:val="Bibliography"/>
       </w:pPr>
       <w:r>
-        <w:t xml:space="preserve">Wang D, Heckathorn SA, Wang X, Philpott SM (2012) A meta-analysis of plant physiological and growth responses to temperature and elevated CO_2. Oecologia 169:1–13.</w:t>
+        <w:t xml:space="preserve">Wang D, Heckathorn SA, Wang X, Philpott SM (2012) A meta-analysis of plant physiological and growth responses to temperature and elevated CO</w:t>
+      </w:r>
+      <w:r>
+        <w:rPr>
+          <w:vertAlign w:val="subscript"/>
+        </w:rPr>
+        <w:t xml:space="preserve">2</w:t>
+      </w:r>
+      <w:r>
+        <w:t xml:space="preserve">. Oecologia 169:1–13.</w:t>
       </w:r>
     </w:p>
     <w:p>
@@ -23558,7 +24101,19 @@
         <w:pStyle w:val="Bibliography"/>
       </w:pPr>
       <w:r>
-        <w:t xml:space="preserve">Warren CR (2008) Stand aside stomata, another actor deserves centre stage: the forgotten role of the internal conductance to CO_2 transfer. Journal of Experimental Botany 59:1475–1487.</w:t>
+        <w:t xml:space="preserve">Warren CR (2008) Stand aside stomata, another actor deserves centre stage: the forgotten role of the internal conductance to CO</w:t>
+      </w:r>
+      <w:r>
+        <w:rPr>
+          <w:vertAlign w:val="subscript"/>
+        </w:rPr>
+        <w:t xml:space="preserve">2</w:t>
+      </w:r>
+      <w:r>
+        <w:t xml:space="preserve"> </w:t>
+      </w:r>
+      <w:r>
+        <w:t xml:space="preserve">transfer. Journal of Experimental Botany 59:1475–1487.</w:t>
       </w:r>
     </w:p>
     <w:p>
@@ -23594,7 +24149,19 @@
         <w:pStyle w:val="Bibliography"/>
       </w:pPr>
       <w:r>
-        <w:t xml:space="preserve">Warren CR, Löw M, Matyssek R, Tausz M (2007) Internal conductance to CO_2 transfer of adult</w:t>
+        <w:t xml:space="preserve">Warren CR, Löw M, Matyssek R, Tausz M (2007) Internal conductance to CO</w:t>
+      </w:r>
+      <w:r>
+        <w:rPr>
+          <w:vertAlign w:val="subscript"/>
+        </w:rPr>
+        <w:t xml:space="preserve">2</w:t>
+      </w:r>
+      <w:r>
+        <w:t xml:space="preserve"> </w:t>
+      </w:r>
+      <w:r>
+        <w:t xml:space="preserve">transfer of adult</w:t>
       </w:r>
       <w:r>
         <w:t xml:space="preserve"> </w:t>
@@ -23646,7 +24213,19 @@
         <w:pStyle w:val="Bibliography"/>
       </w:pPr>
       <w:r>
-        <w:t xml:space="preserve">Yin X (2002) Responses of leaf nitrogen concentration and specific leaf area to atmospheric CO_2 enrichment: a retrospective synthesis across 62 species. Global Change Biology 8:631–642.</w:t>
+        <w:t xml:space="preserve">Yin X (2002) Responses of leaf nitrogen concentration and specific leaf area to atmospheric CO</w:t>
+      </w:r>
+      <w:r>
+        <w:rPr>
+          <w:vertAlign w:val="subscript"/>
+        </w:rPr>
+        <w:t xml:space="preserve">2</w:t>
+      </w:r>
+      <w:r>
+        <w:t xml:space="preserve"> </w:t>
+      </w:r>
+      <w:r>
+        <w:t xml:space="preserve">enrichment: a retrospective synthesis across 62 species. Global Change Biology 8:631–642.</w:t>
       </w:r>
     </w:p>
     <w:p>
@@ -23944,7 +24523,7 @@
     </w:lvl>
   </w:abstractNum>
   <w:abstractNum w:abstractNumId="990">
-    <w:nsid w:val="f8379f56"/>
+    <w:nsid w:val="e2a35aae"/>
     <w:multiLevelType w:val="multilevel"/>
     <w:lvl w:ilvl="0">
       <w:numFmt w:val="bullet"/>
@@ -24025,7 +24604,7 @@
     </w:lvl>
   </w:abstractNum>
   <w:abstractNum w:abstractNumId="991">
-    <w:nsid w:val="a614ab38"/>
+    <w:nsid w:val="804349b0"/>
     <w:multiLevelType w:val="multilevel"/>
     <w:lvl w:ilvl="0">
       <w:numFmt w:val="bullet"/>

</xml_diff>

<commit_message>
final thesis edits MT
</commit_message>
<xml_diff>
--- a/thesis_references/thesis_references.docx
+++ b/thesis_references/thesis_references.docx
@@ -20131,7 +20131,19 @@
         <w:t xml:space="preserve">(Barron-Gafford et al. 2005, Körner et al. 2005)</w:t>
       </w:r>
       <w:r>
-        <w:t xml:space="preserve">. Here, increased C allocation to leaves may have resulted in increased leaf TNC to fulfill increased canopy respiratory demands or meet sink demands of other tissues. Taken together, results for aboveground tissues highlight the importance of separating impacts on measured biomass from those of total C allocation associated with growth when evaluating tree responses to climate change.</w:t>
+        <w:t xml:space="preserve">. Here, increased C allocation to leaves may have resulted in the observed increased leaf TNC</w:t>
+      </w:r>
+      <w:r>
+        <w:t xml:space="preserve"> </w:t>
+      </w:r>
+      <w:r>
+        <w:t xml:space="preserve">(see 2011)</w:t>
+      </w:r>
+      <w:r>
+        <w:t xml:space="preserve"> </w:t>
+      </w:r>
+      <w:r>
+        <w:t xml:space="preserve">to fulfill increased canopy respiratory demands or meet sink demands of other tissues. Taken together, results for aboveground tissues highlight the importance of separating impacts on measured biomass from those of total C allocation associated with growth when evaluating tree responses to climate change.</w:t>
       </w:r>
     </w:p>
     <w:p>
@@ -21211,7 +21223,16 @@
         <w:t xml:space="preserve"> </w:t>
       </w:r>
       <w:r>
-        <w:t xml:space="preserve">enrichment (FACE)? A meta-analytic review of the responses of photosynthesis, canopy properties and plant production to rising CO2. New Phytologist 165:351–372.</w:t>
+        <w:t xml:space="preserve">enrichment (FACE)? A meta-analytic review of the responses of photosynthesis, canopy properties and plant production to rising CO</w:t>
+      </w:r>
+      <w:r>
+        <w:rPr>
+          <w:vertAlign w:val="subscript"/>
+        </w:rPr>
+        <w:t xml:space="preserve">2</w:t>
+      </w:r>
+      <w:r>
+        <w:t xml:space="preserve">. New Phytologist 165:351–372.</w:t>
       </w:r>
     </w:p>
     <w:p>
@@ -21662,6 +21683,41 @@
         <w:pStyle w:val="Bibliography"/>
       </w:pPr>
       <w:r>
+        <w:t xml:space="preserve">Crous KY, Zaragoza-Castells J, Loew M, Ellsworth DS, Tissue DT, Tjoelker MG, Barton CVM, Gimeno TE, Atkin OK (2011) Seasonal acclimation of leaf respiration in</w:t>
+      </w:r>
+      <w:r>
+        <w:t xml:space="preserve"> </w:t>
+      </w:r>
+      <w:r>
+        <w:rPr>
+          <w:i/>
+        </w:rPr>
+        <w:t xml:space="preserve">Eucalyptus saligna</w:t>
+      </w:r>
+      <w:r>
+        <w:t xml:space="preserve"> </w:t>
+      </w:r>
+      <w:r>
+        <w:t xml:space="preserve">trees: impacts of elevated atmospheric CO</w:t>
+      </w:r>
+      <w:r>
+        <w:rPr>
+          <w:vertAlign w:val="subscript"/>
+        </w:rPr>
+        <w:t xml:space="preserve">2</w:t>
+      </w:r>
+      <w:r>
+        <w:t xml:space="preserve"> </w:t>
+      </w:r>
+      <w:r>
+        <w:t xml:space="preserve">and summer drought. Global Change Biology 17:1560–1576.</w:t>
+      </w:r>
+    </w:p>
+    <w:p>
+      <w:pPr>
+        <w:pStyle w:val="Bibliography"/>
+      </w:pPr>
+      <w:r>
         <w:t xml:space="preserve">Dai Y, Dickinson RE, Wang Y-P (2004) A two-big-leaf model for canopy temperature, photosynthesis, and stomatal conductance. Journal of Climate 17:2281–2299.</w:t>
       </w:r>
     </w:p>
@@ -21803,7 +21859,7 @@
         <w:pStyle w:val="Bibliography"/>
       </w:pPr>
       <w:r>
-        <w:t xml:space="preserve">Duursma RA (2015) Plantecophys - An R Package for Analysing and Modelling Leaf Gas Exchange Data. PLoS ONE 10</w:t>
+        <w:t xml:space="preserve">Duursma RA (2015) Plantecophys - An R Package for Analysing and Modelling Leaf Gas Exchange Data. PLoS one 10</w:t>
       </w:r>
     </w:p>
     <w:p>
@@ -23214,7 +23270,16 @@
         <w:pStyle w:val="Bibliography"/>
       </w:pPr>
       <w:r>
-        <w:t xml:space="preserve">Palmroth S, Oren R, McCarthy HR, Johnsen KH, Finzi AC, Butnor JR, Ryan MG, Schlesinger WH (2006) Aboveground sink strength in forests controls the allocation of carbon below ground and its [CO2]-induced enhancement. Proceedings of the National Academy of Sciences 103:19362–19367.</w:t>
+        <w:t xml:space="preserve">Palmroth S, Oren R, McCarthy HR, Johnsen KH, Finzi AC, Butnor JR, Ryan MG, Schlesinger WH (2006) Aboveground sink strength in forests controls the allocation of carbon below ground and its [CO</w:t>
+      </w:r>
+      <w:r>
+        <w:rPr>
+          <w:vertAlign w:val="subscript"/>
+        </w:rPr>
+        <w:t xml:space="preserve">2</w:t>
+      </w:r>
+      <w:r>
+        <w:t xml:space="preserve">]-induced enhancement. Proceedings of the National Academy of Sciences 103:19362–19367.</w:t>
       </w:r>
     </w:p>
     <w:p>
@@ -24093,7 +24158,7 @@
         <w:pStyle w:val="Bibliography"/>
       </w:pPr>
       <w:r>
-        <w:t xml:space="preserve">Waring RH (1983) Estimating forest growth and efficiency in relation to canopy leaf area. Adv Ecol Res 13:327–354.</w:t>
+        <w:t xml:space="preserve">Waring RH (1983) Estimating forest growth and efficiency in relation to canopy leaf area. Advances in Ecological Research 13:327–354.</w:t>
       </w:r>
     </w:p>
     <w:p>
@@ -24523,7 +24588,7 @@
     </w:lvl>
   </w:abstractNum>
   <w:abstractNum w:abstractNumId="990">
-    <w:nsid w:val="e2a35aae"/>
+    <w:nsid w:val="911410ba"/>
     <w:multiLevelType w:val="multilevel"/>
     <w:lvl w:ilvl="0">
       <w:numFmt w:val="bullet"/>
@@ -24604,7 +24669,7 @@
     </w:lvl>
   </w:abstractNum>
   <w:abstractNum w:abstractNumId="991">
-    <w:nsid w:val="804349b0"/>
+    <w:nsid w:val="5389a013"/>
     <w:multiLevelType w:val="multilevel"/>
     <w:lvl w:ilvl="0">
       <w:numFmt w:val="bullet"/>

</xml_diff>